<commit_message>
Added the test cases
</commit_message>
<xml_diff>
--- a/Iterative-algorithm.docx
+++ b/Iterative-algorithm.docx
@@ -101,7 +101,7 @@
           </mc:Choice>
           <mc:Fallback>
             <w:pict>
-              <v:line w14:anchorId="756100DE" id="Straight Connector 43542401" o:spid="_x0000_s1026" style="position:absolute;flip:y;z-index:251658240;visibility:visible;mso-wrap-style:square;mso-width-percent:0;mso-height-percent:0;mso-wrap-distance-left:9pt;mso-wrap-distance-top:0;mso-wrap-distance-right:9pt;mso-wrap-distance-bottom:0;mso-position-horizontal:absolute;mso-position-horizontal-relative:margin;mso-position-vertical:absolute;mso-position-vertical-relative:text;mso-width-percent:0;mso-height-percent:0;mso-width-relative:margin;mso-height-relative:margin" from="18.5pt,5.2pt" to="464pt,6.7pt" o:gfxdata="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" strokecolor="black [3213]" strokeweight="4.5pt">
+              <v:line w14:anchorId="6BF00D28" id="Straight Connector 43542401" o:spid="_x0000_s1026" style="position:absolute;flip:y;z-index:251659264;visibility:visible;mso-wrap-style:square;mso-width-percent:0;mso-height-percent:0;mso-wrap-distance-left:9pt;mso-wrap-distance-top:0;mso-wrap-distance-right:9pt;mso-wrap-distance-bottom:0;mso-position-horizontal:absolute;mso-position-horizontal-relative:margin;mso-position-vertical:absolute;mso-position-vertical-relative:text;mso-width-percent:0;mso-height-percent:0;mso-width-relative:margin;mso-height-relative:margin" from="18.5pt,5.2pt" to="464pt,6.7pt" o:gfxdata="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" strokecolor="black [3213]" strokeweight="4.5pt">
                 <v:stroke joinstyle="miter"/>
                 <w10:wrap anchorx="margin"/>
               </v:line>
@@ -215,7 +215,7 @@
           </mc:Choice>
           <mc:Fallback>
             <w:pict>
-              <v:line w14:anchorId="36564D5C" id="Straight Connector 2083661102" o:spid="_x0000_s1026" style="position:absolute;flip:y;z-index:251658241;visibility:visible;mso-wrap-style:square;mso-width-percent:0;mso-height-percent:0;mso-wrap-distance-left:9pt;mso-wrap-distance-top:0;mso-wrap-distance-right:9pt;mso-wrap-distance-bottom:0;mso-position-horizontal:absolute;mso-position-horizontal-relative:text;mso-position-vertical:absolute;mso-position-vertical-relative:text;mso-width-percent:0;mso-height-percent:0;mso-width-relative:margin;mso-height-relative:margin" from="20pt,6pt" to="465pt,8.5pt" o:gfxdata="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" strokecolor="black [3213]" strokeweight="2.25pt">
+              <v:line w14:anchorId="51E7751C" id="Straight Connector 2083661102" o:spid="_x0000_s1026" style="position:absolute;flip:y;z-index:251660288;visibility:visible;mso-wrap-style:square;mso-width-percent:0;mso-height-percent:0;mso-wrap-distance-left:9pt;mso-wrap-distance-top:0;mso-wrap-distance-right:9pt;mso-wrap-distance-bottom:0;mso-position-horizontal:absolute;mso-position-horizontal-relative:text;mso-position-vertical:absolute;mso-position-vertical-relative:text;mso-width-percent:0;mso-height-percent:0;mso-width-relative:margin;mso-height-relative:margin" from="20pt,6pt" to="465pt,8.5pt" o:gfxdata="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" strokecolor="black [3213]" strokeweight="2.25pt">
                 <v:stroke joinstyle="miter"/>
               </v:line>
             </w:pict>
@@ -254,7 +254,7 @@
           <w:sz w:val="24"/>
           <w:szCs w:val="24"/>
         </w:rPr>
-        <w:t xml:space="preserve">                     </w:t>
+        <w:t xml:space="preserve">                     Sukhbir Singh</w:t>
       </w:r>
       <w:r>
         <w:rPr>
@@ -262,7 +262,7 @@
           <w:sz w:val="24"/>
           <w:szCs w:val="24"/>
         </w:rPr>
-        <w:t>Sukhbir Singh</w:t>
+        <w:t xml:space="preserve"> </w:t>
       </w:r>
       <w:r>
         <w:rPr>
@@ -270,23 +270,7 @@
           <w:sz w:val="24"/>
           <w:szCs w:val="24"/>
         </w:rPr>
-        <w:t xml:space="preserve"> </w:t>
-      </w:r>
-      <w:r>
-        <w:rPr>
-          <w:rFonts w:ascii="Times New Roman" w:hAnsi="Times New Roman" w:cs="Times New Roman"/>
-          <w:sz w:val="24"/>
-          <w:szCs w:val="24"/>
-        </w:rPr>
-        <w:t xml:space="preserve">                      </w:t>
-      </w:r>
-      <w:r>
-        <w:rPr>
-          <w:rFonts w:ascii="Times New Roman" w:hAnsi="Times New Roman" w:cs="Times New Roman"/>
-          <w:sz w:val="24"/>
-          <w:szCs w:val="24"/>
-        </w:rPr>
-        <w:t xml:space="preserve">Vamsi </w:t>
+        <w:t xml:space="preserve">                      Vamsi </w:t>
       </w:r>
       <w:r>
         <w:rPr>
@@ -371,7 +355,6 @@
         <w:rPr>
           <w:rFonts w:ascii="Calibri" w:eastAsia="Helvetica Neue" w:hAnsi="Calibri" w:cs="Calibri"/>
           <w:i/>
-          <w:iCs/>
           <w:color w:val="000000" w:themeColor="text1"/>
           <w:sz w:val="24"/>
           <w:szCs w:val="24"/>
@@ -382,7 +365,6 @@
         <w:rPr>
           <w:rFonts w:ascii="Calibri" w:eastAsia="Helvetica Neue" w:hAnsi="Calibri" w:cs="Calibri"/>
           <w:i/>
-          <w:iCs/>
           <w:color w:val="000000" w:themeColor="text1"/>
           <w:sz w:val="24"/>
           <w:szCs w:val="24"/>
@@ -463,15 +445,7 @@
           <w:rFonts w:ascii="Aptos" w:eastAsia="Helvetica Neue" w:hAnsi="Aptos" w:cs="Calibri"/>
           <w:color w:val="000000" w:themeColor="text1"/>
         </w:rPr>
-        <w:t xml:space="preserve">, …, </w:t>
-      </w:r>
-      <w:proofErr w:type="spellStart"/>
-      <w:r>
-        <w:rPr>
-          <w:rFonts w:ascii="Aptos" w:eastAsia="Helvetica Neue" w:hAnsi="Aptos" w:cs="Calibri"/>
-          <w:color w:val="000000" w:themeColor="text1"/>
-        </w:rPr>
-        <w:t>p</w:t>
+        <w:t>, …, p</w:t>
       </w:r>
       <w:r>
         <w:rPr>
@@ -481,7 +455,6 @@
         </w:rPr>
         <w:t>n</w:t>
       </w:r>
-      <w:proofErr w:type="spellEnd"/>
       <w:r>
         <w:rPr>
           <w:rFonts w:ascii="Aptos" w:eastAsia="Helvetica Neue" w:hAnsi="Aptos" w:cs="Calibri"/>
@@ -562,11 +535,12 @@
         <w:rPr>
           <w:b/>
           <w:bCs/>
+          <w:noProof/>
           <w:sz w:val="24"/>
           <w:szCs w:val="24"/>
         </w:rPr>
         <w:drawing>
-          <wp:anchor distT="0" distB="0" distL="114300" distR="114300" simplePos="0" relativeHeight="251658242" behindDoc="1" locked="0" layoutInCell="1" allowOverlap="1" wp14:anchorId="09C359AE" wp14:editId="123B88D8">
+          <wp:anchor distT="0" distB="0" distL="114300" distR="114300" simplePos="0" relativeHeight="251658243" behindDoc="1" locked="0" layoutInCell="1" allowOverlap="1" wp14:anchorId="09C359AE" wp14:editId="06094DAC">
             <wp:simplePos x="0" y="0"/>
             <wp:positionH relativeFrom="column">
               <wp:posOffset>3284013</wp:posOffset>
@@ -665,13 +639,10 @@
         <w:t xml:space="preserve"> determine whether a point (</w:t>
       </w:r>
       <w:r>
-        <w:t>X,Y) lies inside a</w:t>
-      </w:r>
-      <w:r>
-        <w:t xml:space="preserve"> </w:t>
-      </w:r>
-      <w:r>
-        <w:t>polygon, we employ the Ray Casting algorithm (also known as the Even-Odd Rule). The decision process follows these criteria</w:t>
+        <w:t>X,Y) lies inside a polygon</w:t>
+      </w:r>
+      <w:r>
+        <w:t>, we employ the Ray Casting algorithm (also known as the Even-Odd Rule). The decision process follows these criteria</w:t>
       </w:r>
       <w:r>
         <w:t xml:space="preserve"> (</w:t>
@@ -692,26 +663,17 @@
     </w:p>
     <w:p>
       <w:r>
-        <w:t xml:space="preserve">a. </w:t>
-      </w:r>
-      <w:r>
-        <w:t xml:space="preserve">Cast a horizontal ray from the test point P to infinity (or a sufficiently large x-coordinate) </w:t>
+        <w:t xml:space="preserve">a. Cast a horizontal ray from the test point P to infinity (or a sufficiently large x-coordinate) </w:t>
       </w:r>
     </w:p>
     <w:p>
       <w:r>
-        <w:t xml:space="preserve">b. </w:t>
-      </w:r>
-      <w:r>
-        <w:t xml:space="preserve">Count the number of intersections (N) between this ray and the polygon's edges </w:t>
+        <w:t xml:space="preserve">b. Count the number of intersections (N) between this ray and the polygon's edges </w:t>
       </w:r>
     </w:p>
     <w:p>
       <w:r>
-        <w:t xml:space="preserve">c. </w:t>
-      </w:r>
-      <w:r>
-        <w:t xml:space="preserve">Apply the following decision rule: </w:t>
+        <w:t xml:space="preserve">c. Apply the following decision rule: </w:t>
       </w:r>
     </w:p>
     <w:p>
@@ -734,9 +696,15 @@
       <w:r>
         <w:rPr>
           <w:b/>
-          <w:bCs/>
-        </w:rPr>
-        <w:t xml:space="preserve"> or</w:t>
+        </w:rPr>
+        <w:t xml:space="preserve"> </w:t>
+      </w:r>
+      <w:r>
+        <w:rPr>
+          <w:b/>
+          <w:bCs/>
+        </w:rPr>
+        <w:t>or</w:t>
       </w:r>
       <w:r>
         <w:rPr>
@@ -787,7 +755,6 @@
         </w:numPr>
         <w:rPr>
           <w:b/>
-          <w:bCs/>
           <w:sz w:val="24"/>
           <w:szCs w:val="24"/>
         </w:rPr>
@@ -799,7 +766,7 @@
         <mc:AlternateContent>
           <mc:Choice Requires="wps">
             <w:drawing>
-              <wp:anchor distT="0" distB="0" distL="114300" distR="114300" simplePos="0" relativeHeight="251658243" behindDoc="0" locked="0" layoutInCell="1" allowOverlap="1" wp14:anchorId="711A657E" wp14:editId="64AB032B">
+              <wp:anchor distT="0" distB="0" distL="114300" distR="114300" simplePos="0" relativeHeight="251658242" behindDoc="0" locked="0" layoutInCell="1" allowOverlap="1" wp14:anchorId="711A657E" wp14:editId="64AB032B">
                 <wp:simplePos x="0" y="0"/>
                 <wp:positionH relativeFrom="column">
                   <wp:posOffset>3814652</wp:posOffset>
@@ -872,7 +839,7 @@
                 <v:stroke joinstyle="miter"/>
                 <v:path gradientshapeok="t" o:connecttype="rect"/>
               </v:shapetype>
-              <v:shape id="Text Box 1" o:spid="_x0000_s1026" type="#_x0000_t202" style="position:absolute;left:0;text-align:left;margin-left:300.35pt;margin-top:20.6pt;width:194.25pt;height:22.9pt;z-index:251658243;visibility:visible;mso-wrap-style:square;mso-width-percent:0;mso-height-percent:0;mso-wrap-distance-left:9pt;mso-wrap-distance-top:0;mso-wrap-distance-right:9pt;mso-wrap-distance-bottom:0;mso-position-horizontal:absolute;mso-position-horizontal-relative:text;mso-position-vertical:absolute;mso-position-vertical-relative:text;mso-width-percent:0;mso-height-percent:0;mso-width-relative:margin;mso-height-relative:margin;v-text-anchor:top" o:gfxdata="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" fillcolor="white [3201]" strokeweight=".5pt">
+              <v:shape id="Text Box 1" o:spid="_x0000_s1026" type="#_x0000_t202" style="position:absolute;left:0;text-align:left;margin-left:300.35pt;margin-top:20.6pt;width:194.25pt;height:22.9pt;z-index:251658242;visibility:visible;mso-wrap-style:square;mso-width-percent:0;mso-height-percent:0;mso-wrap-distance-left:9pt;mso-wrap-distance-top:0;mso-wrap-distance-right:9pt;mso-wrap-distance-bottom:0;mso-position-horizontal:absolute;mso-position-horizontal-relative:text;mso-position-vertical:absolute;mso-position-vertical-relative:text;mso-width-percent:0;mso-height-percent:0;mso-width-relative:margin;mso-height-relative:margin;v-text-anchor:top" o:gfxdata="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" fillcolor="white [3201]" strokeweight=".5pt">
                 <v:textbox>
                   <w:txbxContent>
                     <w:p>
@@ -934,74 +901,34 @@
           <w:szCs w:val="24"/>
         </w:rPr>
         <w:lastRenderedPageBreak/>
-        <w:t>Proof of The Ray Casting Algorithm</w:t>
-      </w:r>
-    </w:p>
-    <w:p>
-      <w:r>
-        <w:t>An intuitive explanation of why it works is that every time we cross a border, we change "country" (inside-outside, or outside-inside), but the last "country" we land on is surely </w:t>
-      </w:r>
-      <w:r>
-        <w:rPr>
-          <w:i/>
-          <w:iCs/>
-        </w:rPr>
-        <w:t>outside</w:t>
-      </w:r>
-      <w:r>
-        <w:t> (since the inside of the polygon is finite, while the ray continues towards infinity)</w:t>
-      </w:r>
-      <w:r>
+        <w:t xml:space="preserve">3. </w:t>
+      </w:r>
+      <w:r>
+        <w:rPr>
+          <w:b/>
+          <w:bCs/>
+          <w:sz w:val="24"/>
+          <w:szCs w:val="24"/>
+        </w:rPr>
+        <w:t>High-Level Pseudocode</w:t>
+      </w:r>
+      <w:r>
+        <w:rPr>
+          <w:b/>
+          <w:bCs/>
+          <w:sz w:val="24"/>
+          <w:szCs w:val="24"/>
+        </w:rPr>
         <w:t xml:space="preserve"> </w:t>
       </w:r>
       <w:r>
-        <w:t xml:space="preserve">. So, if we crossed an odd number of borders we were surely inside, otherwise we were </w:t>
-      </w:r>
-      <w:r>
-        <w:t>outside.</w:t>
-      </w:r>
-    </w:p>
-    <w:p/>
-    <w:p>
-      <w:r>
-        <w:t xml:space="preserve">we can follow the ray backward to see it better: starting from outside, only an odd number of </w:t>
-      </w:r>
-      <w:proofErr w:type="gramStart"/>
-      <w:r>
-        <w:t>crossing</w:t>
-      </w:r>
-      <w:proofErr w:type="gramEnd"/>
-      <w:r>
-        <w:t xml:space="preserve"> can give an </w:t>
-      </w:r>
-      <w:r>
-        <w:rPr>
-          <w:i/>
-          <w:iCs/>
-        </w:rPr>
-        <w:t>inside</w:t>
-      </w:r>
-      <w:r>
-        <w:t>: outside-inside, outside-inside-outside-inside, and so on (the - represents the crossing of a border).</w:t>
-      </w:r>
-    </w:p>
-    <w:p>
-      <w:pPr>
-        <w:rPr>
-          <w:b/>
-          <w:bCs/>
-          <w:sz w:val="24"/>
-          <w:szCs w:val="24"/>
-        </w:rPr>
-      </w:pPr>
-      <w:r>
-        <w:rPr>
-          <w:b/>
-          <w:bCs/>
-          <w:sz w:val="24"/>
-          <w:szCs w:val="24"/>
-        </w:rPr>
-        <w:t>High-Level Pseudocode</w:t>
+        <w:rPr>
+          <w:b/>
+          <w:bCs/>
+          <w:sz w:val="24"/>
+          <w:szCs w:val="24"/>
+        </w:rPr>
+        <w:t>–</w:t>
       </w:r>
       <w:r>
         <w:rPr>
@@ -1011,15 +938,6 @@
           <w:szCs w:val="24"/>
         </w:rPr>
         <w:t xml:space="preserve"> </w:t>
-      </w:r>
-      <w:r>
-        <w:rPr>
-          <w:b/>
-          <w:bCs/>
-          <w:sz w:val="24"/>
-          <w:szCs w:val="24"/>
-        </w:rPr>
-        <w:t xml:space="preserve">- </w:t>
       </w:r>
       <w:proofErr w:type="spellStart"/>
       <w:r>
@@ -1036,7 +954,17 @@
     <w:p>
       <w:pPr>
         <w:rPr>
-          <w:rFonts w:ascii="Calibri" w:hAnsi="Calibri" w:cs="Calibri"/>
+          <w:b/>
+          <w:bCs/>
+          <w:sz w:val="24"/>
+          <w:szCs w:val="24"/>
+        </w:rPr>
+      </w:pPr>
+    </w:p>
+    <w:p>
+      <w:pPr>
+        <w:rPr>
+          <w:rFonts w:cs="Calibri"/>
           <w:b/>
           <w:color w:val="000000" w:themeColor="text1"/>
           <w:sz w:val="24"/>
@@ -1045,17 +973,27 @@
       </w:pPr>
       <w:r>
         <w:rPr>
-          <w:rFonts w:ascii="Calibri" w:hAnsi="Calibri" w:cs="Calibri"/>
+          <w:rFonts w:cs="Calibri"/>
           <w:b/>
           <w:color w:val="000000" w:themeColor="text1"/>
           <w:sz w:val="24"/>
           <w:szCs w:val="24"/>
         </w:rPr>
+        <w:t xml:space="preserve">4. </w:t>
+      </w:r>
+      <w:r>
+        <w:rPr>
+          <w:rFonts w:cs="Calibri"/>
+          <w:b/>
+          <w:color w:val="000000" w:themeColor="text1"/>
+          <w:sz w:val="24"/>
+          <w:szCs w:val="24"/>
+        </w:rPr>
         <w:t>Justification of Correctness</w:t>
       </w:r>
       <w:r>
         <w:rPr>
-          <w:rFonts w:ascii="Calibri" w:hAnsi="Calibri" w:cs="Calibri"/>
+          <w:rFonts w:cs="Calibri"/>
           <w:b/>
           <w:color w:val="000000" w:themeColor="text1"/>
           <w:sz w:val="24"/>
@@ -1065,7 +1003,7 @@
       </w:r>
       <w:r>
         <w:rPr>
-          <w:rFonts w:ascii="Calibri" w:hAnsi="Calibri" w:cs="Calibri"/>
+          <w:rFonts w:cs="Calibri"/>
           <w:b/>
           <w:color w:val="000000" w:themeColor="text1"/>
           <w:sz w:val="24"/>
@@ -1075,7 +1013,7 @@
       </w:r>
       <w:r>
         <w:rPr>
-          <w:rFonts w:ascii="Calibri" w:hAnsi="Calibri" w:cs="Calibri"/>
+          <w:rFonts w:cs="Calibri"/>
           <w:b/>
           <w:color w:val="000000" w:themeColor="text1"/>
           <w:sz w:val="24"/>
@@ -1085,7 +1023,7 @@
       </w:r>
       <w:r>
         <w:rPr>
-          <w:rFonts w:ascii="Calibri" w:hAnsi="Calibri" w:cs="Calibri"/>
+          <w:rFonts w:cs="Calibri"/>
           <w:b/>
           <w:color w:val="000000" w:themeColor="text1"/>
           <w:sz w:val="24"/>
@@ -1095,7 +1033,7 @@
       </w:r>
       <w:r>
         <w:rPr>
-          <w:rFonts w:ascii="Calibri" w:hAnsi="Calibri" w:cs="Calibri"/>
+          <w:rFonts w:cs="Calibri"/>
           <w:b/>
           <w:color w:val="000000" w:themeColor="text1"/>
           <w:sz w:val="24"/>
@@ -1113,31 +1051,23 @@
         </w:numPr>
         <w:rPr>
           <w:bCs/>
-          <w:sz w:val="24"/>
-          <w:szCs w:val="24"/>
-        </w:rPr>
-      </w:pPr>
-      <w:r>
-        <w:rPr>
-          <w:bCs/>
-          <w:sz w:val="24"/>
-          <w:szCs w:val="24"/>
+        </w:rPr>
+      </w:pPr>
+      <w:r>
+        <w:rPr>
+          <w:bCs/>
         </w:rPr>
         <w:t xml:space="preserve">How it </w:t>
       </w:r>
       <w:r>
         <w:rPr>
           <w:bCs/>
-          <w:sz w:val="24"/>
-          <w:szCs w:val="24"/>
         </w:rPr>
         <w:t>w</w:t>
       </w:r>
       <w:r>
         <w:rPr>
           <w:bCs/>
-          <w:sz w:val="24"/>
-          <w:szCs w:val="24"/>
         </w:rPr>
         <w:t>orks:</w:t>
       </w:r>
@@ -1151,25 +1081,13 @@
         </w:numPr>
         <w:rPr>
           <w:bCs/>
-          <w:sz w:val="24"/>
-          <w:szCs w:val="24"/>
-        </w:rPr>
-      </w:pPr>
-      <w:r>
-        <w:rPr>
-          <w:bCs/>
-          <w:sz w:val="24"/>
-          <w:szCs w:val="24"/>
-        </w:rPr>
-        <w:t>The algorithm casts an imaginary ray from the point in question and counts how many times it crosses the polygon’s edges</w:t>
-      </w:r>
-      <w:r>
-        <w:rPr>
-          <w:bCs/>
-          <w:sz w:val="24"/>
-          <w:szCs w:val="24"/>
-        </w:rPr>
-        <w:t>.</w:t>
+        </w:rPr>
+      </w:pPr>
+      <w:r>
+        <w:rPr>
+          <w:bCs/>
+        </w:rPr>
+        <w:t>The algorithm casts an imaginary ray from the point in question and counts how many times it crosses the polygon’s edges.</w:t>
       </w:r>
     </w:p>
     <w:p>
@@ -1181,25 +1099,13 @@
         </w:numPr>
         <w:rPr>
           <w:bCs/>
-          <w:sz w:val="24"/>
-          <w:szCs w:val="24"/>
-        </w:rPr>
-      </w:pPr>
-      <w:r>
-        <w:rPr>
-          <w:bCs/>
-          <w:sz w:val="24"/>
-          <w:szCs w:val="24"/>
-        </w:rPr>
-        <w:t>Odd number of crossings means the point is inside the polygon</w:t>
-      </w:r>
-      <w:r>
-        <w:rPr>
-          <w:bCs/>
-          <w:sz w:val="24"/>
-          <w:szCs w:val="24"/>
-        </w:rPr>
-        <w:t>.</w:t>
+        </w:rPr>
+      </w:pPr>
+      <w:r>
+        <w:rPr>
+          <w:bCs/>
+        </w:rPr>
+        <w:t>Odd number of crossings means the point is inside the polygon.</w:t>
       </w:r>
     </w:p>
     <w:p>
@@ -1210,15 +1116,12 @@
           <w:numId w:val="3"/>
         </w:numPr>
         <w:rPr>
-          <w:sz w:val="24"/>
-          <w:szCs w:val="24"/>
-        </w:rPr>
-      </w:pPr>
-      <w:r>
-        <w:rPr>
-          <w:bCs/>
-          <w:sz w:val="24"/>
-          <w:szCs w:val="24"/>
+          <w:bCs/>
+        </w:rPr>
+      </w:pPr>
+      <w:r>
+        <w:rPr>
+          <w:bCs/>
         </w:rPr>
         <w:t>Even number of crossings means the point is outside the polygon.</w:t>
       </w:r>
@@ -1232,15 +1135,11 @@
         </w:numPr>
         <w:rPr>
           <w:bCs/>
-          <w:sz w:val="24"/>
-          <w:szCs w:val="24"/>
-        </w:rPr>
-      </w:pPr>
-      <w:r>
-        <w:rPr>
-          <w:bCs/>
-          <w:sz w:val="24"/>
-          <w:szCs w:val="24"/>
+        </w:rPr>
+      </w:pPr>
+      <w:r>
+        <w:rPr>
+          <w:bCs/>
         </w:rPr>
         <w:t>Why it works:</w:t>
       </w:r>
@@ -1254,22 +1153,17 @@
         </w:numPr>
         <w:rPr>
           <w:bCs/>
-          <w:sz w:val="24"/>
-          <w:szCs w:val="24"/>
-        </w:rPr>
-      </w:pPr>
-      <w:r>
-        <w:rPr>
-          <w:sz w:val="24"/>
-          <w:szCs w:val="24"/>
+        </w:rPr>
+      </w:pPr>
+      <w:r>
+        <w:rPr>
+          <w:b/>
         </w:rPr>
         <w:t>Crossing edges</w:t>
       </w:r>
       <w:r>
         <w:rPr>
           <w:bCs/>
-          <w:sz w:val="24"/>
-          <w:szCs w:val="24"/>
         </w:rPr>
         <w:t>: Each time the ray crosses an edge of the polygon, the point moves from inside to outside or vice versa. If it crosses an odd number of times, the point started outside and is now inside. If even, it either never entered or crossed back out.</w:t>
       </w:r>
@@ -1283,23 +1177,17 @@
         </w:numPr>
         <w:rPr>
           <w:bCs/>
-          <w:sz w:val="24"/>
-          <w:szCs w:val="24"/>
-        </w:rPr>
-      </w:pPr>
-      <w:r>
-        <w:rPr>
-          <w:bCs/>
-          <w:sz w:val="24"/>
-          <w:szCs w:val="24"/>
+        </w:rPr>
+      </w:pPr>
+      <w:r>
+        <w:rPr>
+          <w:bCs/>
         </w:rPr>
         <w:t>Conve</w:t>
       </w:r>
       <w:r>
         <w:rPr>
           <w:bCs/>
-          <w:sz w:val="24"/>
-          <w:szCs w:val="24"/>
         </w:rPr>
         <w:t>x Vs Concave Polygons:</w:t>
       </w:r>
@@ -1311,176 +1199,2015 @@
           <w:ilvl w:val="0"/>
           <w:numId w:val="3"/>
         </w:numPr>
-        <w:rPr>
-          <w:bCs/>
-          <w:sz w:val="24"/>
-          <w:szCs w:val="24"/>
-        </w:rPr>
-      </w:pPr>
-      <w:r>
-        <w:rPr>
-          <w:bCs/>
-          <w:sz w:val="24"/>
-          <w:szCs w:val="24"/>
-        </w:rPr>
-        <w:t xml:space="preserve">Convex Polygons: </w:t>
+      </w:pPr>
+      <w:r>
+        <w:rPr>
+          <w:b/>
+        </w:rPr>
+        <w:t>Convex Polygons</w:t>
+      </w:r>
+      <w:r>
+        <w:rPr>
+          <w:bCs/>
+        </w:rPr>
+        <w:t xml:space="preserve">: </w:t>
+      </w:r>
+      <w:r>
+        <w:t>A point inside a convex polygon will always result in an odd number of ray crossings. This is because convex polygons have no inward curves, and the ray crosses the boundary once to enter and once to exit.</w:t>
       </w:r>
     </w:p>
     <w:p>
       <w:pPr>
-        <w:rPr>
-          <w:b/>
-          <w:bCs/>
-          <w:sz w:val="24"/>
-          <w:szCs w:val="24"/>
-        </w:rPr>
-      </w:pPr>
-      <w:r>
-        <w:rPr>
-          <w:rFonts w:ascii="Calibri" w:hAnsi="Calibri" w:cs="Calibri"/>
-          <w:b/>
-          <w:bCs/>
-          <w:color w:val="000000" w:themeColor="text1"/>
-          <w:sz w:val="24"/>
-          <w:szCs w:val="24"/>
-        </w:rPr>
-        <w:t>Algorithm Implementation</w:t>
-      </w:r>
-      <w:r>
-        <w:rPr>
-          <w:rFonts w:ascii="Calibri" w:hAnsi="Calibri" w:cs="Calibri"/>
-          <w:b/>
-          <w:bCs/>
-          <w:color w:val="000000" w:themeColor="text1"/>
-          <w:sz w:val="24"/>
-          <w:szCs w:val="24"/>
-        </w:rPr>
-        <w:t xml:space="preserve"> - </w:t>
-      </w:r>
-      <w:proofErr w:type="spellStart"/>
-      <w:r>
-        <w:rPr>
-          <w:rFonts w:ascii="Calibri" w:hAnsi="Calibri" w:cs="Calibri"/>
-          <w:b/>
-          <w:bCs/>
-          <w:color w:val="000000" w:themeColor="text1"/>
-          <w:sz w:val="24"/>
-          <w:szCs w:val="24"/>
-        </w:rPr>
-        <w:t>vamsi</w:t>
-      </w:r>
-      <w:proofErr w:type="spellEnd"/>
+        <w:pStyle w:val="ListParagraph"/>
+        <w:numPr>
+          <w:ilvl w:val="0"/>
+          <w:numId w:val="3"/>
+        </w:numPr>
+        <w:rPr>
+          <w:bCs/>
+        </w:rPr>
+      </w:pPr>
+      <w:r>
+        <w:rPr>
+          <w:b/>
+        </w:rPr>
+        <w:t>Concave polygons:</w:t>
+      </w:r>
+      <w:r>
+        <w:rPr>
+          <w:bCs/>
+        </w:rPr>
+        <w:t xml:space="preserve"> In concave polygons (polygons with inward dents), the algorithm still works because the number of crossings determines whether the point is inside or outside. Even with the concave parts, an odd number of crossings still means inside, and an even number means outside.</w:t>
+      </w:r>
     </w:p>
     <w:p>
       <w:pPr>
-        <w:rPr>
-          <w:b/>
-          <w:bCs/>
-          <w:sz w:val="24"/>
-          <w:szCs w:val="24"/>
-        </w:rPr>
-      </w:pPr>
-      <w:r>
-        <w:rPr>
-          <w:b/>
-          <w:bCs/>
-          <w:sz w:val="24"/>
-          <w:szCs w:val="24"/>
-        </w:rPr>
-        <w:t>Worst-Case Run Time Analysis</w:t>
-      </w:r>
-      <w:r>
-        <w:rPr>
-          <w:b/>
-          <w:bCs/>
-          <w:sz w:val="24"/>
-          <w:szCs w:val="24"/>
-        </w:rPr>
-        <w:t xml:space="preserve"> - alhagie</w:t>
+        <w:pStyle w:val="ListParagraph"/>
+        <w:numPr>
+          <w:ilvl w:val="0"/>
+          <w:numId w:val="2"/>
+        </w:numPr>
+        <w:spacing w:before="240" w:after="240" w:line="240" w:lineRule="auto"/>
+        <w:textAlignment w:val="baseline"/>
+        <w:rPr>
+          <w:rFonts w:eastAsia="Times New Roman" w:cs="Arial"/>
+          <w:color w:val="000000"/>
+          <w:kern w:val="0"/>
+          <w14:ligatures w14:val="none"/>
+        </w:rPr>
+      </w:pPr>
+      <w:r>
+        <w:rPr>
+          <w:rFonts w:eastAsia="Times New Roman" w:cs="Arial"/>
+          <w:color w:val="000000"/>
+          <w:kern w:val="0"/>
+          <w14:ligatures w14:val="none"/>
+        </w:rPr>
+        <w:t>Edge cases:</w:t>
       </w:r>
     </w:p>
     <w:p>
       <w:pPr>
-        <w:rPr>
-          <w:b/>
-          <w:bCs/>
-          <w:sz w:val="24"/>
-          <w:szCs w:val="24"/>
-        </w:rPr>
-      </w:pPr>
-      <w:r>
-        <w:rPr>
-          <w:b/>
-          <w:bCs/>
-          <w:sz w:val="24"/>
-          <w:szCs w:val="24"/>
-        </w:rPr>
-        <w:t>Test Cases and Expected vs. Actual Results</w:t>
-      </w:r>
-      <w:r>
-        <w:rPr>
-          <w:b/>
-          <w:bCs/>
-          <w:sz w:val="24"/>
-          <w:szCs w:val="24"/>
-        </w:rPr>
-        <w:t xml:space="preserve"> - </w:t>
-      </w:r>
-      <w:proofErr w:type="spellStart"/>
-      <w:r>
-        <w:rPr>
-          <w:b/>
-          <w:bCs/>
-          <w:sz w:val="24"/>
-          <w:szCs w:val="24"/>
-        </w:rPr>
-        <w:t>vamsi</w:t>
-      </w:r>
-      <w:proofErr w:type="spellEnd"/>
+        <w:numPr>
+          <w:ilvl w:val="0"/>
+          <w:numId w:val="12"/>
+        </w:numPr>
+        <w:spacing w:before="240" w:after="240" w:line="240" w:lineRule="auto"/>
+        <w:textAlignment w:val="baseline"/>
+        <w:rPr>
+          <w:rFonts w:eastAsia="Times New Roman" w:cs="Arial"/>
+          <w:color w:val="000000"/>
+          <w:kern w:val="0"/>
+          <w14:ligatures w14:val="none"/>
+        </w:rPr>
+      </w:pPr>
+      <w:r>
+        <w:rPr>
+          <w:rFonts w:eastAsia="Times New Roman" w:cs="Arial"/>
+          <w:color w:val="000000"/>
+          <w:kern w:val="0"/>
+          <w14:ligatures w14:val="none"/>
+        </w:rPr>
+        <w:t>If the point lies exactly on a polygon edge, it can either be treated as "inside" or handled separately depending on the requirements.</w:t>
+      </w:r>
     </w:p>
     <w:p>
       <w:pPr>
-        <w:rPr>
-          <w:b/>
-          <w:bCs/>
-          <w:sz w:val="24"/>
-          <w:szCs w:val="24"/>
-        </w:rPr>
-      </w:pPr>
+        <w:spacing w:line="240" w:lineRule="auto"/>
+        <w:textAlignment w:val="baseline"/>
+        <w:rPr>
+          <w:rFonts w:eastAsia="Times New Roman" w:cs="Arial"/>
+          <w:color w:val="000000"/>
+          <w:kern w:val="0"/>
+          <w14:ligatures w14:val="none"/>
+        </w:rPr>
+      </w:pPr>
+      <w:r>
+        <w:rPr>
+          <w:rFonts w:eastAsia="Times New Roman" w:cs="Arial"/>
+          <w:color w:val="000000"/>
+          <w:kern w:val="0"/>
+          <w14:ligatures w14:val="none"/>
+        </w:rPr>
+        <w:t>Overall:</w:t>
+      </w:r>
+      <w:r>
+        <w:rPr>
+          <w:rFonts w:eastAsia="Times New Roman" w:cs="Arial"/>
+          <w:color w:val="000000"/>
+          <w:kern w:val="0"/>
+          <w14:ligatures w14:val="none"/>
+        </w:rPr>
+        <w:t xml:space="preserve"> The Ray-Casting algorithm is proven correct by the geometric principles of polygons and lines. The even-odd rule, based on how many times a ray crosses the edges, is a key concept in computational geometry. It applies to any simple polygon and consistently determines if a point is inside or outside, making the algorithm both effective and commonly used in various scenarios.</w:t>
+      </w:r>
     </w:p>
     <w:p>
       <w:pPr>
-        <w:rPr>
-          <w:b/>
-          <w:bCs/>
-          <w:sz w:val="24"/>
-          <w:szCs w:val="24"/>
-        </w:rPr>
-      </w:pPr>
-      <w:r>
-        <w:rPr>
-          <w:b/>
-          <w:bCs/>
-          <w:sz w:val="24"/>
-          <w:szCs w:val="24"/>
-        </w:rPr>
-        <w:t>Benchmarking Results and Analysis</w:t>
-      </w:r>
-      <w:r>
-        <w:rPr>
-          <w:b/>
-          <w:bCs/>
-          <w:sz w:val="24"/>
-          <w:szCs w:val="24"/>
-        </w:rPr>
-        <w:t xml:space="preserve"> - alhagie</w:t>
-      </w:r>
+        <w:pStyle w:val="ListParagraph"/>
+        <w:spacing w:line="240" w:lineRule="auto"/>
+        <w:textAlignment w:val="baseline"/>
+        <w:rPr>
+          <w:rFonts w:eastAsia="Times New Roman" w:cs="Arial"/>
+          <w:color w:val="000000"/>
+          <w:kern w:val="0"/>
+          <w14:ligatures w14:val="none"/>
+        </w:rPr>
+      </w:pPr>
     </w:p>
     <w:p>
       <w:pPr>
-        <w:rPr>
-          <w:b/>
-          <w:bCs/>
+        <w:pStyle w:val="ListParagraph"/>
+        <w:spacing w:line="240" w:lineRule="auto"/>
+        <w:textAlignment w:val="baseline"/>
+        <w:rPr>
+          <w:rFonts w:ascii="Arial" w:eastAsia="Times New Roman" w:hAnsi="Arial" w:cs="Arial"/>
+          <w:color w:val="000000"/>
+          <w:kern w:val="0"/>
+          <w14:ligatures w14:val="none"/>
+        </w:rPr>
+      </w:pPr>
+    </w:p>
+    <w:p>
+      <w:pPr>
+        <w:spacing w:line="240" w:lineRule="auto"/>
+        <w:textAlignment w:val="baseline"/>
+        <w:rPr>
+          <w:rFonts w:ascii="Arial" w:eastAsia="Times New Roman" w:hAnsi="Arial" w:cs="Arial"/>
+          <w:color w:val="000000"/>
+          <w:kern w:val="0"/>
+          <w14:ligatures w14:val="none"/>
+        </w:rPr>
+      </w:pPr>
+    </w:p>
+    <w:p>
+      <w:pPr>
+        <w:spacing w:line="240" w:lineRule="auto"/>
+        <w:textAlignment w:val="baseline"/>
+        <w:rPr>
+          <w:rFonts w:ascii="Arial" w:eastAsia="Times New Roman" w:hAnsi="Arial" w:cs="Arial"/>
+          <w:color w:val="000000"/>
+          <w:kern w:val="0"/>
+          <w14:ligatures w14:val="none"/>
+        </w:rPr>
+      </w:pPr>
+    </w:p>
+    <w:p>
+      <w:pPr>
+        <w:spacing w:line="240" w:lineRule="auto"/>
+        <w:textAlignment w:val="baseline"/>
+        <w:rPr>
+          <w:rFonts w:ascii="Arial" w:eastAsia="Times New Roman" w:hAnsi="Arial" w:cs="Arial"/>
+          <w:color w:val="000000"/>
+          <w:kern w:val="0"/>
+          <w14:ligatures w14:val="none"/>
+        </w:rPr>
+      </w:pPr>
+    </w:p>
+    <w:p>
+      <w:pPr>
+        <w:spacing w:line="240" w:lineRule="auto"/>
+        <w:textAlignment w:val="baseline"/>
+        <w:rPr>
+          <w:rFonts w:ascii="Arial" w:eastAsia="Times New Roman" w:hAnsi="Arial" w:cs="Arial"/>
+          <w:color w:val="000000"/>
+          <w:kern w:val="0"/>
+          <w14:ligatures w14:val="none"/>
+        </w:rPr>
+      </w:pPr>
+    </w:p>
+    <w:p>
+      <w:pPr>
+        <w:spacing w:line="240" w:lineRule="auto"/>
+        <w:textAlignment w:val="baseline"/>
+        <w:rPr>
+          <w:rFonts w:ascii="Arial" w:eastAsia="Times New Roman" w:hAnsi="Arial" w:cs="Arial"/>
+          <w:color w:val="000000"/>
+          <w:kern w:val="0"/>
+          <w14:ligatures w14:val="none"/>
+        </w:rPr>
+      </w:pPr>
+    </w:p>
+    <w:p>
+      <w:pPr>
+        <w:spacing w:line="240" w:lineRule="auto"/>
+        <w:textAlignment w:val="baseline"/>
+        <w:rPr>
+          <w:rFonts w:ascii="Arial" w:eastAsia="Times New Roman" w:hAnsi="Arial" w:cs="Arial"/>
+          <w:color w:val="000000"/>
+          <w:kern w:val="0"/>
+          <w14:ligatures w14:val="none"/>
+        </w:rPr>
+      </w:pPr>
+    </w:p>
+    <w:p>
+      <w:pPr>
+        <w:spacing w:line="240" w:lineRule="auto"/>
+        <w:textAlignment w:val="baseline"/>
+        <w:rPr>
+          <w:rFonts w:ascii="Arial" w:eastAsia="Times New Roman" w:hAnsi="Arial" w:cs="Arial"/>
+          <w:color w:val="000000"/>
+          <w:kern w:val="0"/>
+          <w14:ligatures w14:val="none"/>
+        </w:rPr>
+      </w:pPr>
+    </w:p>
+    <w:p>
+      <w:pPr>
+        <w:spacing w:line="240" w:lineRule="auto"/>
+        <w:textAlignment w:val="baseline"/>
+        <w:rPr>
+          <w:rFonts w:ascii="Arial" w:eastAsia="Times New Roman" w:hAnsi="Arial" w:cs="Arial"/>
+          <w:color w:val="000000"/>
+          <w:kern w:val="0"/>
+          <w14:ligatures w14:val="none"/>
+        </w:rPr>
+      </w:pPr>
+    </w:p>
+    <w:p>
+      <w:pPr>
+        <w:rPr>
+          <w:b/>
+          <w:bCs/>
+          <w:sz w:val="24"/>
+          <w:szCs w:val="24"/>
+        </w:rPr>
+      </w:pPr>
+      <w:r>
+        <w:rPr>
+          <w:b/>
+          <w:bCs/>
+          <w:sz w:val="24"/>
+          <w:szCs w:val="24"/>
+        </w:rPr>
+        <w:lastRenderedPageBreak/>
+        <w:t xml:space="preserve">5. </w:t>
+      </w:r>
+      <w:r>
+        <w:rPr>
+          <w:b/>
+          <w:bCs/>
+          <w:sz w:val="24"/>
+          <w:szCs w:val="24"/>
+        </w:rPr>
+        <w:t>Worst-Case Run Time Analysis</w:t>
+      </w:r>
+      <w:r>
+        <w:rPr>
+          <w:b/>
+          <w:bCs/>
+          <w:sz w:val="24"/>
+          <w:szCs w:val="24"/>
+        </w:rPr>
+        <w:t xml:space="preserve"> - alhagie</w:t>
+      </w:r>
+    </w:p>
+    <w:p>
+      <w:pPr>
+        <w:rPr>
+          <w:vertAlign w:val="superscript"/>
+        </w:rPr>
+      </w:pPr>
+      <w:r>
+        <w:t>The wors</w:t>
+      </w:r>
+      <w:r>
+        <w:t>t</w:t>
+      </w:r>
+      <w:r>
+        <w:t xml:space="preserve"> </w:t>
+      </w:r>
+      <w:r>
+        <w:t xml:space="preserve">for this algorithm is </w:t>
+      </w:r>
+      <w:r>
+        <w:rPr>
+          <w:b/>
+          <w:bCs/>
+        </w:rPr>
+        <w:t>O(n)</w:t>
+      </w:r>
+    </w:p>
+    <w:p>
+      <w:pPr>
+        <w:rPr>
+          <w:b/>
+          <w:bCs/>
+          <w:sz w:val="24"/>
+          <w:szCs w:val="24"/>
+        </w:rPr>
+      </w:pPr>
+      <w:r>
+        <w:rPr>
+          <w:b/>
+          <w:bCs/>
+          <w:sz w:val="24"/>
+          <w:szCs w:val="24"/>
+        </w:rPr>
+        <w:drawing>
+          <wp:anchor distT="0" distB="0" distL="114300" distR="114300" simplePos="0" relativeHeight="251658257" behindDoc="0" locked="0" layoutInCell="1" allowOverlap="1" wp14:anchorId="7ADD37FA" wp14:editId="3AB558E2">
+            <wp:simplePos x="0" y="0"/>
+            <wp:positionH relativeFrom="column">
+              <wp:posOffset>4448810</wp:posOffset>
+            </wp:positionH>
+            <wp:positionV relativeFrom="paragraph">
+              <wp:posOffset>2698115</wp:posOffset>
+            </wp:positionV>
+            <wp:extent cx="2072005" cy="261620"/>
+            <wp:effectExtent l="0" t="0" r="4445" b="5080"/>
+            <wp:wrapSquare wrapText="bothSides"/>
+            <wp:docPr id="1272632510" name="Picture 1"/>
+            <wp:cNvGraphicFramePr>
+              <a:graphicFrameLocks xmlns:a="http://schemas.openxmlformats.org/drawingml/2006/main" noChangeAspect="1"/>
+            </wp:cNvGraphicFramePr>
+            <a:graphic xmlns:a="http://schemas.openxmlformats.org/drawingml/2006/main">
+              <a:graphicData uri="http://schemas.openxmlformats.org/drawingml/2006/picture">
+                <pic:pic xmlns:pic="http://schemas.openxmlformats.org/drawingml/2006/picture">
+                  <pic:nvPicPr>
+                    <pic:cNvPr id="1272632510" name=""/>
+                    <pic:cNvPicPr/>
+                  </pic:nvPicPr>
+                  <pic:blipFill>
+                    <a:blip r:embed="rId6">
+                      <a:extLst>
+                        <a:ext uri="{28A0092B-C50C-407E-A947-70E740481C1C}">
+                          <a14:useLocalDpi xmlns:a14="http://schemas.microsoft.com/office/drawing/2010/main" val="0"/>
+                        </a:ext>
+                      </a:extLst>
+                    </a:blip>
+                    <a:stretch>
+                      <a:fillRect/>
+                    </a:stretch>
+                  </pic:blipFill>
+                  <pic:spPr>
+                    <a:xfrm>
+                      <a:off x="0" y="0"/>
+                      <a:ext cx="2072005" cy="261620"/>
+                    </a:xfrm>
+                    <a:prstGeom prst="rect">
+                      <a:avLst/>
+                    </a:prstGeom>
+                  </pic:spPr>
+                </pic:pic>
+              </a:graphicData>
+            </a:graphic>
+            <wp14:sizeRelH relativeFrom="margin">
+              <wp14:pctWidth>0</wp14:pctWidth>
+            </wp14:sizeRelH>
+            <wp14:sizeRelV relativeFrom="margin">
+              <wp14:pctHeight>0</wp14:pctHeight>
+            </wp14:sizeRelV>
+          </wp:anchor>
+        </w:drawing>
+      </w:r>
+      <w:r>
+        <w:rPr>
+          <w:b/>
+          <w:bCs/>
+          <w:sz w:val="24"/>
+          <w:szCs w:val="24"/>
+        </w:rPr>
+        <w:drawing>
+          <wp:anchor distT="0" distB="0" distL="114300" distR="114300" simplePos="0" relativeHeight="251658256" behindDoc="0" locked="0" layoutInCell="1" allowOverlap="1" wp14:anchorId="74288E21" wp14:editId="58B558D1">
+            <wp:simplePos x="0" y="0"/>
+            <wp:positionH relativeFrom="column">
+              <wp:posOffset>4410283</wp:posOffset>
+            </wp:positionH>
+            <wp:positionV relativeFrom="paragraph">
+              <wp:posOffset>82941</wp:posOffset>
+            </wp:positionV>
+            <wp:extent cx="2091690" cy="2493010"/>
+            <wp:effectExtent l="0" t="0" r="3810" b="2540"/>
+            <wp:wrapSquare wrapText="bothSides"/>
+            <wp:docPr id="127910885" name="Picture 1" descr="A table of numbers and symbols&#10;&#10;Description automatically generated"/>
+            <wp:cNvGraphicFramePr>
+              <a:graphicFrameLocks xmlns:a="http://schemas.openxmlformats.org/drawingml/2006/main" noChangeAspect="1"/>
+            </wp:cNvGraphicFramePr>
+            <a:graphic xmlns:a="http://schemas.openxmlformats.org/drawingml/2006/main">
+              <a:graphicData uri="http://schemas.openxmlformats.org/drawingml/2006/picture">
+                <pic:pic xmlns:pic="http://schemas.openxmlformats.org/drawingml/2006/picture">
+                  <pic:nvPicPr>
+                    <pic:cNvPr id="127910885" name="Picture 1" descr="A table of numbers and symbols&#10;&#10;Description automatically generated"/>
+                    <pic:cNvPicPr/>
+                  </pic:nvPicPr>
+                  <pic:blipFill>
+                    <a:blip r:embed="rId7">
+                      <a:extLst>
+                        <a:ext uri="{28A0092B-C50C-407E-A947-70E740481C1C}">
+                          <a14:useLocalDpi xmlns:a14="http://schemas.microsoft.com/office/drawing/2010/main" val="0"/>
+                        </a:ext>
+                      </a:extLst>
+                    </a:blip>
+                    <a:stretch>
+                      <a:fillRect/>
+                    </a:stretch>
+                  </pic:blipFill>
+                  <pic:spPr>
+                    <a:xfrm>
+                      <a:off x="0" y="0"/>
+                      <a:ext cx="2091690" cy="2493010"/>
+                    </a:xfrm>
+                    <a:prstGeom prst="rect">
+                      <a:avLst/>
+                    </a:prstGeom>
+                  </pic:spPr>
+                </pic:pic>
+              </a:graphicData>
+            </a:graphic>
+          </wp:anchor>
+        </w:drawing>
+      </w:r>
+      <w:r>
+        <w:rPr>
+          <w:b/>
+          <w:bCs/>
+          <w:noProof/>
+          <w:sz w:val="24"/>
+          <w:szCs w:val="24"/>
+        </w:rPr>
+        <mc:AlternateContent>
+          <mc:Choice Requires="wpi">
+            <w:drawing>
+              <wp:anchor distT="0" distB="0" distL="114300" distR="114300" simplePos="0" relativeHeight="251658254" behindDoc="0" locked="0" layoutInCell="1" allowOverlap="1" wp14:anchorId="6AD0F3A4" wp14:editId="00850C4B">
+                <wp:simplePos x="0" y="0"/>
+                <wp:positionH relativeFrom="column">
+                  <wp:posOffset>1666285</wp:posOffset>
+                </wp:positionH>
+                <wp:positionV relativeFrom="paragraph">
+                  <wp:posOffset>250057</wp:posOffset>
+                </wp:positionV>
+                <wp:extent cx="113760" cy="80280"/>
+                <wp:effectExtent l="38100" t="38100" r="38735" b="34290"/>
+                <wp:wrapNone/>
+                <wp:docPr id="1227447994" name="Ink 35"/>
+                <wp:cNvGraphicFramePr/>
+                <a:graphic xmlns:a="http://schemas.openxmlformats.org/drawingml/2006/main">
+                  <a:graphicData uri="http://schemas.microsoft.com/office/word/2010/wordprocessingInk">
+                    <w14:contentPart bwMode="auto" r:id="rId8">
+                      <w14:nvContentPartPr>
+                        <w14:cNvContentPartPr/>
+                      </w14:nvContentPartPr>
+                      <w14:xfrm>
+                        <a:off x="0" y="0"/>
+                        <a:ext cx="113760" cy="80280"/>
+                      </w14:xfrm>
+                    </w14:contentPart>
+                  </a:graphicData>
+                </a:graphic>
+              </wp:anchor>
+            </w:drawing>
+          </mc:Choice>
+          <mc:Fallback>
+            <w:pict>
+              <v:shapetype w14:anchorId="4547F9FC" id="_x0000_t75" coordsize="21600,21600" o:spt="75" o:preferrelative="t" path="m@4@5l@4@11@9@11@9@5xe" filled="f" stroked="f">
+                <v:stroke joinstyle="miter"/>
+                <v:formulas>
+                  <v:f eqn="if lineDrawn pixelLineWidth 0"/>
+                  <v:f eqn="sum @0 1 0"/>
+                  <v:f eqn="sum 0 0 @1"/>
+                  <v:f eqn="prod @2 1 2"/>
+                  <v:f eqn="prod @3 21600 pixelWidth"/>
+                  <v:f eqn="prod @3 21600 pixelHeight"/>
+                  <v:f eqn="sum @0 0 1"/>
+                  <v:f eqn="prod @6 1 2"/>
+                  <v:f eqn="prod @7 21600 pixelWidth"/>
+                  <v:f eqn="sum @8 21600 0"/>
+                  <v:f eqn="prod @7 21600 pixelHeight"/>
+                  <v:f eqn="sum @10 21600 0"/>
+                </v:formulas>
+                <v:path o:extrusionok="f" gradientshapeok="t" o:connecttype="rect"/>
+                <o:lock v:ext="edit" aspectratio="t"/>
+              </v:shapetype>
+              <v:shape id="Ink 35" o:spid="_x0000_s1026" type="#_x0000_t75" style="position:absolute;margin-left:130.7pt;margin-top:19.2pt;width:9.9pt;height:7.3pt;z-index:251658254;visibility:visible;mso-wrap-style:square;mso-wrap-distance-left:9pt;mso-wrap-distance-top:0;mso-wrap-distance-right:9pt;mso-wrap-distance-bottom:0;mso-position-horizontal:absolute;mso-position-horizontal-relative:text;mso-position-vertical:absolute;mso-position-vertical-relative:text" o:gfxdata="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">
+                <v:imagedata r:id="rId9" o:title=""/>
+              </v:shape>
+            </w:pict>
+          </mc:Fallback>
+        </mc:AlternateContent>
+      </w:r>
+      <w:r>
+        <w:rPr>
+          <w:b/>
+          <w:bCs/>
+          <w:noProof/>
+          <w:sz w:val="24"/>
+          <w:szCs w:val="24"/>
+        </w:rPr>
+        <mc:AlternateContent>
+          <mc:Choice Requires="wpi">
+            <w:drawing>
+              <wp:anchor distT="0" distB="0" distL="114300" distR="114300" simplePos="0" relativeHeight="251658255" behindDoc="0" locked="0" layoutInCell="1" allowOverlap="1" wp14:anchorId="2A8C36C6" wp14:editId="6884DB66">
+                <wp:simplePos x="0" y="0"/>
+                <wp:positionH relativeFrom="column">
+                  <wp:posOffset>1517650</wp:posOffset>
+                </wp:positionH>
+                <wp:positionV relativeFrom="paragraph">
+                  <wp:posOffset>135948</wp:posOffset>
+                </wp:positionV>
+                <wp:extent cx="78365" cy="97825"/>
+                <wp:effectExtent l="38100" t="38100" r="36195" b="35560"/>
+                <wp:wrapNone/>
+                <wp:docPr id="544437285" name="Ink 38"/>
+                <wp:cNvGraphicFramePr/>
+                <a:graphic xmlns:a="http://schemas.openxmlformats.org/drawingml/2006/main">
+                  <a:graphicData uri="http://schemas.microsoft.com/office/word/2010/wordprocessingInk">
+                    <w14:contentPart bwMode="auto" r:id="rId10">
+                      <w14:nvContentPartPr>
+                        <w14:cNvContentPartPr/>
+                      </w14:nvContentPartPr>
+                      <w14:xfrm>
+                        <a:off x="0" y="0"/>
+                        <a:ext cx="78365" cy="97825"/>
+                      </w14:xfrm>
+                    </w14:contentPart>
+                  </a:graphicData>
+                </a:graphic>
+              </wp:anchor>
+            </w:drawing>
+          </mc:Choice>
+          <mc:Fallback>
+            <w:pict>
+              <v:shape w14:anchorId="534928A4" id="Ink 38" o:spid="_x0000_s1026" type="#_x0000_t75" style="position:absolute;margin-left:119pt;margin-top:10.2pt;width:7.15pt;height:8.65pt;z-index:251658255;visibility:visible;mso-wrap-style:square;mso-wrap-distance-left:9pt;mso-wrap-distance-top:0;mso-wrap-distance-right:9pt;mso-wrap-distance-bottom:0;mso-position-horizontal:absolute;mso-position-horizontal-relative:text;mso-position-vertical:absolute;mso-position-vertical-relative:text" o:gfxdata="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">
+                <v:imagedata r:id="rId11" o:title=""/>
+              </v:shape>
+            </w:pict>
+          </mc:Fallback>
+        </mc:AlternateContent>
+      </w:r>
+      <w:r>
+        <w:rPr>
+          <w:b/>
+          <w:bCs/>
+          <w:noProof/>
+          <w:sz w:val="24"/>
+          <w:szCs w:val="24"/>
+        </w:rPr>
+        <mc:AlternateContent>
+          <mc:Choice Requires="wpi">
+            <w:drawing>
+              <wp:anchor distT="0" distB="0" distL="114300" distR="114300" simplePos="0" relativeHeight="251658253" behindDoc="0" locked="0" layoutInCell="1" allowOverlap="1" wp14:anchorId="5D3B39D8" wp14:editId="62C83D1C">
+                <wp:simplePos x="0" y="0"/>
+                <wp:positionH relativeFrom="column">
+                  <wp:posOffset>2489193</wp:posOffset>
+                </wp:positionH>
+                <wp:positionV relativeFrom="paragraph">
+                  <wp:posOffset>1068020</wp:posOffset>
+                </wp:positionV>
+                <wp:extent cx="103320" cy="100440"/>
+                <wp:effectExtent l="38100" t="38100" r="49530" b="52070"/>
+                <wp:wrapNone/>
+                <wp:docPr id="2096457795" name="Ink 33"/>
+                <wp:cNvGraphicFramePr/>
+                <a:graphic xmlns:a="http://schemas.openxmlformats.org/drawingml/2006/main">
+                  <a:graphicData uri="http://schemas.microsoft.com/office/word/2010/wordprocessingInk">
+                    <w14:contentPart bwMode="auto" r:id="rId12">
+                      <w14:nvContentPartPr>
+                        <w14:cNvContentPartPr/>
+                      </w14:nvContentPartPr>
+                      <w14:xfrm>
+                        <a:off x="0" y="0"/>
+                        <a:ext cx="103320" cy="100440"/>
+                      </w14:xfrm>
+                    </w14:contentPart>
+                  </a:graphicData>
+                </a:graphic>
+              </wp:anchor>
+            </w:drawing>
+          </mc:Choice>
+          <mc:Fallback>
+            <w:pict>
+              <v:shape w14:anchorId="56ECD1E5" id="Ink 33" o:spid="_x0000_s1026" type="#_x0000_t75" style="position:absolute;margin-left:195.5pt;margin-top:83.6pt;width:9.15pt;height:8.85pt;z-index:251658253;visibility:visible;mso-wrap-style:square;mso-wrap-distance-left:9pt;mso-wrap-distance-top:0;mso-wrap-distance-right:9pt;mso-wrap-distance-bottom:0;mso-position-horizontal:absolute;mso-position-horizontal-relative:text;mso-position-vertical:absolute;mso-position-vertical-relative:text" o:gfxdata="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">
+                <v:imagedata r:id="rId13" o:title=""/>
+              </v:shape>
+            </w:pict>
+          </mc:Fallback>
+        </mc:AlternateContent>
+      </w:r>
+      <w:r>
+        <w:rPr>
+          <w:b/>
+          <w:bCs/>
+          <w:noProof/>
+          <w:sz w:val="24"/>
+          <w:szCs w:val="24"/>
+        </w:rPr>
+        <mc:AlternateContent>
+          <mc:Choice Requires="wpi">
+            <w:drawing>
+              <wp:anchor distT="0" distB="0" distL="114300" distR="114300" simplePos="0" relativeHeight="251658252" behindDoc="0" locked="0" layoutInCell="1" allowOverlap="1" wp14:anchorId="7557497F" wp14:editId="675FEEFB">
+                <wp:simplePos x="0" y="0"/>
+                <wp:positionH relativeFrom="column">
+                  <wp:posOffset>1213261</wp:posOffset>
+                </wp:positionH>
+                <wp:positionV relativeFrom="paragraph">
+                  <wp:posOffset>2934755</wp:posOffset>
+                </wp:positionV>
+                <wp:extent cx="109440" cy="100080"/>
+                <wp:effectExtent l="38100" t="38100" r="43180" b="52705"/>
+                <wp:wrapNone/>
+                <wp:docPr id="46035054" name="Ink 32"/>
+                <wp:cNvGraphicFramePr/>
+                <a:graphic xmlns:a="http://schemas.openxmlformats.org/drawingml/2006/main">
+                  <a:graphicData uri="http://schemas.microsoft.com/office/word/2010/wordprocessingInk">
+                    <w14:contentPart bwMode="auto" r:id="rId14">
+                      <w14:nvContentPartPr>
+                        <w14:cNvContentPartPr/>
+                      </w14:nvContentPartPr>
+                      <w14:xfrm>
+                        <a:off x="0" y="0"/>
+                        <a:ext cx="109440" cy="100080"/>
+                      </w14:xfrm>
+                    </w14:contentPart>
+                  </a:graphicData>
+                </a:graphic>
+              </wp:anchor>
+            </w:drawing>
+          </mc:Choice>
+          <mc:Fallback>
+            <w:pict>
+              <v:shape w14:anchorId="6995AA04" id="Ink 32" o:spid="_x0000_s1026" type="#_x0000_t75" style="position:absolute;margin-left:95.05pt;margin-top:230.6pt;width:9.6pt;height:8.9pt;z-index:251658252;visibility:visible;mso-wrap-style:square;mso-wrap-distance-left:9pt;mso-wrap-distance-top:0;mso-wrap-distance-right:9pt;mso-wrap-distance-bottom:0;mso-position-horizontal:absolute;mso-position-horizontal-relative:text;mso-position-vertical:absolute;mso-position-vertical-relative:text" o:gfxdata="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">
+                <v:imagedata r:id="rId15" o:title=""/>
+              </v:shape>
+            </w:pict>
+          </mc:Fallback>
+        </mc:AlternateContent>
+      </w:r>
+      <w:r>
+        <w:rPr>
+          <w:b/>
+          <w:bCs/>
+          <w:noProof/>
+          <w:sz w:val="24"/>
+          <w:szCs w:val="24"/>
+        </w:rPr>
+        <mc:AlternateContent>
+          <mc:Choice Requires="wpi">
+            <w:drawing>
+              <wp:anchor distT="0" distB="0" distL="114300" distR="114300" simplePos="0" relativeHeight="251658251" behindDoc="0" locked="0" layoutInCell="1" allowOverlap="1" wp14:anchorId="1E92B98F" wp14:editId="3F9E99BD">
+                <wp:simplePos x="0" y="0"/>
+                <wp:positionH relativeFrom="column">
+                  <wp:posOffset>1941541</wp:posOffset>
+                </wp:positionH>
+                <wp:positionV relativeFrom="paragraph">
+                  <wp:posOffset>2452715</wp:posOffset>
+                </wp:positionV>
+                <wp:extent cx="70560" cy="73800"/>
+                <wp:effectExtent l="38100" t="38100" r="43815" b="40640"/>
+                <wp:wrapNone/>
+                <wp:docPr id="1008482575" name="Ink 31"/>
+                <wp:cNvGraphicFramePr/>
+                <a:graphic xmlns:a="http://schemas.openxmlformats.org/drawingml/2006/main">
+                  <a:graphicData uri="http://schemas.microsoft.com/office/word/2010/wordprocessingInk">
+                    <w14:contentPart bwMode="auto" r:id="rId16">
+                      <w14:nvContentPartPr>
+                        <w14:cNvContentPartPr/>
+                      </w14:nvContentPartPr>
+                      <w14:xfrm>
+                        <a:off x="0" y="0"/>
+                        <a:ext cx="70560" cy="73800"/>
+                      </w14:xfrm>
+                    </w14:contentPart>
+                  </a:graphicData>
+                </a:graphic>
+              </wp:anchor>
+            </w:drawing>
+          </mc:Choice>
+          <mc:Fallback>
+            <w:pict>
+              <v:shape w14:anchorId="716B272F" id="Ink 31" o:spid="_x0000_s1026" type="#_x0000_t75" style="position:absolute;margin-left:152.4pt;margin-top:192.65pt;width:6.5pt;height:6.75pt;z-index:251658251;visibility:visible;mso-wrap-style:square;mso-wrap-distance-left:9pt;mso-wrap-distance-top:0;mso-wrap-distance-right:9pt;mso-wrap-distance-bottom:0;mso-position-horizontal:absolute;mso-position-horizontal-relative:text;mso-position-vertical:absolute;mso-position-vertical-relative:text" o:gfxdata="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">
+                <v:imagedata r:id="rId17" o:title=""/>
+              </v:shape>
+            </w:pict>
+          </mc:Fallback>
+        </mc:AlternateContent>
+      </w:r>
+      <w:r>
+        <w:rPr>
+          <w:b/>
+          <w:bCs/>
+          <w:noProof/>
+          <w:sz w:val="24"/>
+          <w:szCs w:val="24"/>
+        </w:rPr>
+        <mc:AlternateContent>
+          <mc:Choice Requires="wpi">
+            <w:drawing>
+              <wp:anchor distT="0" distB="0" distL="114300" distR="114300" simplePos="0" relativeHeight="251658250" behindDoc="0" locked="0" layoutInCell="1" allowOverlap="1" wp14:anchorId="3642686A" wp14:editId="2AE51EC8">
+                <wp:simplePos x="0" y="0"/>
+                <wp:positionH relativeFrom="column">
+                  <wp:posOffset>1708785</wp:posOffset>
+                </wp:positionH>
+                <wp:positionV relativeFrom="paragraph">
+                  <wp:posOffset>2139950</wp:posOffset>
+                </wp:positionV>
+                <wp:extent cx="99695" cy="106680"/>
+                <wp:effectExtent l="38100" t="38100" r="52705" b="45720"/>
+                <wp:wrapNone/>
+                <wp:docPr id="1804167728" name="Ink 30"/>
+                <wp:cNvGraphicFramePr/>
+                <a:graphic xmlns:a="http://schemas.openxmlformats.org/drawingml/2006/main">
+                  <a:graphicData uri="http://schemas.microsoft.com/office/word/2010/wordprocessingInk">
+                    <w14:contentPart bwMode="auto" r:id="rId18">
+                      <w14:nvContentPartPr>
+                        <w14:cNvContentPartPr/>
+                      </w14:nvContentPartPr>
+                      <w14:xfrm>
+                        <a:off x="0" y="0"/>
+                        <a:ext cx="99695" cy="106680"/>
+                      </w14:xfrm>
+                    </w14:contentPart>
+                  </a:graphicData>
+                </a:graphic>
+              </wp:anchor>
+            </w:drawing>
+          </mc:Choice>
+          <mc:Fallback>
+            <w:pict>
+              <v:shape w14:anchorId="58684C49" id="Ink 30" o:spid="_x0000_s1026" type="#_x0000_t75" style="position:absolute;margin-left:134.05pt;margin-top:168pt;width:8.8pt;height:9.35pt;z-index:251658250;visibility:visible;mso-wrap-style:square;mso-wrap-distance-left:9pt;mso-wrap-distance-top:0;mso-wrap-distance-right:9pt;mso-wrap-distance-bottom:0;mso-position-horizontal:absolute;mso-position-horizontal-relative:text;mso-position-vertical:absolute;mso-position-vertical-relative:text" o:gfxdata="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">
+                <v:imagedata r:id="rId19" o:title=""/>
+              </v:shape>
+            </w:pict>
+          </mc:Fallback>
+        </mc:AlternateContent>
+      </w:r>
+      <w:r>
+        <w:rPr>
+          <w:b/>
+          <w:bCs/>
+          <w:noProof/>
+          <w:sz w:val="24"/>
+          <w:szCs w:val="24"/>
+        </w:rPr>
+        <mc:AlternateContent>
+          <mc:Choice Requires="wpi">
+            <w:drawing>
+              <wp:anchor distT="0" distB="0" distL="114300" distR="114300" simplePos="0" relativeHeight="251658249" behindDoc="0" locked="0" layoutInCell="1" allowOverlap="1" wp14:anchorId="6C0879A4" wp14:editId="140857EF">
+                <wp:simplePos x="0" y="0"/>
+                <wp:positionH relativeFrom="column">
+                  <wp:posOffset>3291840</wp:posOffset>
+                </wp:positionH>
+                <wp:positionV relativeFrom="paragraph">
+                  <wp:posOffset>1737995</wp:posOffset>
+                </wp:positionV>
+                <wp:extent cx="131300" cy="125860"/>
+                <wp:effectExtent l="38100" t="38100" r="40640" b="45720"/>
+                <wp:wrapNone/>
+                <wp:docPr id="40713596" name="Ink 25"/>
+                <wp:cNvGraphicFramePr/>
+                <a:graphic xmlns:a="http://schemas.openxmlformats.org/drawingml/2006/main">
+                  <a:graphicData uri="http://schemas.microsoft.com/office/word/2010/wordprocessingInk">
+                    <w14:contentPart bwMode="auto" r:id="rId20">
+                      <w14:nvContentPartPr>
+                        <w14:cNvContentPartPr/>
+                      </w14:nvContentPartPr>
+                      <w14:xfrm>
+                        <a:off x="0" y="0"/>
+                        <a:ext cx="131300" cy="125860"/>
+                      </w14:xfrm>
+                    </w14:contentPart>
+                  </a:graphicData>
+                </a:graphic>
+              </wp:anchor>
+            </w:drawing>
+          </mc:Choice>
+          <mc:Fallback>
+            <w:pict>
+              <v:shape w14:anchorId="2BAC19CD" id="Ink 25" o:spid="_x0000_s1026" type="#_x0000_t75" style="position:absolute;margin-left:258.7pt;margin-top:136.35pt;width:11.35pt;height:10.85pt;z-index:251658249;visibility:visible;mso-wrap-style:square;mso-wrap-distance-left:9pt;mso-wrap-distance-top:0;mso-wrap-distance-right:9pt;mso-wrap-distance-bottom:0;mso-position-horizontal:absolute;mso-position-horizontal-relative:text;mso-position-vertical:absolute;mso-position-vertical-relative:text" o:gfxdata="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">
+                <v:imagedata r:id="rId21" o:title=""/>
+              </v:shape>
+            </w:pict>
+          </mc:Fallback>
+        </mc:AlternateContent>
+      </w:r>
+      <w:r>
+        <w:rPr>
+          <w:b/>
+          <w:bCs/>
+          <w:noProof/>
+          <w:sz w:val="24"/>
+          <w:szCs w:val="24"/>
+        </w:rPr>
+        <mc:AlternateContent>
+          <mc:Choice Requires="wpi">
+            <w:drawing>
+              <wp:anchor distT="0" distB="0" distL="114300" distR="114300" simplePos="0" relativeHeight="251658248" behindDoc="0" locked="0" layoutInCell="1" allowOverlap="1" wp14:anchorId="66E903AA" wp14:editId="09BDB778">
+                <wp:simplePos x="0" y="0"/>
+                <wp:positionH relativeFrom="column">
+                  <wp:posOffset>2650381</wp:posOffset>
+                </wp:positionH>
+                <wp:positionV relativeFrom="paragraph">
+                  <wp:posOffset>1490337</wp:posOffset>
+                </wp:positionV>
+                <wp:extent cx="29880" cy="47520"/>
+                <wp:effectExtent l="38100" t="38100" r="46355" b="48260"/>
+                <wp:wrapNone/>
+                <wp:docPr id="1955650909" name="Ink 18"/>
+                <wp:cNvGraphicFramePr/>
+                <a:graphic xmlns:a="http://schemas.openxmlformats.org/drawingml/2006/main">
+                  <a:graphicData uri="http://schemas.microsoft.com/office/word/2010/wordprocessingInk">
+                    <w14:contentPart bwMode="auto" r:id="rId22">
+                      <w14:nvContentPartPr>
+                        <w14:cNvContentPartPr/>
+                      </w14:nvContentPartPr>
+                      <w14:xfrm>
+                        <a:off x="0" y="0"/>
+                        <a:ext cx="29880" cy="47520"/>
+                      </w14:xfrm>
+                    </w14:contentPart>
+                  </a:graphicData>
+                </a:graphic>
+              </wp:anchor>
+            </w:drawing>
+          </mc:Choice>
+          <mc:Fallback>
+            <w:pict>
+              <v:shape w14:anchorId="3E673B6C" id="Ink 18" o:spid="_x0000_s1026" type="#_x0000_t75" style="position:absolute;margin-left:208.2pt;margin-top:116.85pt;width:3.3pt;height:4.75pt;z-index:251658248;visibility:visible;mso-wrap-style:square;mso-wrap-distance-left:9pt;mso-wrap-distance-top:0;mso-wrap-distance-right:9pt;mso-wrap-distance-bottom:0;mso-position-horizontal:absolute;mso-position-horizontal-relative:text;mso-position-vertical:absolute;mso-position-vertical-relative:text" o:gfxdata="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">
+                <v:imagedata r:id="rId23" o:title=""/>
+              </v:shape>
+            </w:pict>
+          </mc:Fallback>
+        </mc:AlternateContent>
+      </w:r>
+      <w:r>
+        <w:rPr>
+          <w:b/>
+          <w:bCs/>
+          <w:noProof/>
+          <w:sz w:val="24"/>
+          <w:szCs w:val="24"/>
+        </w:rPr>
+        <mc:AlternateContent>
+          <mc:Choice Requires="wpi">
+            <w:drawing>
+              <wp:anchor distT="0" distB="0" distL="114300" distR="114300" simplePos="0" relativeHeight="251658247" behindDoc="0" locked="0" layoutInCell="1" allowOverlap="1" wp14:anchorId="0D5F7124" wp14:editId="0D53931A">
+                <wp:simplePos x="0" y="0"/>
+                <wp:positionH relativeFrom="column">
+                  <wp:posOffset>2577661</wp:posOffset>
+                </wp:positionH>
+                <wp:positionV relativeFrom="paragraph">
+                  <wp:posOffset>1418557</wp:posOffset>
+                </wp:positionV>
+                <wp:extent cx="55800" cy="100440"/>
+                <wp:effectExtent l="38100" t="38100" r="40005" b="52070"/>
+                <wp:wrapNone/>
+                <wp:docPr id="1134102234" name="Ink 17"/>
+                <wp:cNvGraphicFramePr/>
+                <a:graphic xmlns:a="http://schemas.openxmlformats.org/drawingml/2006/main">
+                  <a:graphicData uri="http://schemas.microsoft.com/office/word/2010/wordprocessingInk">
+                    <w14:contentPart bwMode="auto" r:id="rId24">
+                      <w14:nvContentPartPr>
+                        <w14:cNvContentPartPr/>
+                      </w14:nvContentPartPr>
+                      <w14:xfrm>
+                        <a:off x="0" y="0"/>
+                        <a:ext cx="55800" cy="100440"/>
+                      </w14:xfrm>
+                    </w14:contentPart>
+                  </a:graphicData>
+                </a:graphic>
+              </wp:anchor>
+            </w:drawing>
+          </mc:Choice>
+          <mc:Fallback>
+            <w:pict>
+              <v:shape w14:anchorId="4229FABA" id="Ink 17" o:spid="_x0000_s1026" type="#_x0000_t75" style="position:absolute;margin-left:202.45pt;margin-top:111.2pt;width:5.4pt;height:8.85pt;z-index:251658247;visibility:visible;mso-wrap-style:square;mso-wrap-distance-left:9pt;mso-wrap-distance-top:0;mso-wrap-distance-right:9pt;mso-wrap-distance-bottom:0;mso-position-horizontal:absolute;mso-position-horizontal-relative:text;mso-position-vertical:absolute;mso-position-vertical-relative:text" o:gfxdata="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">
+                <v:imagedata r:id="rId25" o:title=""/>
+              </v:shape>
+            </w:pict>
+          </mc:Fallback>
+        </mc:AlternateContent>
+      </w:r>
+      <w:r>
+        <w:rPr>
+          <w:b/>
+          <w:bCs/>
+          <w:noProof/>
+          <w:sz w:val="24"/>
+          <w:szCs w:val="24"/>
+        </w:rPr>
+        <mc:AlternateContent>
+          <mc:Choice Requires="wpi">
+            <w:drawing>
+              <wp:anchor distT="0" distB="0" distL="114300" distR="114300" simplePos="0" relativeHeight="251658246" behindDoc="0" locked="0" layoutInCell="1" allowOverlap="1" wp14:anchorId="6473D374" wp14:editId="0E504772">
+                <wp:simplePos x="0" y="0"/>
+                <wp:positionH relativeFrom="column">
+                  <wp:posOffset>2819381</wp:posOffset>
+                </wp:positionH>
+                <wp:positionV relativeFrom="paragraph">
+                  <wp:posOffset>777968</wp:posOffset>
+                </wp:positionV>
+                <wp:extent cx="115920" cy="132480"/>
+                <wp:effectExtent l="38100" t="38100" r="36830" b="39370"/>
+                <wp:wrapNone/>
+                <wp:docPr id="862368759" name="Ink 15"/>
+                <wp:cNvGraphicFramePr/>
+                <a:graphic xmlns:a="http://schemas.openxmlformats.org/drawingml/2006/main">
+                  <a:graphicData uri="http://schemas.microsoft.com/office/word/2010/wordprocessingInk">
+                    <w14:contentPart bwMode="auto" r:id="rId26">
+                      <w14:nvContentPartPr>
+                        <w14:cNvContentPartPr/>
+                      </w14:nvContentPartPr>
+                      <w14:xfrm>
+                        <a:off x="0" y="0"/>
+                        <a:ext cx="115920" cy="132480"/>
+                      </w14:xfrm>
+                    </w14:contentPart>
+                  </a:graphicData>
+                </a:graphic>
+              </wp:anchor>
+            </w:drawing>
+          </mc:Choice>
+          <mc:Fallback>
+            <w:pict>
+              <v:shape w14:anchorId="25CBDDB2" id="Ink 15" o:spid="_x0000_s1026" type="#_x0000_t75" style="position:absolute;margin-left:221.5pt;margin-top:60.75pt;width:10.15pt;height:11.45pt;z-index:251658246;visibility:visible;mso-wrap-style:square;mso-wrap-distance-left:9pt;mso-wrap-distance-top:0;mso-wrap-distance-right:9pt;mso-wrap-distance-bottom:0;mso-position-horizontal:absolute;mso-position-horizontal-relative:text;mso-position-vertical:absolute;mso-position-vertical-relative:text" o:gfxdata="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">
+                <v:imagedata r:id="rId27" o:title=""/>
+              </v:shape>
+            </w:pict>
+          </mc:Fallback>
+        </mc:AlternateContent>
+      </w:r>
+      <w:r>
+        <w:rPr>
+          <w:b/>
+          <w:bCs/>
+          <w:noProof/>
+          <w:sz w:val="24"/>
+          <w:szCs w:val="24"/>
+        </w:rPr>
+        <mc:AlternateContent>
+          <mc:Choice Requires="wpi">
+            <w:drawing>
+              <wp:anchor distT="0" distB="0" distL="114300" distR="114300" simplePos="0" relativeHeight="251658245" behindDoc="0" locked="0" layoutInCell="1" allowOverlap="1" wp14:anchorId="4E490F12" wp14:editId="286DAB77">
+                <wp:simplePos x="0" y="0"/>
+                <wp:positionH relativeFrom="column">
+                  <wp:posOffset>2130400</wp:posOffset>
+                </wp:positionH>
+                <wp:positionV relativeFrom="paragraph">
+                  <wp:posOffset>459728</wp:posOffset>
+                </wp:positionV>
+                <wp:extent cx="28800" cy="63360"/>
+                <wp:effectExtent l="38100" t="38100" r="47625" b="51435"/>
+                <wp:wrapNone/>
+                <wp:docPr id="1139286163" name="Ink 14"/>
+                <wp:cNvGraphicFramePr/>
+                <a:graphic xmlns:a="http://schemas.openxmlformats.org/drawingml/2006/main">
+                  <a:graphicData uri="http://schemas.microsoft.com/office/word/2010/wordprocessingInk">
+                    <w14:contentPart bwMode="auto" r:id="rId28">
+                      <w14:nvContentPartPr>
+                        <w14:cNvContentPartPr/>
+                      </w14:nvContentPartPr>
+                      <w14:xfrm>
+                        <a:off x="0" y="0"/>
+                        <a:ext cx="28800" cy="63360"/>
+                      </w14:xfrm>
+                    </w14:contentPart>
+                  </a:graphicData>
+                </a:graphic>
+              </wp:anchor>
+            </w:drawing>
+          </mc:Choice>
+          <mc:Fallback>
+            <w:pict>
+              <v:shape w14:anchorId="7B41A140" id="Ink 14" o:spid="_x0000_s1026" type="#_x0000_t75" style="position:absolute;margin-left:167.25pt;margin-top:35.7pt;width:3.25pt;height:6pt;z-index:251658245;visibility:visible;mso-wrap-style:square;mso-wrap-distance-left:9pt;mso-wrap-distance-top:0;mso-wrap-distance-right:9pt;mso-wrap-distance-bottom:0;mso-position-horizontal:absolute;mso-position-horizontal-relative:text;mso-position-vertical:absolute;mso-position-vertical-relative:text" o:gfxdata="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">
+                <v:imagedata r:id="rId29" o:title=""/>
+              </v:shape>
+            </w:pict>
+          </mc:Fallback>
+        </mc:AlternateContent>
+      </w:r>
+      <w:r>
+        <w:rPr>
+          <w:b/>
+          <w:bCs/>
+          <w:noProof/>
+          <w:sz w:val="24"/>
+          <w:szCs w:val="24"/>
+        </w:rPr>
+        <mc:AlternateContent>
+          <mc:Choice Requires="wpi">
+            <w:drawing>
+              <wp:anchor distT="0" distB="0" distL="114300" distR="114300" simplePos="0" relativeHeight="251658244" behindDoc="0" locked="0" layoutInCell="1" allowOverlap="1" wp14:anchorId="011ADD1E" wp14:editId="25AB6864">
+                <wp:simplePos x="0" y="0"/>
+                <wp:positionH relativeFrom="column">
+                  <wp:posOffset>2056960</wp:posOffset>
+                </wp:positionH>
+                <wp:positionV relativeFrom="paragraph">
+                  <wp:posOffset>424481</wp:posOffset>
+                </wp:positionV>
+                <wp:extent cx="56880" cy="77760"/>
+                <wp:effectExtent l="38100" t="38100" r="38735" b="36830"/>
+                <wp:wrapNone/>
+                <wp:docPr id="673543138" name="Ink 10"/>
+                <wp:cNvGraphicFramePr/>
+                <a:graphic xmlns:a="http://schemas.openxmlformats.org/drawingml/2006/main">
+                  <a:graphicData uri="http://schemas.microsoft.com/office/word/2010/wordprocessingInk">
+                    <w14:contentPart bwMode="auto" r:id="rId30">
+                      <w14:nvContentPartPr>
+                        <w14:cNvContentPartPr/>
+                      </w14:nvContentPartPr>
+                      <w14:xfrm>
+                        <a:off x="0" y="0"/>
+                        <a:ext cx="56880" cy="77760"/>
+                      </w14:xfrm>
+                    </w14:contentPart>
+                  </a:graphicData>
+                </a:graphic>
+              </wp:anchor>
+            </w:drawing>
+          </mc:Choice>
+          <mc:Fallback>
+            <w:pict>
+              <v:shape w14:anchorId="13A0C40A" id="Ink 10" o:spid="_x0000_s1026" type="#_x0000_t75" style="position:absolute;margin-left:161.45pt;margin-top:32.9pt;width:5.5pt;height:7.1pt;z-index:251658244;visibility:visible;mso-wrap-style:square;mso-wrap-distance-left:9pt;mso-wrap-distance-top:0;mso-wrap-distance-right:9pt;mso-wrap-distance-bottom:0;mso-position-horizontal:absolute;mso-position-horizontal-relative:text;mso-position-vertical:absolute;mso-position-vertical-relative:text" o:gfxdata="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">
+                <v:imagedata r:id="rId31" o:title=""/>
+              </v:shape>
+            </w:pict>
+          </mc:Fallback>
+        </mc:AlternateContent>
+      </w:r>
+      <w:r>
+        <w:rPr>
+          <w:b/>
+          <w:bCs/>
+          <w:sz w:val="24"/>
+          <w:szCs w:val="24"/>
+        </w:rPr>
+        <w:drawing>
+          <wp:inline distT="0" distB="0" distL="0" distR="0" wp14:anchorId="77F38A3E" wp14:editId="2FF8DC6E">
+            <wp:extent cx="4281055" cy="3071062"/>
+            <wp:effectExtent l="0" t="0" r="5715" b="0"/>
+            <wp:docPr id="150923401" name="Picture 1" descr="A screenshot of a computer program&#10;&#10;Description automatically generated"/>
+            <wp:cNvGraphicFramePr>
+              <a:graphicFrameLocks xmlns:a="http://schemas.openxmlformats.org/drawingml/2006/main" noChangeAspect="1"/>
+            </wp:cNvGraphicFramePr>
+            <a:graphic xmlns:a="http://schemas.openxmlformats.org/drawingml/2006/main">
+              <a:graphicData uri="http://schemas.openxmlformats.org/drawingml/2006/picture">
+                <pic:pic xmlns:pic="http://schemas.openxmlformats.org/drawingml/2006/picture">
+                  <pic:nvPicPr>
+                    <pic:cNvPr id="150923401" name="Picture 1" descr="A screenshot of a computer program&#10;&#10;Description automatically generated"/>
+                    <pic:cNvPicPr/>
+                  </pic:nvPicPr>
+                  <pic:blipFill>
+                    <a:blip r:embed="rId32"/>
+                    <a:stretch>
+                      <a:fillRect/>
+                    </a:stretch>
+                  </pic:blipFill>
+                  <pic:spPr>
+                    <a:xfrm>
+                      <a:off x="0" y="0"/>
+                      <a:ext cx="4296617" cy="3082225"/>
+                    </a:xfrm>
+                    <a:prstGeom prst="rect">
+                      <a:avLst/>
+                    </a:prstGeom>
+                  </pic:spPr>
+                </pic:pic>
+              </a:graphicData>
+            </a:graphic>
+          </wp:inline>
+        </w:drawing>
+      </w:r>
+    </w:p>
+    <w:p>
+      <w:pPr>
+        <w:rPr>
+          <w:b/>
+          <w:bCs/>
+        </w:rPr>
+      </w:pPr>
+      <w:r>
+        <w:rPr>
+          <w:b/>
+          <w:bCs/>
+        </w:rPr>
+        <w:t>Time Complexity Analysis</w:t>
+      </w:r>
+    </w:p>
+    <w:p>
+      <w:pPr>
+        <w:numPr>
+          <w:ilvl w:val="0"/>
+          <w:numId w:val="14"/>
+        </w:numPr>
+      </w:pPr>
+      <w:r>
+        <w:rPr>
+          <w:b/>
+          <w:bCs/>
+        </w:rPr>
+        <w:t>Initialization</w:t>
+      </w:r>
+      <w:r>
+        <w:t>:</w:t>
+      </w:r>
+      <w:r>
+        <w:t xml:space="preserve"> </w:t>
+      </w:r>
+      <w:r>
+        <w:t xml:space="preserve">Initializing the crossings variable and extracting the coordinates of the test point takes constant time, </w:t>
+      </w:r>
+      <w:r>
+        <w:rPr>
+          <w:b/>
+          <w:bCs/>
+        </w:rPr>
+        <w:t>(O(1)).</w:t>
+      </w:r>
+    </w:p>
+    <w:p>
+      <w:pPr>
+        <w:numPr>
+          <w:ilvl w:val="0"/>
+          <w:numId w:val="14"/>
+        </w:numPr>
+      </w:pPr>
+      <w:r>
+        <w:rPr>
+          <w:b/>
+          <w:bCs/>
+        </w:rPr>
+        <w:t>Loop Through Polygon Vertices</w:t>
+      </w:r>
+      <w:r>
+        <w:t>:</w:t>
+      </w:r>
+      <w:r>
+        <w:t xml:space="preserve"> </w:t>
+      </w:r>
+      <w:r>
+        <w:t>The main part of the algorithm is a loop that iterates through each vertex of the polygon. This loop runs (n) times, where (n) is the number of vertices in the polygon.</w:t>
+      </w:r>
+    </w:p>
+    <w:p>
+      <w:pPr>
+        <w:numPr>
+          <w:ilvl w:val="0"/>
+          <w:numId w:val="14"/>
+        </w:numPr>
+      </w:pPr>
+      <w:r>
+        <w:rPr>
+          <w:b/>
+          <w:bCs/>
+        </w:rPr>
+        <w:t>Segment Processing</w:t>
+      </w:r>
+      <w:r>
+        <w:t>:</w:t>
+      </w:r>
+      <w:r>
+        <w:t xml:space="preserve"> </w:t>
+      </w:r>
+      <w:r>
+        <w:t>For each vertex, the algorithm performs several operations:</w:t>
+      </w:r>
+    </w:p>
+    <w:p>
+      <w:pPr>
+        <w:numPr>
+          <w:ilvl w:val="2"/>
+          <w:numId w:val="14"/>
+        </w:numPr>
+      </w:pPr>
+      <w:r>
+        <w:t>Extracting the coordinates of the current and next vertex.</w:t>
+      </w:r>
+    </w:p>
+    <w:p>
+      <w:pPr>
+        <w:numPr>
+          <w:ilvl w:val="2"/>
+          <w:numId w:val="14"/>
+        </w:numPr>
+      </w:pPr>
+      <w:r>
+        <w:t>Checking if the ray falls within the range of x-values for the segment.</w:t>
+      </w:r>
+    </w:p>
+    <w:p>
+      <w:pPr>
+        <w:numPr>
+          <w:ilvl w:val="2"/>
+          <w:numId w:val="14"/>
+        </w:numPr>
+      </w:pPr>
+      <w:r>
+        <w:t>Calculating the intersection point in the y-direction.</w:t>
+      </w:r>
+    </w:p>
+    <w:p>
+      <w:pPr>
+        <w:numPr>
+          <w:ilvl w:val="2"/>
+          <w:numId w:val="14"/>
+        </w:numPr>
+      </w:pPr>
+      <w:r>
+        <w:t>Checking if the ray crosses the segment above the point.</w:t>
+      </w:r>
+    </w:p>
+    <w:p>
+      <w:pPr>
+        <w:numPr>
+          <w:ilvl w:val="2"/>
+          <w:numId w:val="14"/>
+        </w:numPr>
+      </w:pPr>
+      <w:r>
+        <w:t>Checking if the point lies exactly on a vertical segment.</w:t>
+      </w:r>
+    </w:p>
+    <w:p>
+      <w:pPr>
+        <w:rPr>
+          <w:b/>
+          <w:bCs/>
+        </w:rPr>
+      </w:pPr>
+      <w:r>
+        <w:rPr>
+          <w:b/>
+          <w:bCs/>
+        </w:rPr>
+        <w:t>Each of these operations takes constant time, (O(1)).</w:t>
+      </w:r>
+    </w:p>
+    <w:p>
+      <w:pPr>
+        <w:numPr>
+          <w:ilvl w:val="0"/>
+          <w:numId w:val="14"/>
+        </w:numPr>
+      </w:pPr>
+      <w:r>
+        <w:t>Final Check:</w:t>
+      </w:r>
+      <w:r>
+        <w:t xml:space="preserve"> </w:t>
+      </w:r>
+      <w:r>
+        <w:t xml:space="preserve">After the loop, the algorithm performs a final check to determine if the number of crossings is odd or even. This takes constant time, </w:t>
+      </w:r>
+      <w:r>
+        <w:rPr>
+          <w:b/>
+          <w:bCs/>
+        </w:rPr>
+        <w:t>(O(1))</w:t>
+      </w:r>
+      <w:r>
+        <w:t>.</w:t>
+      </w:r>
+    </w:p>
+    <w:p>
+      <w:r>
+        <w:rPr>
+          <w:b/>
+          <w:bCs/>
+        </w:rPr>
+        <w:t>Worst-Case Time Complexity</w:t>
+      </w:r>
+      <w:r>
+        <w:t xml:space="preserve">: </w:t>
+      </w:r>
+      <w:r>
+        <w:t xml:space="preserve">Since the algorithm iterates through each vertex of the polygon exactly once and performs a constant amount of work for each vertex, the overall time complexity is </w:t>
+      </w:r>
+      <w:r>
+        <w:rPr>
+          <w:b/>
+          <w:bCs/>
+        </w:rPr>
+        <w:t>(O(n))</w:t>
+      </w:r>
+      <w:r>
+        <w:t>, where (n) is the number of vertices in the polygon.</w:t>
+      </w:r>
+    </w:p>
+    <w:p>
+      <w:pPr>
+        <w:rPr>
+          <w:b/>
+          <w:bCs/>
+          <w:sz w:val="24"/>
+          <w:szCs w:val="24"/>
+        </w:rPr>
+      </w:pPr>
+      <w:r>
+        <w:rPr>
+          <w:b/>
+          <w:bCs/>
+          <w:sz w:val="24"/>
+          <w:szCs w:val="24"/>
+        </w:rPr>
+        <w:lastRenderedPageBreak/>
+        <w:t xml:space="preserve">6. </w:t>
+      </w:r>
+      <w:r>
+        <w:rPr>
+          <w:b/>
+          <w:bCs/>
+          <w:sz w:val="24"/>
+          <w:szCs w:val="24"/>
+        </w:rPr>
+        <w:t>Test Cases and Expected vs. Actual Results</w:t>
+      </w:r>
+      <w:r>
+        <w:rPr>
+          <w:b/>
+          <w:bCs/>
+          <w:sz w:val="24"/>
+          <w:szCs w:val="24"/>
+        </w:rPr>
+        <w:t xml:space="preserve"> - </w:t>
+      </w:r>
+      <w:r>
+        <w:rPr>
+          <w:b/>
+          <w:bCs/>
+          <w:sz w:val="24"/>
+          <w:szCs w:val="24"/>
+        </w:rPr>
+        <w:t>Alhagie</w:t>
+      </w:r>
+    </w:p>
+    <w:tbl>
+      <w:tblPr>
+        <w:tblStyle w:val="TableGrid"/>
+        <w:tblW w:w="0" w:type="auto"/>
+        <w:tblLook w:val="04A0" w:firstRow="1" w:lastRow="0" w:firstColumn="1" w:lastColumn="0" w:noHBand="0" w:noVBand="1"/>
+      </w:tblPr>
+      <w:tblGrid>
+        <w:gridCol w:w="2616"/>
+        <w:gridCol w:w="2483"/>
+        <w:gridCol w:w="2489"/>
+        <w:gridCol w:w="2482"/>
+      </w:tblGrid>
+      <w:tr>
+        <w:trPr>
+          <w:trHeight w:val="575"/>
+        </w:trPr>
+        <w:tc>
+          <w:tcPr>
+            <w:tcW w:w="2517" w:type="dxa"/>
+            <w:vAlign w:val="center"/>
+          </w:tcPr>
+          <w:p>
+            <w:pPr>
+              <w:jc w:val="center"/>
+              <w:rPr>
+                <w:b/>
+                <w:bCs/>
+                <w:sz w:val="24"/>
+                <w:szCs w:val="24"/>
+              </w:rPr>
+            </w:pPr>
+            <w:r>
+              <w:rPr>
+                <w:b/>
+                <w:bCs/>
+                <w:sz w:val="24"/>
+                <w:szCs w:val="24"/>
+              </w:rPr>
+              <w:t xml:space="preserve">Polygon </w:t>
+            </w:r>
+          </w:p>
+        </w:tc>
+        <w:tc>
+          <w:tcPr>
+            <w:tcW w:w="2517" w:type="dxa"/>
+            <w:vAlign w:val="center"/>
+          </w:tcPr>
+          <w:p>
+            <w:pPr>
+              <w:jc w:val="center"/>
+              <w:rPr>
+                <w:b/>
+                <w:bCs/>
+                <w:sz w:val="24"/>
+                <w:szCs w:val="24"/>
+              </w:rPr>
+            </w:pPr>
+            <w:r>
+              <w:rPr>
+                <w:b/>
+                <w:bCs/>
+                <w:sz w:val="24"/>
+                <w:szCs w:val="24"/>
+              </w:rPr>
+              <w:t xml:space="preserve">Point to </w:t>
+            </w:r>
+            <w:r>
+              <w:rPr>
+                <w:b/>
+                <w:bCs/>
+                <w:sz w:val="24"/>
+                <w:szCs w:val="24"/>
+              </w:rPr>
+              <w:t>P</w:t>
+            </w:r>
+            <w:r>
+              <w:rPr>
+                <w:b/>
+                <w:bCs/>
+                <w:sz w:val="24"/>
+                <w:szCs w:val="24"/>
+              </w:rPr>
+              <w:t>redict</w:t>
+            </w:r>
+          </w:p>
+        </w:tc>
+        <w:tc>
+          <w:tcPr>
+            <w:tcW w:w="2518" w:type="dxa"/>
+            <w:vAlign w:val="center"/>
+          </w:tcPr>
+          <w:p>
+            <w:pPr>
+              <w:jc w:val="center"/>
+              <w:rPr>
+                <w:b/>
+                <w:bCs/>
+                <w:sz w:val="24"/>
+                <w:szCs w:val="24"/>
+              </w:rPr>
+            </w:pPr>
+            <w:r>
+              <w:rPr>
+                <w:b/>
+                <w:bCs/>
+                <w:sz w:val="24"/>
+                <w:szCs w:val="24"/>
+              </w:rPr>
+              <w:t>Expected Result</w:t>
+            </w:r>
+          </w:p>
+        </w:tc>
+        <w:tc>
+          <w:tcPr>
+            <w:tcW w:w="2518" w:type="dxa"/>
+            <w:vAlign w:val="center"/>
+          </w:tcPr>
+          <w:p>
+            <w:pPr>
+              <w:jc w:val="center"/>
+              <w:rPr>
+                <w:b/>
+                <w:bCs/>
+                <w:sz w:val="24"/>
+                <w:szCs w:val="24"/>
+              </w:rPr>
+            </w:pPr>
+            <w:r>
+              <w:rPr>
+                <w:b/>
+                <w:bCs/>
+                <w:sz w:val="24"/>
+                <w:szCs w:val="24"/>
+              </w:rPr>
+              <w:t>Actual Event</w:t>
+            </w:r>
+          </w:p>
+        </w:tc>
+      </w:tr>
+      <w:tr>
+        <w:trPr>
+          <w:trHeight w:val="440"/>
+        </w:trPr>
+        <w:tc>
+          <w:tcPr>
+            <w:tcW w:w="2517" w:type="dxa"/>
+            <w:vAlign w:val="center"/>
+          </w:tcPr>
+          <w:p>
+            <w:pPr>
+              <w:jc w:val="center"/>
+            </w:pPr>
+            <w:r>
+              <w:drawing>
+                <wp:inline distT="0" distB="0" distL="0" distR="0" wp14:anchorId="56E483E2" wp14:editId="59B7DD50">
+                  <wp:extent cx="1474679" cy="1357745"/>
+                  <wp:effectExtent l="0" t="0" r="0" b="0"/>
+                  <wp:docPr id="1746956558" name="Picture 1"/>
+                  <wp:cNvGraphicFramePr>
+                    <a:graphicFrameLocks xmlns:a="http://schemas.openxmlformats.org/drawingml/2006/main" noChangeAspect="1"/>
+                  </wp:cNvGraphicFramePr>
+                  <a:graphic xmlns:a="http://schemas.openxmlformats.org/drawingml/2006/main">
+                    <a:graphicData uri="http://schemas.openxmlformats.org/drawingml/2006/picture">
+                      <pic:pic xmlns:pic="http://schemas.openxmlformats.org/drawingml/2006/picture">
+                        <pic:nvPicPr>
+                          <pic:cNvPr id="1746956558" name=""/>
+                          <pic:cNvPicPr/>
+                        </pic:nvPicPr>
+                        <pic:blipFill>
+                          <a:blip r:embed="rId33"/>
+                          <a:stretch>
+                            <a:fillRect/>
+                          </a:stretch>
+                        </pic:blipFill>
+                        <pic:spPr>
+                          <a:xfrm>
+                            <a:off x="0" y="0"/>
+                            <a:ext cx="1513033" cy="1393058"/>
+                          </a:xfrm>
+                          <a:prstGeom prst="rect">
+                            <a:avLst/>
+                          </a:prstGeom>
+                        </pic:spPr>
+                      </pic:pic>
+                    </a:graphicData>
+                  </a:graphic>
+                </wp:inline>
+              </w:drawing>
+            </w:r>
+          </w:p>
+        </w:tc>
+        <w:tc>
+          <w:tcPr>
+            <w:tcW w:w="2517" w:type="dxa"/>
+            <w:vAlign w:val="center"/>
+          </w:tcPr>
+          <w:p>
+            <w:pPr>
+              <w:jc w:val="center"/>
+            </w:pPr>
+            <w:r>
+              <w:t>3,3</w:t>
+            </w:r>
+          </w:p>
+        </w:tc>
+        <w:tc>
+          <w:tcPr>
+            <w:tcW w:w="2518" w:type="dxa"/>
+            <w:vAlign w:val="center"/>
+          </w:tcPr>
+          <w:p>
+            <w:pPr>
+              <w:jc w:val="center"/>
+            </w:pPr>
+            <w:r>
+              <w:t>True</w:t>
+            </w:r>
+          </w:p>
+        </w:tc>
+        <w:tc>
+          <w:tcPr>
+            <w:tcW w:w="2518" w:type="dxa"/>
+            <w:vAlign w:val="center"/>
+          </w:tcPr>
+          <w:p>
+            <w:pPr>
+              <w:jc w:val="center"/>
+            </w:pPr>
+            <w:r>
+              <w:t>True</w:t>
+            </w:r>
+          </w:p>
+        </w:tc>
+      </w:tr>
+      <w:tr>
+        <w:trPr>
+          <w:trHeight w:val="440"/>
+        </w:trPr>
+        <w:tc>
+          <w:tcPr>
+            <w:tcW w:w="2517" w:type="dxa"/>
+            <w:vAlign w:val="center"/>
+          </w:tcPr>
+          <w:p>
+            <w:pPr>
+              <w:jc w:val="center"/>
+            </w:pPr>
+            <w:r>
+              <w:drawing>
+                <wp:inline distT="0" distB="0" distL="0" distR="0" wp14:anchorId="2E9CF953" wp14:editId="20B0400A">
+                  <wp:extent cx="1495768" cy="1482437"/>
+                  <wp:effectExtent l="0" t="0" r="0" b="3810"/>
+                  <wp:docPr id="761531611" name="Picture 1"/>
+                  <wp:cNvGraphicFramePr>
+                    <a:graphicFrameLocks xmlns:a="http://schemas.openxmlformats.org/drawingml/2006/main" noChangeAspect="1"/>
+                  </wp:cNvGraphicFramePr>
+                  <a:graphic xmlns:a="http://schemas.openxmlformats.org/drawingml/2006/main">
+                    <a:graphicData uri="http://schemas.openxmlformats.org/drawingml/2006/picture">
+                      <pic:pic xmlns:pic="http://schemas.openxmlformats.org/drawingml/2006/picture">
+                        <pic:nvPicPr>
+                          <pic:cNvPr id="761531611" name=""/>
+                          <pic:cNvPicPr/>
+                        </pic:nvPicPr>
+                        <pic:blipFill>
+                          <a:blip r:embed="rId34"/>
+                          <a:stretch>
+                            <a:fillRect/>
+                          </a:stretch>
+                        </pic:blipFill>
+                        <pic:spPr>
+                          <a:xfrm>
+                            <a:off x="0" y="0"/>
+                            <a:ext cx="1504766" cy="1491355"/>
+                          </a:xfrm>
+                          <a:prstGeom prst="rect">
+                            <a:avLst/>
+                          </a:prstGeom>
+                        </pic:spPr>
+                      </pic:pic>
+                    </a:graphicData>
+                  </a:graphic>
+                </wp:inline>
+              </w:drawing>
+            </w:r>
+          </w:p>
+        </w:tc>
+        <w:tc>
+          <w:tcPr>
+            <w:tcW w:w="2517" w:type="dxa"/>
+            <w:vAlign w:val="center"/>
+          </w:tcPr>
+          <w:p>
+            <w:pPr>
+              <w:jc w:val="center"/>
+            </w:pPr>
+            <w:r>
+              <w:t>6,6</w:t>
+            </w:r>
+          </w:p>
+        </w:tc>
+        <w:tc>
+          <w:tcPr>
+            <w:tcW w:w="2518" w:type="dxa"/>
+            <w:vAlign w:val="center"/>
+          </w:tcPr>
+          <w:p>
+            <w:pPr>
+              <w:jc w:val="center"/>
+            </w:pPr>
+            <w:r>
+              <w:t>True</w:t>
+            </w:r>
+          </w:p>
+        </w:tc>
+        <w:tc>
+          <w:tcPr>
+            <w:tcW w:w="2518" w:type="dxa"/>
+            <w:vAlign w:val="center"/>
+          </w:tcPr>
+          <w:p>
+            <w:pPr>
+              <w:jc w:val="center"/>
+            </w:pPr>
+            <w:r>
+              <w:t>True</w:t>
+            </w:r>
+          </w:p>
+        </w:tc>
+      </w:tr>
+      <w:tr>
+        <w:trPr>
+          <w:trHeight w:val="440"/>
+        </w:trPr>
+        <w:tc>
+          <w:tcPr>
+            <w:tcW w:w="2517" w:type="dxa"/>
+            <w:vAlign w:val="center"/>
+          </w:tcPr>
+          <w:p>
+            <w:pPr>
+              <w:jc w:val="center"/>
+            </w:pPr>
+            <w:r>
+              <w:drawing>
+                <wp:inline distT="0" distB="0" distL="0" distR="0" wp14:anchorId="7E760588" wp14:editId="624F7B26">
+                  <wp:extent cx="1517072" cy="1197970"/>
+                  <wp:effectExtent l="0" t="0" r="6985" b="2540"/>
+                  <wp:docPr id="1561414643" name="Picture 1"/>
+                  <wp:cNvGraphicFramePr>
+                    <a:graphicFrameLocks xmlns:a="http://schemas.openxmlformats.org/drawingml/2006/main" noChangeAspect="1"/>
+                  </wp:cNvGraphicFramePr>
+                  <a:graphic xmlns:a="http://schemas.openxmlformats.org/drawingml/2006/main">
+                    <a:graphicData uri="http://schemas.openxmlformats.org/drawingml/2006/picture">
+                      <pic:pic xmlns:pic="http://schemas.openxmlformats.org/drawingml/2006/picture">
+                        <pic:nvPicPr>
+                          <pic:cNvPr id="1561414643" name=""/>
+                          <pic:cNvPicPr/>
+                        </pic:nvPicPr>
+                        <pic:blipFill>
+                          <a:blip r:embed="rId35"/>
+                          <a:stretch>
+                            <a:fillRect/>
+                          </a:stretch>
+                        </pic:blipFill>
+                        <pic:spPr>
+                          <a:xfrm>
+                            <a:off x="0" y="0"/>
+                            <a:ext cx="1541556" cy="1217304"/>
+                          </a:xfrm>
+                          <a:prstGeom prst="rect">
+                            <a:avLst/>
+                          </a:prstGeom>
+                        </pic:spPr>
+                      </pic:pic>
+                    </a:graphicData>
+                  </a:graphic>
+                </wp:inline>
+              </w:drawing>
+            </w:r>
+          </w:p>
+        </w:tc>
+        <w:tc>
+          <w:tcPr>
+            <w:tcW w:w="2517" w:type="dxa"/>
+            <w:vAlign w:val="center"/>
+          </w:tcPr>
+          <w:p>
+            <w:pPr>
+              <w:jc w:val="center"/>
+            </w:pPr>
+            <w:r>
+              <w:t>4,4</w:t>
+            </w:r>
+          </w:p>
+        </w:tc>
+        <w:tc>
+          <w:tcPr>
+            <w:tcW w:w="2518" w:type="dxa"/>
+            <w:vAlign w:val="center"/>
+          </w:tcPr>
+          <w:p>
+            <w:pPr>
+              <w:jc w:val="center"/>
+            </w:pPr>
+            <w:r>
+              <w:t>True</w:t>
+            </w:r>
+          </w:p>
+        </w:tc>
+        <w:tc>
+          <w:tcPr>
+            <w:tcW w:w="2518" w:type="dxa"/>
+            <w:vAlign w:val="center"/>
+          </w:tcPr>
+          <w:p>
+            <w:pPr>
+              <w:jc w:val="center"/>
+            </w:pPr>
+            <w:r>
+              <w:t>True</w:t>
+            </w:r>
+          </w:p>
+        </w:tc>
+      </w:tr>
+      <w:tr>
+        <w:trPr>
+          <w:trHeight w:val="449"/>
+        </w:trPr>
+        <w:tc>
+          <w:tcPr>
+            <w:tcW w:w="2517" w:type="dxa"/>
+            <w:vAlign w:val="center"/>
+          </w:tcPr>
+          <w:p>
+            <w:pPr>
+              <w:jc w:val="center"/>
+            </w:pPr>
+            <w:r>
+              <w:drawing>
+                <wp:inline distT="0" distB="0" distL="0" distR="0" wp14:anchorId="104D7B06" wp14:editId="5C44A7AF">
+                  <wp:extent cx="1489364" cy="1308666"/>
+                  <wp:effectExtent l="0" t="0" r="0" b="6350"/>
+                  <wp:docPr id="1663969896" name="Picture 1"/>
+                  <wp:cNvGraphicFramePr>
+                    <a:graphicFrameLocks xmlns:a="http://schemas.openxmlformats.org/drawingml/2006/main" noChangeAspect="1"/>
+                  </wp:cNvGraphicFramePr>
+                  <a:graphic xmlns:a="http://schemas.openxmlformats.org/drawingml/2006/main">
+                    <a:graphicData uri="http://schemas.openxmlformats.org/drawingml/2006/picture">
+                      <pic:pic xmlns:pic="http://schemas.openxmlformats.org/drawingml/2006/picture">
+                        <pic:nvPicPr>
+                          <pic:cNvPr id="1663969896" name=""/>
+                          <pic:cNvPicPr/>
+                        </pic:nvPicPr>
+                        <pic:blipFill>
+                          <a:blip r:embed="rId36"/>
+                          <a:stretch>
+                            <a:fillRect/>
+                          </a:stretch>
+                        </pic:blipFill>
+                        <pic:spPr>
+                          <a:xfrm>
+                            <a:off x="0" y="0"/>
+                            <a:ext cx="1520488" cy="1336014"/>
+                          </a:xfrm>
+                          <a:prstGeom prst="rect">
+                            <a:avLst/>
+                          </a:prstGeom>
+                        </pic:spPr>
+                      </pic:pic>
+                    </a:graphicData>
+                  </a:graphic>
+                </wp:inline>
+              </w:drawing>
+            </w:r>
+          </w:p>
+        </w:tc>
+        <w:tc>
+          <w:tcPr>
+            <w:tcW w:w="2517" w:type="dxa"/>
+            <w:vAlign w:val="center"/>
+          </w:tcPr>
+          <w:p>
+            <w:pPr>
+              <w:jc w:val="center"/>
+            </w:pPr>
+            <w:r>
+              <w:t>3,1</w:t>
+            </w:r>
+          </w:p>
+        </w:tc>
+        <w:tc>
+          <w:tcPr>
+            <w:tcW w:w="2518" w:type="dxa"/>
+            <w:vAlign w:val="center"/>
+          </w:tcPr>
+          <w:p>
+            <w:pPr>
+              <w:jc w:val="center"/>
+            </w:pPr>
+            <w:r>
+              <w:t>False</w:t>
+            </w:r>
+          </w:p>
+        </w:tc>
+        <w:tc>
+          <w:tcPr>
+            <w:tcW w:w="2518" w:type="dxa"/>
+            <w:vAlign w:val="center"/>
+          </w:tcPr>
+          <w:p>
+            <w:pPr>
+              <w:jc w:val="center"/>
+            </w:pPr>
+            <w:r>
+              <w:t>False</w:t>
+            </w:r>
+          </w:p>
+        </w:tc>
+      </w:tr>
+      <w:tr>
+        <w:trPr>
+          <w:trHeight w:val="440"/>
+        </w:trPr>
+        <w:tc>
+          <w:tcPr>
+            <w:tcW w:w="2517" w:type="dxa"/>
+            <w:vAlign w:val="center"/>
+          </w:tcPr>
+          <w:p>
+            <w:pPr>
+              <w:jc w:val="center"/>
+            </w:pPr>
+            <w:r>
+              <w:drawing>
+                <wp:inline distT="0" distB="0" distL="0" distR="0" wp14:anchorId="4053C119" wp14:editId="00953FC2">
+                  <wp:extent cx="1502646" cy="1433946"/>
+                  <wp:effectExtent l="0" t="0" r="2540" b="0"/>
+                  <wp:docPr id="1760210178" name="Picture 1"/>
+                  <wp:cNvGraphicFramePr>
+                    <a:graphicFrameLocks xmlns:a="http://schemas.openxmlformats.org/drawingml/2006/main" noChangeAspect="1"/>
+                  </wp:cNvGraphicFramePr>
+                  <a:graphic xmlns:a="http://schemas.openxmlformats.org/drawingml/2006/main">
+                    <a:graphicData uri="http://schemas.openxmlformats.org/drawingml/2006/picture">
+                      <pic:pic xmlns:pic="http://schemas.openxmlformats.org/drawingml/2006/picture">
+                        <pic:nvPicPr>
+                          <pic:cNvPr id="1760210178" name=""/>
+                          <pic:cNvPicPr/>
+                        </pic:nvPicPr>
+                        <pic:blipFill>
+                          <a:blip r:embed="rId37"/>
+                          <a:stretch>
+                            <a:fillRect/>
+                          </a:stretch>
+                        </pic:blipFill>
+                        <pic:spPr>
+                          <a:xfrm>
+                            <a:off x="0" y="0"/>
+                            <a:ext cx="1527862" cy="1458009"/>
+                          </a:xfrm>
+                          <a:prstGeom prst="rect">
+                            <a:avLst/>
+                          </a:prstGeom>
+                        </pic:spPr>
+                      </pic:pic>
+                    </a:graphicData>
+                  </a:graphic>
+                </wp:inline>
+              </w:drawing>
+            </w:r>
+          </w:p>
+        </w:tc>
+        <w:tc>
+          <w:tcPr>
+            <w:tcW w:w="2517" w:type="dxa"/>
+            <w:vAlign w:val="center"/>
+          </w:tcPr>
+          <w:p>
+            <w:pPr>
+              <w:jc w:val="center"/>
+            </w:pPr>
+            <w:r>
+              <w:t>1,1</w:t>
+            </w:r>
+          </w:p>
+        </w:tc>
+        <w:tc>
+          <w:tcPr>
+            <w:tcW w:w="2518" w:type="dxa"/>
+            <w:vAlign w:val="center"/>
+          </w:tcPr>
+          <w:p>
+            <w:pPr>
+              <w:jc w:val="center"/>
+            </w:pPr>
+            <w:r>
+              <w:t>False</w:t>
+            </w:r>
+          </w:p>
+        </w:tc>
+        <w:tc>
+          <w:tcPr>
+            <w:tcW w:w="2518" w:type="dxa"/>
+            <w:vAlign w:val="center"/>
+          </w:tcPr>
+          <w:p>
+            <w:pPr>
+              <w:jc w:val="center"/>
+            </w:pPr>
+            <w:r>
+              <w:t>False</w:t>
+            </w:r>
+          </w:p>
+        </w:tc>
+      </w:tr>
+    </w:tbl>
+    <w:p/>
+    <w:p/>
+    <w:p>
+      <w:pPr>
+        <w:rPr>
+          <w:b/>
+          <w:bCs/>
+          <w:sz w:val="24"/>
+          <w:szCs w:val="24"/>
+        </w:rPr>
+      </w:pPr>
+      <w:r>
+        <w:rPr>
+          <w:b/>
+          <w:bCs/>
+          <w:sz w:val="24"/>
+          <w:szCs w:val="24"/>
+        </w:rPr>
+        <w:lastRenderedPageBreak/>
+        <w:t xml:space="preserve">7. </w:t>
+      </w:r>
+      <w:r>
+        <w:rPr>
+          <w:b/>
+          <w:bCs/>
+          <w:sz w:val="24"/>
+          <w:szCs w:val="24"/>
+        </w:rPr>
+        <w:t>Benchmarking Results and Analysis</w:t>
+      </w:r>
+      <w:r>
+        <w:rPr>
+          <w:b/>
+          <w:bCs/>
+          <w:sz w:val="24"/>
+          <w:szCs w:val="24"/>
+        </w:rPr>
+        <w:t xml:space="preserve"> - alhagie</w:t>
+      </w:r>
+    </w:p>
+    <w:p>
+      <w:pPr>
+        <w:rPr>
           <w:sz w:val="24"/>
           <w:szCs w:val="24"/>
         </w:rPr>
@@ -1518,6 +3245,353 @@
 <file path=word/numbering.xml><?xml version="1.0" encoding="utf-8"?>
 <w:numbering xmlns:wpc="http://schemas.microsoft.com/office/word/2010/wordprocessingCanvas" xmlns:cx="http://schemas.microsoft.com/office/drawing/2014/chartex" xmlns:cx1="http://schemas.microsoft.com/office/drawing/2015/9/8/chartex" xmlns:cx2="http://schemas.microsoft.com/office/drawing/2015/10/21/chartex" xmlns:cx3="http://schemas.microsoft.com/office/drawing/2016/5/9/chartex" xmlns:cx4="http://schemas.microsoft.com/office/drawing/2016/5/10/chartex" xmlns:cx5="http://schemas.microsoft.com/office/drawing/2016/5/11/chartex" xmlns:cx6="http://schemas.microsoft.com/office/drawing/2016/5/12/chartex" xmlns:cx7="http://schemas.microsoft.com/office/drawing/2016/5/13/chartex" xmlns:cx8="http://schemas.microsoft.com/office/drawing/2016/5/14/chartex" xmlns:mc="http://schemas.openxmlformats.org/markup-compatibility/2006" xmlns:aink="http://schemas.microsoft.com/office/drawing/2016/ink" xmlns:am3d="http://schemas.microsoft.com/office/drawing/2017/model3d" xmlns:o="urn:schemas-microsoft-com:office:office" xmlns:oel="http://schemas.microsoft.com/office/2019/extlst" xmlns:r="http://schemas.openxmlformats.org/officeDocument/2006/relationships" xmlns:m="http://schemas.openxmlformats.org/officeDocument/2006/math" xmlns:v="urn:schemas-microsoft-com:vml" xmlns:wp14="http://schemas.microsoft.com/office/word/2010/wordprocessingDrawing" xmlns:wp="http://schemas.openxmlformats.org/drawingml/2006/wordprocessingDrawing" xmlns:w10="urn:schemas-microsoft-com:office:word" xmlns:w="http://schemas.openxmlformats.org/wordprocessingml/2006/main" xmlns:w14="http://schemas.microsoft.com/office/word/2010/wordml" xmlns:w15="http://schemas.microsoft.com/office/word/2012/wordml" xmlns:w16cex="http://schemas.microsoft.com/office/word/2018/wordml/cex" xmlns:w16cid="http://schemas.microsoft.com/office/word/2016/wordml/cid" xmlns:w16="http://schemas.microsoft.com/office/word/2018/wordml" xmlns:w16du="http://schemas.microsoft.com/office/word/2023/wordml/word16du" xmlns:w16sdtdh="http://schemas.microsoft.com/office/word/2020/wordml/sdtdatahash" xmlns:w16se="http://schemas.microsoft.com/office/word/2015/wordml/symex" xmlns:wpg="http://schemas.microsoft.com/office/word/2010/wordprocessingGroup" xmlns:wpi="http://schemas.microsoft.com/office/word/2010/wordprocessingInk" xmlns:wne="http://schemas.microsoft.com/office/word/2006/wordml" xmlns:wps="http://schemas.microsoft.com/office/word/2010/wordprocessingShape" mc:Ignorable="w14 w15 w16se w16cid w16 w16cex w16sdtdh w16du wp14">
   <w:abstractNum w:abstractNumId="0" w15:restartNumberingAfterBreak="0">
+    <w:nsid w:val="0F5974B1"/>
+    <w:multiLevelType w:val="multilevel"/>
+    <w:tmpl w:val="D7E28CE2"/>
+    <w:lvl w:ilvl="0">
+      <w:start w:val="1"/>
+      <w:numFmt w:val="decimal"/>
+      <w:lvlText w:val="%1."/>
+      <w:lvlJc w:val="left"/>
+      <w:pPr>
+        <w:tabs>
+          <w:tab w:val="num" w:pos="720"/>
+        </w:tabs>
+        <w:ind w:left="720" w:hanging="360"/>
+      </w:pPr>
+    </w:lvl>
+    <w:lvl w:ilvl="1" w:tentative="1">
+      <w:start w:val="1"/>
+      <w:numFmt w:val="decimal"/>
+      <w:lvlText w:val="%2."/>
+      <w:lvlJc w:val="left"/>
+      <w:pPr>
+        <w:tabs>
+          <w:tab w:val="num" w:pos="1440"/>
+        </w:tabs>
+        <w:ind w:left="1440" w:hanging="360"/>
+      </w:pPr>
+    </w:lvl>
+    <w:lvl w:ilvl="2" w:tentative="1">
+      <w:start w:val="1"/>
+      <w:numFmt w:val="decimal"/>
+      <w:lvlText w:val="%3."/>
+      <w:lvlJc w:val="left"/>
+      <w:pPr>
+        <w:tabs>
+          <w:tab w:val="num" w:pos="2160"/>
+        </w:tabs>
+        <w:ind w:left="2160" w:hanging="360"/>
+      </w:pPr>
+    </w:lvl>
+    <w:lvl w:ilvl="3" w:tentative="1">
+      <w:start w:val="1"/>
+      <w:numFmt w:val="decimal"/>
+      <w:lvlText w:val="%4."/>
+      <w:lvlJc w:val="left"/>
+      <w:pPr>
+        <w:tabs>
+          <w:tab w:val="num" w:pos="2880"/>
+        </w:tabs>
+        <w:ind w:left="2880" w:hanging="360"/>
+      </w:pPr>
+    </w:lvl>
+    <w:lvl w:ilvl="4" w:tentative="1">
+      <w:start w:val="1"/>
+      <w:numFmt w:val="decimal"/>
+      <w:lvlText w:val="%5."/>
+      <w:lvlJc w:val="left"/>
+      <w:pPr>
+        <w:tabs>
+          <w:tab w:val="num" w:pos="3600"/>
+        </w:tabs>
+        <w:ind w:left="3600" w:hanging="360"/>
+      </w:pPr>
+    </w:lvl>
+    <w:lvl w:ilvl="5" w:tentative="1">
+      <w:start w:val="1"/>
+      <w:numFmt w:val="decimal"/>
+      <w:lvlText w:val="%6."/>
+      <w:lvlJc w:val="left"/>
+      <w:pPr>
+        <w:tabs>
+          <w:tab w:val="num" w:pos="4320"/>
+        </w:tabs>
+        <w:ind w:left="4320" w:hanging="360"/>
+      </w:pPr>
+    </w:lvl>
+    <w:lvl w:ilvl="6" w:tentative="1">
+      <w:start w:val="1"/>
+      <w:numFmt w:val="decimal"/>
+      <w:lvlText w:val="%7."/>
+      <w:lvlJc w:val="left"/>
+      <w:pPr>
+        <w:tabs>
+          <w:tab w:val="num" w:pos="5040"/>
+        </w:tabs>
+        <w:ind w:left="5040" w:hanging="360"/>
+      </w:pPr>
+    </w:lvl>
+    <w:lvl w:ilvl="7" w:tentative="1">
+      <w:start w:val="1"/>
+      <w:numFmt w:val="decimal"/>
+      <w:lvlText w:val="%8."/>
+      <w:lvlJc w:val="left"/>
+      <w:pPr>
+        <w:tabs>
+          <w:tab w:val="num" w:pos="5760"/>
+        </w:tabs>
+        <w:ind w:left="5760" w:hanging="360"/>
+      </w:pPr>
+    </w:lvl>
+    <w:lvl w:ilvl="8" w:tentative="1">
+      <w:start w:val="1"/>
+      <w:numFmt w:val="decimal"/>
+      <w:lvlText w:val="%9."/>
+      <w:lvlJc w:val="left"/>
+      <w:pPr>
+        <w:tabs>
+          <w:tab w:val="num" w:pos="6480"/>
+        </w:tabs>
+        <w:ind w:left="6480" w:hanging="360"/>
+      </w:pPr>
+    </w:lvl>
+  </w:abstractNum>
+  <w:abstractNum w:abstractNumId="1" w15:restartNumberingAfterBreak="0">
+    <w:nsid w:val="19686D43"/>
+    <w:multiLevelType w:val="multilevel"/>
+    <w:tmpl w:val="BFC2F156"/>
+    <w:lvl w:ilvl="0">
+      <w:start w:val="1"/>
+      <w:numFmt w:val="decimal"/>
+      <w:lvlText w:val="%1."/>
+      <w:lvlJc w:val="left"/>
+      <w:pPr>
+        <w:tabs>
+          <w:tab w:val="num" w:pos="720"/>
+        </w:tabs>
+        <w:ind w:left="720" w:hanging="360"/>
+      </w:pPr>
+    </w:lvl>
+    <w:lvl w:ilvl="1">
+      <w:start w:val="1"/>
+      <w:numFmt w:val="bullet"/>
+      <w:lvlText w:val="o"/>
+      <w:lvlJc w:val="left"/>
+      <w:pPr>
+        <w:tabs>
+          <w:tab w:val="num" w:pos="1440"/>
+        </w:tabs>
+        <w:ind w:left="1440" w:hanging="360"/>
+      </w:pPr>
+      <w:rPr>
+        <w:rFonts w:ascii="Courier New" w:hAnsi="Courier New" w:hint="default"/>
+        <w:sz w:val="20"/>
+      </w:rPr>
+    </w:lvl>
+    <w:lvl w:ilvl="2">
+      <w:start w:val="1"/>
+      <w:numFmt w:val="bullet"/>
+      <w:lvlText w:val=""/>
+      <w:lvlJc w:val="left"/>
+      <w:pPr>
+        <w:tabs>
+          <w:tab w:val="num" w:pos="2160"/>
+        </w:tabs>
+        <w:ind w:left="2160" w:hanging="360"/>
+      </w:pPr>
+      <w:rPr>
+        <w:rFonts w:ascii="Wingdings" w:hAnsi="Wingdings" w:hint="default"/>
+        <w:sz w:val="20"/>
+      </w:rPr>
+    </w:lvl>
+    <w:lvl w:ilvl="3" w:tentative="1">
+      <w:start w:val="1"/>
+      <w:numFmt w:val="decimal"/>
+      <w:lvlText w:val="%4."/>
+      <w:lvlJc w:val="left"/>
+      <w:pPr>
+        <w:tabs>
+          <w:tab w:val="num" w:pos="2880"/>
+        </w:tabs>
+        <w:ind w:left="2880" w:hanging="360"/>
+      </w:pPr>
+    </w:lvl>
+    <w:lvl w:ilvl="4" w:tentative="1">
+      <w:start w:val="1"/>
+      <w:numFmt w:val="decimal"/>
+      <w:lvlText w:val="%5."/>
+      <w:lvlJc w:val="left"/>
+      <w:pPr>
+        <w:tabs>
+          <w:tab w:val="num" w:pos="3600"/>
+        </w:tabs>
+        <w:ind w:left="3600" w:hanging="360"/>
+      </w:pPr>
+    </w:lvl>
+    <w:lvl w:ilvl="5" w:tentative="1">
+      <w:start w:val="1"/>
+      <w:numFmt w:val="decimal"/>
+      <w:lvlText w:val="%6."/>
+      <w:lvlJc w:val="left"/>
+      <w:pPr>
+        <w:tabs>
+          <w:tab w:val="num" w:pos="4320"/>
+        </w:tabs>
+        <w:ind w:left="4320" w:hanging="360"/>
+      </w:pPr>
+    </w:lvl>
+    <w:lvl w:ilvl="6" w:tentative="1">
+      <w:start w:val="1"/>
+      <w:numFmt w:val="decimal"/>
+      <w:lvlText w:val="%7."/>
+      <w:lvlJc w:val="left"/>
+      <w:pPr>
+        <w:tabs>
+          <w:tab w:val="num" w:pos="5040"/>
+        </w:tabs>
+        <w:ind w:left="5040" w:hanging="360"/>
+      </w:pPr>
+    </w:lvl>
+    <w:lvl w:ilvl="7" w:tentative="1">
+      <w:start w:val="1"/>
+      <w:numFmt w:val="decimal"/>
+      <w:lvlText w:val="%8."/>
+      <w:lvlJc w:val="left"/>
+      <w:pPr>
+        <w:tabs>
+          <w:tab w:val="num" w:pos="5760"/>
+        </w:tabs>
+        <w:ind w:left="5760" w:hanging="360"/>
+      </w:pPr>
+    </w:lvl>
+    <w:lvl w:ilvl="8" w:tentative="1">
+      <w:start w:val="1"/>
+      <w:numFmt w:val="decimal"/>
+      <w:lvlText w:val="%9."/>
+      <w:lvlJc w:val="left"/>
+      <w:pPr>
+        <w:tabs>
+          <w:tab w:val="num" w:pos="6480"/>
+        </w:tabs>
+        <w:ind w:left="6480" w:hanging="360"/>
+      </w:pPr>
+    </w:lvl>
+  </w:abstractNum>
+  <w:abstractNum w:abstractNumId="2" w15:restartNumberingAfterBreak="0">
+    <w:nsid w:val="267757C6"/>
+    <w:multiLevelType w:val="hybridMultilevel"/>
+    <w:tmpl w:val="FC947F3A"/>
+    <w:lvl w:ilvl="0" w:tplc="04090001">
+      <w:start w:val="1"/>
+      <w:numFmt w:val="bullet"/>
+      <w:lvlText w:val=""/>
+      <w:lvlJc w:val="left"/>
+      <w:pPr>
+        <w:ind w:left="1800" w:hanging="360"/>
+      </w:pPr>
+      <w:rPr>
+        <w:rFonts w:ascii="Symbol" w:hAnsi="Symbol" w:hint="default"/>
+      </w:rPr>
+    </w:lvl>
+    <w:lvl w:ilvl="1" w:tplc="04090003" w:tentative="1">
+      <w:start w:val="1"/>
+      <w:numFmt w:val="bullet"/>
+      <w:lvlText w:val="o"/>
+      <w:lvlJc w:val="left"/>
+      <w:pPr>
+        <w:ind w:left="2520" w:hanging="360"/>
+      </w:pPr>
+      <w:rPr>
+        <w:rFonts w:ascii="Courier New" w:hAnsi="Courier New" w:cs="Courier New" w:hint="default"/>
+      </w:rPr>
+    </w:lvl>
+    <w:lvl w:ilvl="2" w:tplc="04090005" w:tentative="1">
+      <w:start w:val="1"/>
+      <w:numFmt w:val="bullet"/>
+      <w:lvlText w:val=""/>
+      <w:lvlJc w:val="left"/>
+      <w:pPr>
+        <w:ind w:left="3240" w:hanging="360"/>
+      </w:pPr>
+      <w:rPr>
+        <w:rFonts w:ascii="Wingdings" w:hAnsi="Wingdings" w:hint="default"/>
+      </w:rPr>
+    </w:lvl>
+    <w:lvl w:ilvl="3" w:tplc="04090001" w:tentative="1">
+      <w:start w:val="1"/>
+      <w:numFmt w:val="bullet"/>
+      <w:lvlText w:val=""/>
+      <w:lvlJc w:val="left"/>
+      <w:pPr>
+        <w:ind w:left="3960" w:hanging="360"/>
+      </w:pPr>
+      <w:rPr>
+        <w:rFonts w:ascii="Symbol" w:hAnsi="Symbol" w:hint="default"/>
+      </w:rPr>
+    </w:lvl>
+    <w:lvl w:ilvl="4" w:tplc="04090003" w:tentative="1">
+      <w:start w:val="1"/>
+      <w:numFmt w:val="bullet"/>
+      <w:lvlText w:val="o"/>
+      <w:lvlJc w:val="left"/>
+      <w:pPr>
+        <w:ind w:left="4680" w:hanging="360"/>
+      </w:pPr>
+      <w:rPr>
+        <w:rFonts w:ascii="Courier New" w:hAnsi="Courier New" w:cs="Courier New" w:hint="default"/>
+      </w:rPr>
+    </w:lvl>
+    <w:lvl w:ilvl="5" w:tplc="04090005" w:tentative="1">
+      <w:start w:val="1"/>
+      <w:numFmt w:val="bullet"/>
+      <w:lvlText w:val=""/>
+      <w:lvlJc w:val="left"/>
+      <w:pPr>
+        <w:ind w:left="5400" w:hanging="360"/>
+      </w:pPr>
+      <w:rPr>
+        <w:rFonts w:ascii="Wingdings" w:hAnsi="Wingdings" w:hint="default"/>
+      </w:rPr>
+    </w:lvl>
+    <w:lvl w:ilvl="6" w:tplc="04090001" w:tentative="1">
+      <w:start w:val="1"/>
+      <w:numFmt w:val="bullet"/>
+      <w:lvlText w:val=""/>
+      <w:lvlJc w:val="left"/>
+      <w:pPr>
+        <w:ind w:left="6120" w:hanging="360"/>
+      </w:pPr>
+      <w:rPr>
+        <w:rFonts w:ascii="Symbol" w:hAnsi="Symbol" w:hint="default"/>
+      </w:rPr>
+    </w:lvl>
+    <w:lvl w:ilvl="7" w:tplc="04090003" w:tentative="1">
+      <w:start w:val="1"/>
+      <w:numFmt w:val="bullet"/>
+      <w:lvlText w:val="o"/>
+      <w:lvlJc w:val="left"/>
+      <w:pPr>
+        <w:ind w:left="6840" w:hanging="360"/>
+      </w:pPr>
+      <w:rPr>
+        <w:rFonts w:ascii="Courier New" w:hAnsi="Courier New" w:cs="Courier New" w:hint="default"/>
+      </w:rPr>
+    </w:lvl>
+    <w:lvl w:ilvl="8" w:tplc="04090005" w:tentative="1">
+      <w:start w:val="1"/>
+      <w:numFmt w:val="bullet"/>
+      <w:lvlText w:val=""/>
+      <w:lvlJc w:val="left"/>
+      <w:pPr>
+        <w:ind w:left="7560" w:hanging="360"/>
+      </w:pPr>
+      <w:rPr>
+        <w:rFonts w:ascii="Wingdings" w:hAnsi="Wingdings" w:hint="default"/>
+      </w:rPr>
+    </w:lvl>
+  </w:abstractNum>
+  <w:abstractNum w:abstractNumId="3" w15:restartNumberingAfterBreak="0">
     <w:nsid w:val="329653DF"/>
     <w:multiLevelType w:val="hybridMultilevel"/>
     <w:tmpl w:val="895E6C9E"/>
@@ -1607,7 +3681,7 @@
       </w:pPr>
     </w:lvl>
   </w:abstractNum>
-  <w:abstractNum w:abstractNumId="1" w15:restartNumberingAfterBreak="0">
+  <w:abstractNum w:abstractNumId="4" w15:restartNumberingAfterBreak="0">
     <w:nsid w:val="4939506A"/>
     <w:multiLevelType w:val="hybridMultilevel"/>
     <w:tmpl w:val="8922637A"/>
@@ -1720,10 +3794,10 @@
       </w:rPr>
     </w:lvl>
   </w:abstractNum>
-  <w:abstractNum w:abstractNumId="2" w15:restartNumberingAfterBreak="0">
+  <w:abstractNum w:abstractNumId="5" w15:restartNumberingAfterBreak="0">
     <w:nsid w:val="4DCC54EC"/>
     <w:multiLevelType w:val="hybridMultilevel"/>
-    <w:tmpl w:val="653289A2"/>
+    <w:tmpl w:val="2AB49262"/>
     <w:lvl w:ilvl="0" w:tplc="04090001">
       <w:start w:val="1"/>
       <w:numFmt w:val="bullet"/>
@@ -1833,7 +3907,156 @@
       </w:rPr>
     </w:lvl>
   </w:abstractNum>
-  <w:abstractNum w:abstractNumId="3" w15:restartNumberingAfterBreak="0">
+  <w:abstractNum w:abstractNumId="6" w15:restartNumberingAfterBreak="0">
+    <w:nsid w:val="4DDE0170"/>
+    <w:multiLevelType w:val="multilevel"/>
+    <w:tmpl w:val="851A9C94"/>
+    <w:lvl w:ilvl="0">
+      <w:start w:val="1"/>
+      <w:numFmt w:val="bullet"/>
+      <w:lvlText w:val=""/>
+      <w:lvlJc w:val="left"/>
+      <w:pPr>
+        <w:tabs>
+          <w:tab w:val="num" w:pos="720"/>
+        </w:tabs>
+        <w:ind w:left="720" w:hanging="360"/>
+      </w:pPr>
+      <w:rPr>
+        <w:rFonts w:ascii="Symbol" w:hAnsi="Symbol" w:hint="default"/>
+        <w:sz w:val="20"/>
+      </w:rPr>
+    </w:lvl>
+    <w:lvl w:ilvl="1" w:tentative="1">
+      <w:start w:val="1"/>
+      <w:numFmt w:val="bullet"/>
+      <w:lvlText w:val="o"/>
+      <w:lvlJc w:val="left"/>
+      <w:pPr>
+        <w:tabs>
+          <w:tab w:val="num" w:pos="1440"/>
+        </w:tabs>
+        <w:ind w:left="1440" w:hanging="360"/>
+      </w:pPr>
+      <w:rPr>
+        <w:rFonts w:ascii="Courier New" w:hAnsi="Courier New" w:hint="default"/>
+        <w:sz w:val="20"/>
+      </w:rPr>
+    </w:lvl>
+    <w:lvl w:ilvl="2" w:tentative="1">
+      <w:start w:val="1"/>
+      <w:numFmt w:val="bullet"/>
+      <w:lvlText w:val=""/>
+      <w:lvlJc w:val="left"/>
+      <w:pPr>
+        <w:tabs>
+          <w:tab w:val="num" w:pos="2160"/>
+        </w:tabs>
+        <w:ind w:left="2160" w:hanging="360"/>
+      </w:pPr>
+      <w:rPr>
+        <w:rFonts w:ascii="Wingdings" w:hAnsi="Wingdings" w:hint="default"/>
+        <w:sz w:val="20"/>
+      </w:rPr>
+    </w:lvl>
+    <w:lvl w:ilvl="3" w:tentative="1">
+      <w:start w:val="1"/>
+      <w:numFmt w:val="bullet"/>
+      <w:lvlText w:val=""/>
+      <w:lvlJc w:val="left"/>
+      <w:pPr>
+        <w:tabs>
+          <w:tab w:val="num" w:pos="2880"/>
+        </w:tabs>
+        <w:ind w:left="2880" w:hanging="360"/>
+      </w:pPr>
+      <w:rPr>
+        <w:rFonts w:ascii="Wingdings" w:hAnsi="Wingdings" w:hint="default"/>
+        <w:sz w:val="20"/>
+      </w:rPr>
+    </w:lvl>
+    <w:lvl w:ilvl="4" w:tentative="1">
+      <w:start w:val="1"/>
+      <w:numFmt w:val="bullet"/>
+      <w:lvlText w:val=""/>
+      <w:lvlJc w:val="left"/>
+      <w:pPr>
+        <w:tabs>
+          <w:tab w:val="num" w:pos="3600"/>
+        </w:tabs>
+        <w:ind w:left="3600" w:hanging="360"/>
+      </w:pPr>
+      <w:rPr>
+        <w:rFonts w:ascii="Wingdings" w:hAnsi="Wingdings" w:hint="default"/>
+        <w:sz w:val="20"/>
+      </w:rPr>
+    </w:lvl>
+    <w:lvl w:ilvl="5" w:tentative="1">
+      <w:start w:val="1"/>
+      <w:numFmt w:val="bullet"/>
+      <w:lvlText w:val=""/>
+      <w:lvlJc w:val="left"/>
+      <w:pPr>
+        <w:tabs>
+          <w:tab w:val="num" w:pos="4320"/>
+        </w:tabs>
+        <w:ind w:left="4320" w:hanging="360"/>
+      </w:pPr>
+      <w:rPr>
+        <w:rFonts w:ascii="Wingdings" w:hAnsi="Wingdings" w:hint="default"/>
+        <w:sz w:val="20"/>
+      </w:rPr>
+    </w:lvl>
+    <w:lvl w:ilvl="6" w:tentative="1">
+      <w:start w:val="1"/>
+      <w:numFmt w:val="bullet"/>
+      <w:lvlText w:val=""/>
+      <w:lvlJc w:val="left"/>
+      <w:pPr>
+        <w:tabs>
+          <w:tab w:val="num" w:pos="5040"/>
+        </w:tabs>
+        <w:ind w:left="5040" w:hanging="360"/>
+      </w:pPr>
+      <w:rPr>
+        <w:rFonts w:ascii="Wingdings" w:hAnsi="Wingdings" w:hint="default"/>
+        <w:sz w:val="20"/>
+      </w:rPr>
+    </w:lvl>
+    <w:lvl w:ilvl="7" w:tentative="1">
+      <w:start w:val="1"/>
+      <w:numFmt w:val="bullet"/>
+      <w:lvlText w:val=""/>
+      <w:lvlJc w:val="left"/>
+      <w:pPr>
+        <w:tabs>
+          <w:tab w:val="num" w:pos="5760"/>
+        </w:tabs>
+        <w:ind w:left="5760" w:hanging="360"/>
+      </w:pPr>
+      <w:rPr>
+        <w:rFonts w:ascii="Wingdings" w:hAnsi="Wingdings" w:hint="default"/>
+        <w:sz w:val="20"/>
+      </w:rPr>
+    </w:lvl>
+    <w:lvl w:ilvl="8" w:tentative="1">
+      <w:start w:val="1"/>
+      <w:numFmt w:val="bullet"/>
+      <w:lvlText w:val=""/>
+      <w:lvlJc w:val="left"/>
+      <w:pPr>
+        <w:tabs>
+          <w:tab w:val="num" w:pos="6480"/>
+        </w:tabs>
+        <w:ind w:left="6480" w:hanging="360"/>
+      </w:pPr>
+      <w:rPr>
+        <w:rFonts w:ascii="Wingdings" w:hAnsi="Wingdings" w:hint="default"/>
+        <w:sz w:val="20"/>
+      </w:rPr>
+    </w:lvl>
+  </w:abstractNum>
+  <w:abstractNum w:abstractNumId="7" w15:restartNumberingAfterBreak="0">
     <w:nsid w:val="52CC1E4C"/>
     <w:multiLevelType w:val="hybridMultilevel"/>
     <w:tmpl w:val="1A28B22A"/>
@@ -1924,7 +4147,156 @@
       </w:pPr>
     </w:lvl>
   </w:abstractNum>
-  <w:abstractNum w:abstractNumId="4" w15:restartNumberingAfterBreak="0">
+  <w:abstractNum w:abstractNumId="8" w15:restartNumberingAfterBreak="0">
+    <w:nsid w:val="54DC3438"/>
+    <w:multiLevelType w:val="multilevel"/>
+    <w:tmpl w:val="2970F654"/>
+    <w:lvl w:ilvl="0">
+      <w:start w:val="1"/>
+      <w:numFmt w:val="bullet"/>
+      <w:lvlText w:val=""/>
+      <w:lvlJc w:val="left"/>
+      <w:pPr>
+        <w:tabs>
+          <w:tab w:val="num" w:pos="720"/>
+        </w:tabs>
+        <w:ind w:left="720" w:hanging="360"/>
+      </w:pPr>
+      <w:rPr>
+        <w:rFonts w:ascii="Symbol" w:hAnsi="Symbol" w:hint="default"/>
+        <w:sz w:val="20"/>
+      </w:rPr>
+    </w:lvl>
+    <w:lvl w:ilvl="1" w:tentative="1">
+      <w:start w:val="1"/>
+      <w:numFmt w:val="bullet"/>
+      <w:lvlText w:val="o"/>
+      <w:lvlJc w:val="left"/>
+      <w:pPr>
+        <w:tabs>
+          <w:tab w:val="num" w:pos="1440"/>
+        </w:tabs>
+        <w:ind w:left="1440" w:hanging="360"/>
+      </w:pPr>
+      <w:rPr>
+        <w:rFonts w:ascii="Courier New" w:hAnsi="Courier New" w:hint="default"/>
+        <w:sz w:val="20"/>
+      </w:rPr>
+    </w:lvl>
+    <w:lvl w:ilvl="2" w:tentative="1">
+      <w:start w:val="1"/>
+      <w:numFmt w:val="bullet"/>
+      <w:lvlText w:val=""/>
+      <w:lvlJc w:val="left"/>
+      <w:pPr>
+        <w:tabs>
+          <w:tab w:val="num" w:pos="2160"/>
+        </w:tabs>
+        <w:ind w:left="2160" w:hanging="360"/>
+      </w:pPr>
+      <w:rPr>
+        <w:rFonts w:ascii="Wingdings" w:hAnsi="Wingdings" w:hint="default"/>
+        <w:sz w:val="20"/>
+      </w:rPr>
+    </w:lvl>
+    <w:lvl w:ilvl="3" w:tentative="1">
+      <w:start w:val="1"/>
+      <w:numFmt w:val="bullet"/>
+      <w:lvlText w:val=""/>
+      <w:lvlJc w:val="left"/>
+      <w:pPr>
+        <w:tabs>
+          <w:tab w:val="num" w:pos="2880"/>
+        </w:tabs>
+        <w:ind w:left="2880" w:hanging="360"/>
+      </w:pPr>
+      <w:rPr>
+        <w:rFonts w:ascii="Wingdings" w:hAnsi="Wingdings" w:hint="default"/>
+        <w:sz w:val="20"/>
+      </w:rPr>
+    </w:lvl>
+    <w:lvl w:ilvl="4" w:tentative="1">
+      <w:start w:val="1"/>
+      <w:numFmt w:val="bullet"/>
+      <w:lvlText w:val=""/>
+      <w:lvlJc w:val="left"/>
+      <w:pPr>
+        <w:tabs>
+          <w:tab w:val="num" w:pos="3600"/>
+        </w:tabs>
+        <w:ind w:left="3600" w:hanging="360"/>
+      </w:pPr>
+      <w:rPr>
+        <w:rFonts w:ascii="Wingdings" w:hAnsi="Wingdings" w:hint="default"/>
+        <w:sz w:val="20"/>
+      </w:rPr>
+    </w:lvl>
+    <w:lvl w:ilvl="5" w:tentative="1">
+      <w:start w:val="1"/>
+      <w:numFmt w:val="bullet"/>
+      <w:lvlText w:val=""/>
+      <w:lvlJc w:val="left"/>
+      <w:pPr>
+        <w:tabs>
+          <w:tab w:val="num" w:pos="4320"/>
+        </w:tabs>
+        <w:ind w:left="4320" w:hanging="360"/>
+      </w:pPr>
+      <w:rPr>
+        <w:rFonts w:ascii="Wingdings" w:hAnsi="Wingdings" w:hint="default"/>
+        <w:sz w:val="20"/>
+      </w:rPr>
+    </w:lvl>
+    <w:lvl w:ilvl="6" w:tentative="1">
+      <w:start w:val="1"/>
+      <w:numFmt w:val="bullet"/>
+      <w:lvlText w:val=""/>
+      <w:lvlJc w:val="left"/>
+      <w:pPr>
+        <w:tabs>
+          <w:tab w:val="num" w:pos="5040"/>
+        </w:tabs>
+        <w:ind w:left="5040" w:hanging="360"/>
+      </w:pPr>
+      <w:rPr>
+        <w:rFonts w:ascii="Wingdings" w:hAnsi="Wingdings" w:hint="default"/>
+        <w:sz w:val="20"/>
+      </w:rPr>
+    </w:lvl>
+    <w:lvl w:ilvl="7" w:tentative="1">
+      <w:start w:val="1"/>
+      <w:numFmt w:val="bullet"/>
+      <w:lvlText w:val=""/>
+      <w:lvlJc w:val="left"/>
+      <w:pPr>
+        <w:tabs>
+          <w:tab w:val="num" w:pos="5760"/>
+        </w:tabs>
+        <w:ind w:left="5760" w:hanging="360"/>
+      </w:pPr>
+      <w:rPr>
+        <w:rFonts w:ascii="Wingdings" w:hAnsi="Wingdings" w:hint="default"/>
+        <w:sz w:val="20"/>
+      </w:rPr>
+    </w:lvl>
+    <w:lvl w:ilvl="8" w:tentative="1">
+      <w:start w:val="1"/>
+      <w:numFmt w:val="bullet"/>
+      <w:lvlText w:val=""/>
+      <w:lvlJc w:val="left"/>
+      <w:pPr>
+        <w:tabs>
+          <w:tab w:val="num" w:pos="6480"/>
+        </w:tabs>
+        <w:ind w:left="6480" w:hanging="360"/>
+      </w:pPr>
+      <w:rPr>
+        <w:rFonts w:ascii="Wingdings" w:hAnsi="Wingdings" w:hint="default"/>
+        <w:sz w:val="20"/>
+      </w:rPr>
+    </w:lvl>
+  </w:abstractNum>
+  <w:abstractNum w:abstractNumId="9" w15:restartNumberingAfterBreak="0">
     <w:nsid w:val="54E941AC"/>
     <w:multiLevelType w:val="hybridMultilevel"/>
     <w:tmpl w:val="29BC57D2"/>
@@ -2013,7 +4385,7 @@
       </w:pPr>
     </w:lvl>
   </w:abstractNum>
-  <w:abstractNum w:abstractNumId="5" w15:restartNumberingAfterBreak="0">
+  <w:abstractNum w:abstractNumId="10" w15:restartNumberingAfterBreak="0">
     <w:nsid w:val="5D706A45"/>
     <w:multiLevelType w:val="multilevel"/>
     <w:tmpl w:val="2932DE2C"/>
@@ -2126,7 +4498,7 @@
       </w:pPr>
     </w:lvl>
   </w:abstractNum>
-  <w:abstractNum w:abstractNumId="6" w15:restartNumberingAfterBreak="0">
+  <w:abstractNum w:abstractNumId="11" w15:restartNumberingAfterBreak="0">
     <w:nsid w:val="5E4C5628"/>
     <w:multiLevelType w:val="hybridMultilevel"/>
     <w:tmpl w:val="7F72BC86"/>
@@ -2215,7 +4587,7 @@
       </w:pPr>
     </w:lvl>
   </w:abstractNum>
-  <w:abstractNum w:abstractNumId="7" w15:restartNumberingAfterBreak="0">
+  <w:abstractNum w:abstractNumId="12" w15:restartNumberingAfterBreak="0">
     <w:nsid w:val="608B128A"/>
     <w:multiLevelType w:val="multilevel"/>
     <w:tmpl w:val="C420BBE0"/>
@@ -2364,7 +4736,7 @@
       </w:rPr>
     </w:lvl>
   </w:abstractNum>
-  <w:abstractNum w:abstractNumId="8" w15:restartNumberingAfterBreak="0">
+  <w:abstractNum w:abstractNumId="13" w15:restartNumberingAfterBreak="0">
     <w:nsid w:val="611E18DE"/>
     <w:multiLevelType w:val="hybridMultilevel"/>
     <w:tmpl w:val="25464878"/>
@@ -2454,31 +4826,80 @@
     </w:lvl>
   </w:abstractNum>
   <w:num w:numId="1" w16cid:durableId="1721325571">
+    <w:abstractNumId w:val="10"/>
+  </w:num>
+  <w:num w:numId="2" w16cid:durableId="1332945622">
+    <w:abstractNumId w:val="3"/>
+  </w:num>
+  <w:num w:numId="3" w16cid:durableId="200869659">
     <w:abstractNumId w:val="5"/>
   </w:num>
-  <w:num w:numId="2" w16cid:durableId="1332945622">
+  <w:num w:numId="4" w16cid:durableId="142239334">
+    <w:abstractNumId w:val="4"/>
+  </w:num>
+  <w:num w:numId="5" w16cid:durableId="1495998664">
+    <w:abstractNumId w:val="11"/>
+  </w:num>
+  <w:num w:numId="6" w16cid:durableId="881480813">
+    <w:abstractNumId w:val="7"/>
+  </w:num>
+  <w:num w:numId="7" w16cid:durableId="45447788">
+    <w:abstractNumId w:val="12"/>
+  </w:num>
+  <w:num w:numId="8" w16cid:durableId="51781870">
+    <w:abstractNumId w:val="13"/>
+  </w:num>
+  <w:num w:numId="9" w16cid:durableId="1845241091">
+    <w:abstractNumId w:val="9"/>
+  </w:num>
+  <w:num w:numId="10" w16cid:durableId="95708993">
+    <w:abstractNumId w:val="6"/>
+    <w:lvlOverride w:ilvl="0">
+      <w:lvl w:ilvl="0">
+        <w:numFmt w:val="bullet"/>
+        <w:lvlText w:val="o"/>
+        <w:lvlJc w:val="left"/>
+        <w:pPr>
+          <w:tabs>
+            <w:tab w:val="num" w:pos="720"/>
+          </w:tabs>
+          <w:ind w:left="720" w:hanging="360"/>
+        </w:pPr>
+        <w:rPr>
+          <w:rFonts w:ascii="Courier New" w:hAnsi="Courier New" w:hint="default"/>
+          <w:sz w:val="20"/>
+        </w:rPr>
+      </w:lvl>
+    </w:lvlOverride>
+  </w:num>
+  <w:num w:numId="11" w16cid:durableId="445391098">
     <w:abstractNumId w:val="0"/>
   </w:num>
-  <w:num w:numId="3" w16cid:durableId="200869659">
+  <w:num w:numId="12" w16cid:durableId="747311355">
     <w:abstractNumId w:val="2"/>
   </w:num>
-  <w:num w:numId="4" w16cid:durableId="142239334">
+  <w:num w:numId="13" w16cid:durableId="1229732168">
+    <w:abstractNumId w:val="8"/>
+    <w:lvlOverride w:ilvl="0">
+      <w:lvl w:ilvl="0">
+        <w:numFmt w:val="bullet"/>
+        <w:lvlText w:val="o"/>
+        <w:lvlJc w:val="left"/>
+        <w:pPr>
+          <w:tabs>
+            <w:tab w:val="num" w:pos="720"/>
+          </w:tabs>
+          <w:ind w:left="720" w:hanging="360"/>
+        </w:pPr>
+        <w:rPr>
+          <w:rFonts w:ascii="Courier New" w:hAnsi="Courier New" w:hint="default"/>
+          <w:sz w:val="20"/>
+        </w:rPr>
+      </w:lvl>
+    </w:lvlOverride>
+  </w:num>
+  <w:num w:numId="14" w16cid:durableId="349185864">
     <w:abstractNumId w:val="1"/>
-  </w:num>
-  <w:num w:numId="5" w16cid:durableId="1495998664">
-    <w:abstractNumId w:val="6"/>
-  </w:num>
-  <w:num w:numId="6" w16cid:durableId="881480813">
-    <w:abstractNumId w:val="3"/>
-  </w:num>
-  <w:num w:numId="7" w16cid:durableId="45447788">
-    <w:abstractNumId w:val="7"/>
-  </w:num>
-  <w:num w:numId="8" w16cid:durableId="51781870">
-    <w:abstractNumId w:val="8"/>
-  </w:num>
-  <w:num w:numId="9" w16cid:durableId="1845241091">
-    <w:abstractNumId w:val="4"/>
   </w:num>
 </w:numbering>
 </file>
@@ -2883,7 +5304,7 @@
   <w:style w:type="paragraph" w:default="1" w:styleId="Normal">
     <w:name w:val="Normal"/>
     <w:qFormat/>
-    <w:rsid w:val="007C35F2"/>
+    <w:rsid w:val="00F41A91"/>
   </w:style>
   <w:style w:type="paragraph" w:styleId="Heading1">
     <w:name w:val="heading 1"/>
@@ -3087,6 +5508,7 @@
   <w:style w:type="character" w:default="1" w:styleId="DefaultParagraphFont">
     <w:name w:val="Default Paragraph Font"/>
     <w:uiPriority w:val="1"/>
+    <w:semiHidden/>
     <w:unhideWhenUsed/>
   </w:style>
   <w:style w:type="table" w:default="1" w:styleId="TableNormal">
@@ -3400,7 +5822,389 @@
       <w:spacing w:val="5"/>
     </w:rPr>
   </w:style>
+  <w:style w:type="table" w:styleId="TableGrid">
+    <w:name w:val="Table Grid"/>
+    <w:basedOn w:val="TableNormal"/>
+    <w:uiPriority w:val="39"/>
+    <w:rsid w:val="00745246"/>
+    <w:pPr>
+      <w:spacing w:after="0" w:line="240" w:lineRule="auto"/>
+    </w:pPr>
+    <w:tblPr>
+      <w:tblBorders>
+        <w:top w:val="single" w:sz="4" w:space="0" w:color="auto"/>
+        <w:left w:val="single" w:sz="4" w:space="0" w:color="auto"/>
+        <w:bottom w:val="single" w:sz="4" w:space="0" w:color="auto"/>
+        <w:right w:val="single" w:sz="4" w:space="0" w:color="auto"/>
+        <w:insideH w:val="single" w:sz="4" w:space="0" w:color="auto"/>
+        <w:insideV w:val="single" w:sz="4" w:space="0" w:color="auto"/>
+      </w:tblBorders>
+    </w:tblPr>
+  </w:style>
+  <w:style w:type="character" w:styleId="PlaceholderText">
+    <w:name w:val="Placeholder Text"/>
+    <w:basedOn w:val="DefaultParagraphFont"/>
+    <w:uiPriority w:val="99"/>
+    <w:semiHidden/>
+    <w:rsid w:val="00E7513A"/>
+    <w:rPr>
+      <w:color w:val="666666"/>
+    </w:rPr>
+  </w:style>
+  <w:style w:type="paragraph" w:styleId="NormalWeb">
+    <w:name w:val="Normal (Web)"/>
+    <w:basedOn w:val="Normal"/>
+    <w:uiPriority w:val="99"/>
+    <w:semiHidden/>
+    <w:unhideWhenUsed/>
+    <w:rsid w:val="006E374A"/>
+    <w:rPr>
+      <w:rFonts w:ascii="Times New Roman" w:hAnsi="Times New Roman" w:cs="Times New Roman"/>
+      <w:sz w:val="24"/>
+      <w:szCs w:val="24"/>
+    </w:rPr>
+  </w:style>
 </w:styles>
+</file>
+
+<file path=word/ink/ink1.xml><?xml version="1.0" encoding="utf-8"?>
+<inkml:ink xmlns:inkml="http://www.w3.org/2003/InkML">
+  <inkml:definitions>
+    <inkml:context xml:id="ctx0">
+      <inkml:inkSource xml:id="inkSrc0">
+        <inkml:traceFormat>
+          <inkml:channel name="X" type="integer" min="-2.14748E9" max="2.14748E9" units="cm"/>
+          <inkml:channel name="Y" type="integer" min="-2.14748E9" max="2.14748E9" units="cm"/>
+          <inkml:channel name="F" type="integer" max="32767" units="dev"/>
+        </inkml:traceFormat>
+        <inkml:channelProperties>
+          <inkml:channelProperty channel="X" name="resolution" value="1000" units="1/cm"/>
+          <inkml:channelProperty channel="Y" name="resolution" value="1000" units="1/cm"/>
+          <inkml:channelProperty channel="F" name="resolution" value="0" units="1/dev"/>
+        </inkml:channelProperties>
+      </inkml:inkSource>
+      <inkml:timestamp xml:id="ts0" timeString="2024-10-25T17:02:34.594"/>
+    </inkml:context>
+    <inkml:brush xml:id="br0">
+      <inkml:brushProperty name="width" value="0.035" units="cm"/>
+      <inkml:brushProperty name="height" value="0.035" units="cm"/>
+      <inkml:brushProperty name="color" value="#E71224"/>
+    </inkml:brush>
+  </inkml:definitions>
+  <inkml:trace contextRef="#ctx0" brushRef="#br0">150 37 200,'0'-1'559,"1"1"0,0-1 0,-1 1 0,1-1 0,-1 0 0,1 1 0,-1-1 0,0 0 0,1 1 0,-1-1 0,0 0 0,1 1 0,-1-1 0,0 0 0,0 0 0,0 1 0,1-1 0,-1 0 0,0 0 0,0 1 0,0-3 0,-1 3-253,1-1-1,0 0 1,-1 0-1,1 0 0,-1 1 1,1-1-1,-1 0 1,1 1-1,-1-1 1,1 0-1,-1 1 1,0-1-1,1 1 1,-1-1-1,0 1 1,0-1-1,-2-1-28,1 1-1,-1 0 1,1 0 0,-1 0-1,1 0 1,-1 1 0,0-1-1,1 1 1,-1 0 0,0-1-1,-2 1 1,-2 2-77,1 0 0,0 0 0,0 1 0,0 0-1,1 0 1,-1 0 0,1 0 0,0 1 0,0 0 0,0 0-1,0 0 1,0 1 0,1 0 0,0 0 0,0 0 0,1 0-1,-6 10 1,6-10-145,1 0 0,0-1 0,0 1-1,0 0 1,1 0 0,-1 0 0,1 0-1,1 0 1,-1 0 0,0 7 0,2-9-41,-1 0 0,0 0 1,1 0-1,0 0 1,-1 0-1,1 0 0,0-1 1,0 1-1,1 0 1,-1 0-1,1-1 0,-1 1 1,1-1-1,0 1 1,0-1-1,0 0 0,0 0 1,3 3-1,-2-3-14,1 0-1,-1-1 1,1 1-1,-1 0 1,1-1-1,0 0 1,-1 0-1,1 0 1,0 0-1,0-1 1,0 1-1,0-1 1,0 0-1,-1 0 1,1-1-1,0 1 1,5-2-1,-4 1-26,1 0 0,0-1-1,-1 0 1,1 0 0,-1 0 0,0-1-1,1 0 1,-1 0 0,-1 0 0,1 0-1,4-5 1,8-4-16802,-4 6 12983,5-1 3161,-7 2 1765,-3 0 7596,-2-3-4413,4-1-2714,-9 9-1499,-1 0 1,1 0-1,-1 0 0,1 1 0,-1-1 0,1 0 0,-1 0 0,1 0 1,-1 0-1,1 1 0,-1-1 0,1 0 0,-1 0 0,0 1 0,1-1 1,-1 0-1,1 1 0,-1-1 0,0 1 0,1-1 0,-1 0 1,0 1-1,1-1 0,-1 1 0,0-1 0,0 1 0,1 0 0,0 2 12,0-1-1,0 1 1,0 0-1,0-1 1,-1 1-1,1 0 0,-1 0 1,0 0-1,1 0 1,-1 0-1,0-1 1,-1 1-1,1 0 0,-1 0 1,1 0-1,-2 4 1,1-4-48,0 1 0,-1 0 0,1-1 0,-1 1 0,0-1 0,0 0 0,0 0 0,0 1 0,0-1 0,-1 0 0,-5 5 0,8-9-12,0 1 0,0 0 0,0 0 0,0 0 0,0 0 0,0 0 0,0-1 1,0 1-1,0 0 0,0 0 0,0 0 0,0 0 0,0-1 0,0 1 0,0 0 0,-1 0 1,1 0-1,0 0 0,0 0 0,0 0 0,0-1 0,0 1 0,0 0 0,0 0 0,0 0 0,-1 0 1,1 0-1,0 0 0,0 0 0,0 0 0,0 0 0,0-1 0,0 1 0,-1 0 0,1 0 1,0 0-1,0 0 0,0 0 0,0 0 0,0 0 0,-1 0 0,1 0 0,0 0 0,0 0 1,0 0-1,0 0 0,-1 0 0,1 0 0,0 0 0,0 1 0,0-1 0,0 0 0,-1 0 1,2-1 27,-1 0 1,1 0 0,-1 0-1,1 0 1,-1 1 0,1-1 0,-1 0-1,1 0 1,0 1 0,-1-1-1,1 0 1,0 1 0,0-1 0,0 0-1,-1 1 1,3-1 0,0 0 62,-1 1 0,1 0 1,-1 0-1,1 0 0,-1 0 1,1 0-1,-1 0 0,1 1 1,-1-1-1,1 1 0,-1 0 1,1 0-1,2 1 0,-2 0-131,0-1 0,-1 0 0,1-1 0,0 1-1,0 0 1,0-1 0,-1 1 0,7-1 0,-9 0-4,0 0 1,0 0-1,0 0 1,0 0-1,0 0 0,1 0 1,-1 0-1,0 0 1,0 0-1,0 0 1,0 0-1,0 0 1,1 0-1,-1 0 0,0 0 1,0 0-1,0 0 1,0 0-1,0-1 1,0 1-1,0 0 1,1 0-1,-1 0 1,0 0-1,0 0 0,0 0 1,0 0-1,0 0 1,0-1-1,0 1 1,0 0-1,0 0 1,0 0-1,0 0 0,0 0 1,0-1-1,1 1 1,-1 0-1,0 0 1,0 0-1,0 0 1,0 0-1,0 0 1,-1-1-1,-1-2-3040</inkml:trace>
+</inkml:ink>
+</file>
+
+<file path=word/ink/ink10.xml><?xml version="1.0" encoding="utf-8"?>
+<inkml:ink xmlns:inkml="http://www.w3.org/2003/InkML">
+  <inkml:definitions>
+    <inkml:context xml:id="ctx0">
+      <inkml:inkSource xml:id="inkSrc0">
+        <inkml:traceFormat>
+          <inkml:channel name="X" type="integer" min="-2.14748E9" max="2.14748E9" units="cm"/>
+          <inkml:channel name="Y" type="integer" min="-2.14748E9" max="2.14748E9" units="cm"/>
+          <inkml:channel name="F" type="integer" max="32767" units="dev"/>
+        </inkml:traceFormat>
+        <inkml:channelProperties>
+          <inkml:channelProperty channel="X" name="resolution" value="1000" units="1/cm"/>
+          <inkml:channelProperty channel="Y" name="resolution" value="1000" units="1/cm"/>
+          <inkml:channelProperty channel="F" name="resolution" value="0" units="1/dev"/>
+        </inkml:channelProperties>
+      </inkml:inkSource>
+      <inkml:timestamp xml:id="ts0" timeString="2024-10-25T17:00:39.606"/>
+    </inkml:context>
+    <inkml:brush xml:id="br0">
+      <inkml:brushProperty name="width" value="0.035" units="cm"/>
+      <inkml:brushProperty name="height" value="0.035" units="cm"/>
+      <inkml:brushProperty name="color" value="#E71224"/>
+    </inkml:brush>
+  </inkml:definitions>
+  <inkml:trace contextRef="#ctx0" brushRef="#br0">2 45 1760,'-1'-1'1040,"2"-1"1029,17 0-334,52-1-127,-68 3-1328,0 0-1,0 0 0,-1 0 0,1-1 0,0 1 1,0-1-1,0 1 0,0-1 0,0 0 1,1 0-1,2-7 1227,-3 4-965,-2 4-373,1-1 0,-1 1 0,1-1 1,-1 1-1,0-1 0,1 1 0,-1-1 0,0 1 1,1-1-1,-1 0 0,0 1 0,1-1 0,-1 1 1,0-1-1,0 0 0,0 1 0,0-1 0,0 0 1,0 1-1,0-1 0,0 0 0,0 1 0,0-2 1,0 2-55,-1-1 0,1 1 0,-1 0 0,1-1 1,-1 1-1,1 0 0,0-1 0,-1 1 1,1 0-1,-1 0 0,1-1 0,-1 1 1,1 0-1,-1 0 0,0 0 0,1 0 1,-1 0-1,1 0 0,-1 0 0,1 0 1,-2 0-1,0 0 48,-1 0 1,1 0-1,-1 1 1,0-1-1,1 1 0,-1-1 1,1 1-1,-1 0 1,1 0-1,-1 0 1,-1 2-1,-3 4-16,0 0 0,1 0 0,0 0 1,0 1-1,1 0 0,0 0 0,0 1 0,-4 10 0,2-4 187,5-11-213,0 0 0,0 1-1,1-1 1,0 0-1,0 1 1,0-1 0,0 0-1,1 1 1,-1-1 0,1 1-1,1-1 1,-1 1-1,0-1 1,1 1 0,0-1-1,0 0 1,0 1-1,1-1 1,0 0 0,-1 0-1,5 6 1,-4-7-142,-1-1 0,1 1 0,0-1 0,1 1 0,-1-1 0,0 0 0,1 0 0,-1 0 0,1 0 0,0-1 0,-1 1 0,1-1 1,0 1-1,0-1 0,0 0 0,0 0 0,0 0 0,0-1 0,1 1 0,-1-1 0,0 0 0,0 0 0,0 0 0,0 0 0,1 0 0,-1-1 0,0 1 0,0-1 0,0 0 0,6-2 0,16-13-6179,-18 9 372,3-3-4545,52-4 32640,-64 19-21885,-4 8-127,1 0 0,1 0 0,0 1-1,0 0 1,-1 18 0,14-43-431,-8 9 190,0 0-1,0 0 0,1 0 1,-1 0-1,0 0 0,1 1 1,0-1-1,-1 0 0,3-1 1,-3 4-26,9 3 136,0 0-1,0 0 1,12 2-1,-20-6-281,1 1 0,-1-1-1,0 1 1,0-1 0,1 0 0,-1 0-1,0 0 1,0 0 0,1 0-1,-1-1 1,0 1 0,0-1 0,0 0-1,0 1 1,1-1 0,-1 0-1,0 0 1,0 0 0,0 0 0,-1-1-1,1 1 1,2-2 0,-3 2-508,-1 0-1,1 1 1,-1-1 0,1 0-1,-1 0 1,1 0 0,-1 1 0,1-1-1,-1 0 1,0 0 0,1 0-1,-1 0 1,0 0 0,0 0 0,0 0-1,0 0 1,0-1 0,-7-13-2572,4 11 4506,-1 1-1,0-1 0,0 1 1,-9-5-1,4 1 1540,8 6-2516,0-1 1,0 1-1,0-1 1,-1 1-1,2-1 1,-1 0-1,0 0 1,0 1-1,0-1 1,1 0-1,-1-2 1,-2 1 3056,0 9-2222,-1 9-267,5 8-290,0-1 0,7 33-1,1 2-2111,-11-48-244</inkml:trace>
+</inkml:ink>
+</file>
+
+<file path=word/ink/ink11.xml><?xml version="1.0" encoding="utf-8"?>
+<inkml:ink xmlns:inkml="http://www.w3.org/2003/InkML">
+  <inkml:definitions>
+    <inkml:context xml:id="ctx0">
+      <inkml:inkSource xml:id="inkSrc0">
+        <inkml:traceFormat>
+          <inkml:channel name="X" type="integer" min="-2.14748E9" max="2.14748E9" units="cm"/>
+          <inkml:channel name="Y" type="integer" min="-2.14748E9" max="2.14748E9" units="cm"/>
+          <inkml:channel name="F" type="integer" max="32767" units="dev"/>
+        </inkml:traceFormat>
+        <inkml:channelProperties>
+          <inkml:channelProperty channel="X" name="resolution" value="1000" units="1/cm"/>
+          <inkml:channelProperty channel="Y" name="resolution" value="1000" units="1/cm"/>
+          <inkml:channelProperty channel="F" name="resolution" value="0" units="1/dev"/>
+        </inkml:channelProperties>
+      </inkml:inkSource>
+      <inkml:timestamp xml:id="ts0" timeString="2024-10-25T16:59:12.098"/>
+    </inkml:context>
+    <inkml:brush xml:id="br0">
+      <inkml:brushProperty name="width" value="0.035" units="cm"/>
+      <inkml:brushProperty name="height" value="0.035" units="cm"/>
+      <inkml:brushProperty name="color" value="#E71224"/>
+    </inkml:brush>
+  </inkml:definitions>
+  <inkml:trace contextRef="#ctx0" brushRef="#br0">23 67 416,'-12'-12'6697,"12"12"-6576,0-1 0,-1 1 0,1 0 0,0 0 0,0 0 0,0 0 0,-1 0 0,1 0 0,0 0 0,0-1 0,0 1 0,0 0 0,0 0 0,-1 0 0,1 0 0,0-1 0,0 1 0,0 0 0,0 0 0,0 0 0,0-1 0,0 1 0,0 0 0,0 0 0,-1 0 0,1-1 0,0 1 0,0 0 0,0 0 0,0 0 0,0-1 0,0 1 0,1 0 0,-1 0 0,0 0 0,0-1 0,0 1 0,0 0 1,0 0-1,0 0 0,0-1 0,0 1 0,0 0 0,1 0 0,-1 0 0,0-1 0,0 1 0,0 0 0,0 0 0,0 0 0,1 0 0,-1 0 0,0 0 0,0-1 0,0 1 0,1 0 0,-1 0 0,0 0 0,0 0 0,1 0 0,0-1 83,-1 1 0,1-1 0,-1 1 0,1-1 0,0 1 0,-1-1 0,1 0 0,-1 1 0,1-1 0,-1 0 0,1 0 0,-1 1 0,0-1 0,1 0 0,-1 0 0,0 0 0,0 1 0,0-1 0,1 0 0,-1 0 0,0 0 0,0-1 0,0 0-15,0 0 0,0 1 0,0-1 0,1 1 0,-1-1 0,1 0 0,-1 1 0,1-1 0,0 1-1,-1-1 1,1 1 0,0 0 0,0-1 0,0 1 0,2-2 0,-3 3-157,1 0-1,-1 0 1,1 0-1,0 0 0,-1-1 1,1 1-1,0 0 1,-1 0-1,1 0 1,0 0-1,-1 1 1,1-1-1,-1 0 1,1 0-1,0 0 1,-1 0-1,1 1 1,-1-1-1,1 0 1,0 0-1,-1 1 1,1-1-1,-1 1 1,1-1-1,-1 0 1,1 1-1,-1-1 0,0 1 1,1-1-1,-1 1 1,1-1-1,-1 1 1,0 0-1,1 1-75,0-1 0,0 0 0,0 1 0,-1-1 0,1 1 0,-1 0 0,1-1 0,-1 1 0,0-1 0,1 1 0,-1 0 0,0-1 0,0 3 0,-1 0-57,1 0 1,-1 0-1,0 1 1,0-1-1,-1 0 1,1 0-1,-1 0 1,0 0-1,0-1 1,0 1-1,-1 0 1,1-1-1,-4 4 1,7-8 146,0 0 0,0 0 0,0 0 0,0 0 0,0 0 0,0 1 1,0-1-1,1 0 0,-1 1 0,0-1 0,0 1 0,1-1 1,-1 1-1,0 0 0,1-1 0,-1 1 0,0 0 0,1 0 0,-1 0 1,0 0-1,1 0 0,-1 0 0,0 1 0,3-1 0,-3 1-34,0 0 0,0 0 1,0-1-1,0 1 0,0 0 0,0 0 0,0 0 0,0 0 0,0 0 0,-1 0 0,1 1 0,0-1 0,-1 0 1,1 0-1,-1 0 0,1 1 0,-1-1 0,1 0 0,-1 1 0,0-1 0,0 0 0,0 1 0,0-1 0,0 0 1,0 1-1,0-1 0,0 0 0,-1 2 0,1 1 47,-1-1 0,0 1-1,0-1 1,0 0 0,0 1 0,-1-1 0,0 0 0,1 0 0,-1 0 0,0 0-1,0 0 1,-1 0 0,1-1 0,0 1 0,-4 1 0,5-3-76,0 0 1,1 0-1,-1-1 1,0 1-1,-1 0 0,1-1 1,0 1-1,0-1 1,0 1-1,0-1 1,0 0-1,0 1 1,-1-1-1,1 0 0,0 0 1,0 0-1,0 0 1,-1 0-1,1 0 1,0 0-1,0-1 0,0 1 1,-1 0-1,1-1 1,0 1-1,0 0 1,0-1-1,0 1 1,0-1-1,0 0 0,0 1 1,0-1-1,0 0 1,0 0-1,0 0 1,1 0-1,-1 1 0,0-1 1,0 0-1,1 0 1,-1 0-1,1-1 1,-1 1-1,1 0 1,-1-2-1,-2-5-1245,2 0-2605</inkml:trace>
+</inkml:ink>
+</file>
+
+<file path=word/ink/ink12.xml><?xml version="1.0" encoding="utf-8"?>
+<inkml:ink xmlns:inkml="http://www.w3.org/2003/InkML">
+  <inkml:definitions>
+    <inkml:context xml:id="ctx0">
+      <inkml:inkSource xml:id="inkSrc0">
+        <inkml:traceFormat>
+          <inkml:channel name="X" type="integer" min="-2.14748E9" max="2.14748E9" units="cm"/>
+          <inkml:channel name="Y" type="integer" min="-2.14748E9" max="2.14748E9" units="cm"/>
+          <inkml:channel name="F" type="integer" max="32767" units="dev"/>
+        </inkml:traceFormat>
+        <inkml:channelProperties>
+          <inkml:channelProperty channel="X" name="resolution" value="1000" units="1/cm"/>
+          <inkml:channelProperty channel="Y" name="resolution" value="1000" units="1/cm"/>
+          <inkml:channelProperty channel="F" name="resolution" value="0" units="1/dev"/>
+        </inkml:channelProperties>
+      </inkml:inkSource>
+      <inkml:timestamp xml:id="ts0" timeString="2024-10-25T16:58:41.958"/>
+    </inkml:context>
+    <inkml:brush xml:id="br0">
+      <inkml:brushProperty name="width" value="0.035" units="cm"/>
+      <inkml:brushProperty name="height" value="0.035" units="cm"/>
+      <inkml:brushProperty name="color" value="#E71224"/>
+    </inkml:brush>
+  </inkml:definitions>
+  <inkml:trace contextRef="#ctx0" brushRef="#br0">135 12 2312,'-14'-7'9581,"0"4"-4945,12 2-4443,0 1 1,-1 0-1,1 0 1,-1 0 0,1 0-1,0 1 1,-1-1-1,1 1 1,0-1-1,0 1 1,-1 0-1,1 0 1,0 0-1,0 0 1,0 0-1,-3 2 1,0 1-6,0 1 1,0-1-1,0 1 1,0 0-1,0 0 0,1 0 1,0 1-1,0-1 1,1 1-1,-1 0 1,1 0-1,-4 11 0,6-12-134,-1-1-1,1 1 0,0-1 1,1 1-1,-1 0 0,1-1 0,-1 1 1,1 0-1,1-1 0,-1 1 1,1 0-1,0-1 0,0 1 1,0-1-1,0 1 0,1-1 0,0 0 1,0 1-1,4 6 0,-3-9-33,-1 1 0,1-1 0,0 0 0,0 0 0,0 1 0,0-2 0,0 1 0,0 0 0,0-1 0,1 1 0,-1-1 0,0 0 0,1 0 0,-1-1 0,1 1 0,0-1 0,-1 1 0,1-1-1,-1 0 1,1-1 0,-1 1 0,5-1 0,-5 1-57,0-1 1,-1 1-1,1-1 0,0 1 0,0-1 0,-1 0 0,1 0 0,0 0 0,-1 0 1,1-1-1,-1 1 0,0-1 0,1 1 0,-1-1 0,0 0 0,0 0 0,0 0 1,0 0-1,0 0 0,0 0 0,-1-1 0,1 1 0,-1-1 0,0 1 0,0-1 1,1 1-1,0-6 0,-5 17-10853,0-1 6061</inkml:trace>
+</inkml:ink>
+</file>
+
+<file path=word/ink/ink2.xml><?xml version="1.0" encoding="utf-8"?>
+<inkml:ink xmlns:inkml="http://www.w3.org/2003/InkML">
+  <inkml:definitions>
+    <inkml:context xml:id="ctx0">
+      <inkml:inkSource xml:id="inkSrc0">
+        <inkml:traceFormat>
+          <inkml:channel name="X" type="integer" min="-2.14748E9" max="2.14748E9" units="cm"/>
+          <inkml:channel name="Y" type="integer" min="-2.14748E9" max="2.14748E9" units="cm"/>
+          <inkml:channel name="F" type="integer" max="32767" units="dev"/>
+        </inkml:traceFormat>
+        <inkml:channelProperties>
+          <inkml:channelProperty channel="X" name="resolution" value="1000" units="1/cm"/>
+          <inkml:channelProperty channel="Y" name="resolution" value="1000" units="1/cm"/>
+          <inkml:channelProperty channel="F" name="resolution" value="0" units="1/dev"/>
+        </inkml:channelProperties>
+      </inkml:inkSource>
+      <inkml:timestamp xml:id="ts0" timeString="2024-10-25T17:02:39.963"/>
+    </inkml:context>
+    <inkml:brush xml:id="br0">
+      <inkml:brushProperty name="width" value="0.035" units="cm"/>
+      <inkml:brushProperty name="height" value="0.035" units="cm"/>
+      <inkml:brushProperty name="color" value="#E71224"/>
+    </inkml:brush>
+  </inkml:definitions>
+  <inkml:trace contextRef="#ctx0" brushRef="#br0">141 119 848,'10'-12'1184,"-3"-15"5242,-7-3 175,-3 15-5104,2 13-1399,0 0 1,0 0 0,0 0 0,0 0-1,0 1 1,0-1 0,0 0 0,0 0-1,-1 1 1,1-1 0,-1 1 0,1-1-1,-1 1 1,0-1 0,0 1 0,1 0-1,-1 0 1,0 0 0,0 0 0,0 0-1,0 1 1,0-1 0,0 1 0,-1-1-1,1 1 1,0-1 0,0 1 0,0 0-1,0 0 1,0 0 0,-1 1 0,1-1-1,0 0 1,0 1 0,0-1 0,0 1-1,0 0 1,0 0 0,-4 2 0,1-1 23,-1 2 1,1-1 0,-1 0-1,1 1 1,0 0 0,0 1 0,0-1-1,1 1 1,0 0 0,0 0-1,0 0 1,-4 7 0,5-6-62,1 0 0,0 1 0,0-1 0,0 1 0,1-1 0,0 1 0,0 0 0,1-1 0,0 1 0,0 0 1,0-1-1,1 1 0,0 0 0,4 12 0,-4-16-70,0 1 0,0-1 0,1 0-1,-1 1 1,1-1 0,0 0 0,0 0 0,0 0 0,0-1 0,0 1 0,1 0 0,-1-1-1,1 1 1,0-1 0,-1 0 0,1 0 0,0 0 0,1 0 0,-1-1 0,0 1 0,0-1-1,1 0 1,-1 0 0,1 0 0,-1 0 0,1-1 0,-1 1 0,1-1 0,5 0 0,-6-1-35,0 1 0,-1-1 0,1 0 0,0 0 0,-1 0 0,1 0 0,3-3 0,-5 3-64,1 0 1,-1 0-1,1 0 0,0 0 1,-1 1-1,1-1 0,0 0 0,0 1 1,-1-1-1,1 1 0,0 0 0,0 0 1,0-1-1,-1 1 0,4 1 0,1 6-4000,-5-4 1967</inkml:trace>
+  <inkml:trace contextRef="#ctx0" brushRef="#br0" timeOffset="399.9">183 215 3761,'33'-26'17838,"-33"27"-17734,-1 0 0,1-1 1,-1 1-1,1 0 0,-1-1 0,1 1 0,-1 0 0,1 0 0,-1 0 0,1-1 1,0 1-1,0 0 0,-1 0 0,1 0 0,0 0 0,0-1 0,0 1 0,0 0 0,0 0 1,0 0-1,0 1 0,4 26 363,0-4-630,-4-20-53,-3 4-2400</inkml:trace>
+</inkml:ink>
+</file>
+
+<file path=word/ink/ink3.xml><?xml version="1.0" encoding="utf-8"?>
+<inkml:ink xmlns:inkml="http://www.w3.org/2003/InkML">
+  <inkml:definitions>
+    <inkml:context xml:id="ctx0">
+      <inkml:inkSource xml:id="inkSrc0">
+        <inkml:traceFormat>
+          <inkml:channel name="X" type="integer" min="-2.14748E9" max="2.14748E9" units="cm"/>
+          <inkml:channel name="Y" type="integer" min="-2.14748E9" max="2.14748E9" units="cm"/>
+          <inkml:channel name="F" type="integer" max="32767" units="dev"/>
+        </inkml:traceFormat>
+        <inkml:channelProperties>
+          <inkml:channelProperty channel="X" name="resolution" value="1000" units="1/cm"/>
+          <inkml:channelProperty channel="Y" name="resolution" value="1000" units="1/cm"/>
+          <inkml:channelProperty channel="F" name="resolution" value="0" units="1/dev"/>
+        </inkml:channelProperties>
+      </inkml:inkSource>
+      <inkml:timestamp xml:id="ts0" timeString="2024-10-25T17:02:24.496"/>
+    </inkml:context>
+    <inkml:brush xml:id="br0">
+      <inkml:brushProperty name="width" value="0.035" units="cm"/>
+      <inkml:brushProperty name="height" value="0.035" units="cm"/>
+      <inkml:brushProperty name="color" value="#E71224"/>
+    </inkml:brush>
+  </inkml:definitions>
+  <inkml:trace contextRef="#ctx0" brushRef="#br0">153 46 1456,'1'0'88,"-1"0"0,1 0 0,-1-1-1,1 1 1,-1 0 0,1 0-1,-1 0 1,1 0 0,-1 0 0,1-1-1,-1 1 1,1 0 0,-1 0 0,1-1-1,-1 1 1,0 0 0,1-1 0,-1 1-1,1 0 1,-1-1 0,0 1 0,1-1-1,-1 1 1,0 0 0,0-1 0,1 1-1,-1-1 1,0 1 0,0-1-1,1 0 1,-2 0 314,1 0-1,0 0 1,-1 0-1,1 0 0,0 0 1,-1 1-1,1-1 1,-1 0-1,1 0 1,-1 0-1,1 1 1,-1-1-1,0 0 0,-1-1 1,-1-1 901,-1 1-1,1-1 1,-1 0 0,0 1 0,1 0 0,-7-3-1,7 5-1166,0-1 0,-1 1 0,1-1 0,0 1-1,0 0 1,0 0 0,-1 1 0,1-1 0,0 1-1,0-1 1,0 1 0,0 0 0,0 0-1,0 1 1,0-1 0,0 0 0,0 1 0,1 0-1,-1 0 1,0 0 0,1 0 0,0 0 0,-1 0-1,1 0 1,0 1 0,0-1 0,0 1-1,-2 4 1,-3 5 53,0 1-1,1 0 1,0 0-1,1 0 1,-3 15 0,7-25-182,0 1 0,1-1 1,-1 1-1,1-1 0,0 0 1,0 1-1,0-1 1,0 1-1,1-1 0,0 1 1,-1-1-1,1 0 1,0 1-1,1-1 0,-1 0 1,0 0-1,1 0 0,0 0 1,0 0-1,0 0 1,0-1-1,0 1 0,0 0 1,1-1-1,0 0 1,-1 0-1,1 0 0,0 0 1,0 0-1,0 0 0,0-1 1,0 1-1,0-1 1,0 0-1,1 0 0,-1 0 1,1 0-1,-1-1 1,0 1-1,1-1 0,-1 0 1,1 0-1,-1 0 0,1 0 1,-1-1-1,0 0 1,1 1-1,-1-1 0,0 0 1,1-1-1,-1 1 1,0-1-1,3-1 0,1-3-840,7-3-130,-7 8-2789,1 1-3340,23 5-1331,0 0 6211,-28-11 1449,-3-6 5651,-3 4 2565,2 8-7197,1 0 1,0 0 0,-1 0 0,1 0-1,0 0 1,-1 1 0,1-1-1,0 0 1,-1 0 0,1 0 0,0 1-1,-1-1 1,1 0 0,0 0-1,-1 1 1,1-1 0,0 0 0,0 1-1,-1-1 1,1 0 0,0 1-1,0-1 1,0 0 0,0 1 0,0-1-1,-1 1 1,1 0-163,0-1-1,0 0 1,-1 1 0,1-1-1,0 1 1,0-1 0,0 0-1,0 1 1,0-1 0,0 1-1,0-1 1,0 1 0,-1-1-1,2 1 1,-1-1 0,0 0-1,0 1 1,0-1 0,0 1-1,0-1 1,0 1 0,0-1-1,0 0 1,1 1 0,-1-1-1,0 1 1,0-1 0,1 0-1,-1 1 1,0-1 0,1 1-1,15 8 362,-14-9-457,0 1 0,0 0 0,0 0 0,0 0 0,0 0 0,-1 0 0,1 1 0,0-1 0,-1 0 0,4 4 0,-5-4-77,1 0 0,-1 1 1,0-1-1,1 1 0,-1-1 0,0 1 0,0-1 1,0 0-1,0 1 0,0-1 0,0 1 0,-1-1 0,1 1 1,0-1-1,-1 0 0,1 1 0,-1-1 0,1 0 1,-1 1-1,0-1 0,1 0 0,-1 0 0,0 1 0,0-1 1,0 0-1,0 0 0,0 0 0,0 0 0,0 0 1,0 0-1,-1-1 0,1 1 0,0 0 0,0-1 1,-1 1-1,1 0 0,0-1 0,-1 0 0,1 1 0,-3-1 1,3 0-113,1 0 0,-1 0 0,1 0 1,-1 0-1,1 0 0,0-1 0,-1 1 0,1 0 1,-1 0-1,1-1 0,0 1 0,-1 0 1,1 0-1,-1-1 0,1 1 0,0 0 1,0-1-1,-1 1 0,1-1 0,0 1 0,0 0 1,-1-1-1,1 1 0,0-1 0,0 1 1,0-1-1,0 1 0,0-1 0,-1 1 1,1 0-1,0-1 0,0 1 0,0-1 0,0 1 1,0-1-1,1 1 0,-1-1 0,0 0 1,6-25-5666,-2 10 3667,-7-8 4121,2 20-70,0 1 0,1-1 1,-1 0-1,1 0 1,0 0-1,0 0 1,1-5-1,-1 8-1541,1 0-1,-1 0 0,0 0 0,1 0 1,-1 1-1,0-1 0,1 0 1,-1 0-1,1 1 0,0-1 0,-1 0 1,1 1-1,0-1 0,-1 0 1,2 0-1,0 0-433,-1 1 0,1-1 0,-1 1 0,1-1 0,0 1 0,-1-1 0,1 1 0,0 0 0,-1 0-1,4 0 1,0-1 127,-3 1-74,0 0-1,0-1 0,0 1 1,0 0-1,0 0 0,0 0 1,-1 1-1,1-1 0,0 0 1,0 1-1,0-1 0,0 1 1,-1 0-1,4 1 0</inkml:trace>
+</inkml:ink>
+</file>
+
+<file path=word/ink/ink4.xml><?xml version="1.0" encoding="utf-8"?>
+<inkml:ink xmlns:inkml="http://www.w3.org/2003/InkML">
+  <inkml:definitions>
+    <inkml:context xml:id="ctx0">
+      <inkml:inkSource xml:id="inkSrc0">
+        <inkml:traceFormat>
+          <inkml:channel name="X" type="integer" min="-2.14748E9" max="2.14748E9" units="cm"/>
+          <inkml:channel name="Y" type="integer" min="-2.14748E9" max="2.14748E9" units="cm"/>
+          <inkml:channel name="F" type="integer" max="32767" units="dev"/>
+        </inkml:traceFormat>
+        <inkml:channelProperties>
+          <inkml:channelProperty channel="X" name="resolution" value="1000" units="1/cm"/>
+          <inkml:channelProperty channel="Y" name="resolution" value="1000" units="1/cm"/>
+          <inkml:channelProperty channel="F" name="resolution" value="0" units="1/dev"/>
+        </inkml:channelProperties>
+      </inkml:inkSource>
+      <inkml:timestamp xml:id="ts0" timeString="2024-10-25T17:02:08.822"/>
+    </inkml:context>
+    <inkml:brush xml:id="br0">
+      <inkml:brushProperty name="width" value="0.035" units="cm"/>
+      <inkml:brushProperty name="height" value="0.035" units="cm"/>
+      <inkml:brushProperty name="color" value="#E71224"/>
+    </inkml:brush>
+  </inkml:definitions>
+  <inkml:trace contextRef="#ctx0" brushRef="#br0">85 29 432,'1'0'-404,"8"1"366,8-1 6134,-17 1-5916,0-1 0,1 0 0,-1 0-1,1 0 1,-1 0 0,1 0 0,-1 0 0,0-1-1,1 1 1,-1 0 0,1 0 0,-1 0 0,0 0-1,1 0 1,-1-1 0,1 1 0,-1 0 0,0 0-1,1 0 1,-1-1 0,0 1 0,1 0 0,-1-1 0,0 1-1,0 0 1,1-1 0,-1 1 0,0 0 0,0-1-1,0 1 1,1-1 0,-1 1 0,0 0 0,0-1-1,0 1 1,0-1 0,0 1 0,0 0 0,0-1-1,0 1 1,0-1 0,0 1 0,0-1 0,0 1 0,0 0-1,0-1 1,0 1 0,0-1 0,0 1 0,-1 0-1,1-1 1,0 1 0,0-1 0,0 1 0,-1-1-1,0 0-62,1 0 0,-1 1 0,1-1 0,-1 0-1,0 0 1,0 0 0,1 0 0,-1 1 0,0-1-1,0 0 1,0 1 0,0-1 0,0 0-1,0 1 1,0 0 0,0-1 0,0 1 0,0-1-1,0 1 1,0 0 0,0 0 0,0 0 0,0 0-1,0 0 1,-1 0 0,1 0 0,0 0 0,0 0-1,0 0 1,0 0 0,0 1 0,0-1-1,-2 1 1,0 1 29,-1-1-1,1 1 1,0-1 0,0 1-1,0 0 1,0 0-1,0 1 1,-5 4 0,2 2 15,-1-1 1,1 1 0,0 1 0,1-1-1,0 1 1,-5 17 0,8-23-113,1 0 1,-1 0-1,1 1 1,0-1-1,1 1 1,-1-1-1,1 0 1,0 1-1,0-1 1,0 1-1,0-1 1,1 1-1,0-1 1,0 1-1,0-1 1,1 0-1,-1 0 1,5 8-1,-6-11-81,1 0 0,0 1 0,0-1 0,1 0 0,-1 0 0,0 0 0,0 0 0,1 0 0,-1 0 1,0 0-1,1 0 0,-1 0 0,1-1 0,-1 1 0,1 0 0,-1-1 0,1 0 0,0 1 0,-1-1 0,1 0 0,-1 0 0,1 0 0,0 0 0,-1 0 0,1 0 0,1 0 0,4-2-297,0 0-1,0 0 1,0-1 0,11-6-1,6-2-446,-6 5-2128,30-6 7233,-50 15-3160,-1 4-1190,0 1 0,1-1 1,0 1-1,1-1 0,0 1 0,0 0 0,1 0 1,-1-1-1,2 1 0,-1 0 0,3 10 0,-3-18-112,0 0 0,0 1 0,0-1-1,0 0 1,0 0 0,0 1-1,0-1 1,1 0 0,-1 1-1,0-1 1,0 0 0,0 0-1,0 1 1,1-1 0,-1 0-1,0 0 1,0 0 0,1 1 0,-1-1-1,0 0 1,0 0 0,1 0-1,-1 0 1,0 1 0,0-1-1,1 0 1,-1 0 0,0 0-1,1 0 1,-1 0 0,0 0-1,1 0 1,-1 0 0,0 0-1,1 0 1,-1 0 0,0 0 0,11-10-6048,1-8 436,-8 10 4711,-3 5 887,0 0-1,0 1 0,0-1 0,0 0 1,1 1-1,-1 0 0,1-1 0,-1 1 0,1 0 1,0 0-1,4-4 0,8-4 3460,-4-2 8995,-12 19-9584,1-3-2313,0 1 0,1 0 0,-1-1 1,1 1-1,0 0 0,0-1 0,2 9 0,-2-12-403,0 0 0,0 0 1,0 0-1,0 0 0,1 0 0,-1 0 1,0-1-1,1 1 0,-1 0 0,1 0 1,-1 0-1,1 0 0,0-1 0,-1 1 1,1 0-1,0 0 0,-1-1 0,1 1 0,0 0 1,0-1-1,0 1 0,-1-1 0,1 1 1,0-1-1,0 0 0,0 1 0,0-1 1,0 0-1,0 0 0,0 1 0,0-1 1,0 0-1,0 0 0,0 0 0,0 0 1,0 0-1,0 0 0,0-1 0,0 1 1,0 0-1,-1 0 0,1-1 0,1 0 1,0 1 1,-1-1 0,0 0 0,0 1 0,0-1 1,0 0-1,0 0 0,0 0 0,0 0 0,0 0 1,0 0-1,-1 0 0,1 0 0,0 0 0,0 0 1,-1-1-1,1 1 0,-1 0 0,1 0 0,-1-1 1,0 1-1,1 0 0,-1-1 0,0 1 0,0 0 1,0-1-1,0 1 0,0-3 0,-1 1 19,1 1 1,0-1-1,-1 1 1,1-1-1,-1 0 0,0 1 1,1-1-1,-1 1 1,0-1-1,-1 1 0,1 0 1,0-1-1,-3-2 0,3 5-28,0-1 0,0 1 0,0 0 0,1 0 0,-1 0 0,0 0 0,0 0 0,0 0 0,0 0 0,1 0 0,-1 0 0,0 0 0,0 1 0,0-1 0,1 0 0,-1 0 0,0 1 0,0-1 0,0 1 0,-5 1-158,-4 0-3668</inkml:trace>
+</inkml:ink>
+</file>
+
+<file path=word/ink/ink5.xml><?xml version="1.0" encoding="utf-8"?>
+<inkml:ink xmlns:inkml="http://www.w3.org/2003/InkML">
+  <inkml:definitions>
+    <inkml:context xml:id="ctx0">
+      <inkml:inkSource xml:id="inkSrc0">
+        <inkml:traceFormat>
+          <inkml:channel name="X" type="integer" min="-2.14748E9" max="2.14748E9" units="cm"/>
+          <inkml:channel name="Y" type="integer" min="-2.14748E9" max="2.14748E9" units="cm"/>
+          <inkml:channel name="F" type="integer" max="32767" units="dev"/>
+        </inkml:traceFormat>
+        <inkml:channelProperties>
+          <inkml:channelProperty channel="X" name="resolution" value="1000" units="1/cm"/>
+          <inkml:channelProperty channel="Y" name="resolution" value="1000" units="1/cm"/>
+          <inkml:channelProperty channel="F" name="resolution" value="0" units="1/dev"/>
+        </inkml:channelProperties>
+      </inkml:inkSource>
+      <inkml:timestamp xml:id="ts0" timeString="2024-10-25T17:01:48.056"/>
+    </inkml:context>
+    <inkml:brush xml:id="br0">
+      <inkml:brushProperty name="width" value="0.035" units="cm"/>
+      <inkml:brushProperty name="height" value="0.035" units="cm"/>
+      <inkml:brushProperty name="color" value="#E71224"/>
+    </inkml:brush>
+  </inkml:definitions>
+  <inkml:trace contextRef="#ctx0" brushRef="#br0">110 33 616,'0'0'293,"-1"-1"0,1 1-1,-1-1 1,1 1 0,0-1 0,-1 1-1,1-1 1,0 0 0,-1 1-1,1-1 1,0 0 0,0 1 0,-1-1-1,1 0 1,0 1 0,0-1 0,0 0-1,0 1 1,0-1 0,0-1-1,0 1 344,0 0 0,0 0-1,0 0 1,0 0 0,0 0-1,0 1 1,0-1-1,-1 0 1,1 0 0,0 0-1,-1 0 1,1 0-1,-1 0 1,1 0 0,-2-1-1,2 2-467,-1-1 0,0 1 0,1 0-1,-1 0 1,0-1 0,0 1-1,1 0 1,-1 0 0,0 0 0,0 0-1,1-1 1,-1 1 0,0 0 0,0 1-1,1-1 1,-1 0 0,0 0 0,0 0-1,-4 2-52,1-1 0,0 1 0,0 0 0,0 0-1,0 0 1,0 1 0,0-1 0,0 1 0,1 0-1,-1 0 1,1 0 0,0 0 0,0 1 0,0 0 0,1-1-1,-1 1 1,1 0 0,0 0 0,-4 8 0,4-5-84,-1-1 1,1 0-1,0 1 0,1-1 1,-1 1-1,1 0 1,0-1-1,1 1 1,0 0-1,0 0 1,0-1-1,1 1 0,1 6 1,-1-10-23,-1-1 0,1 0 0,0 0 0,0 0 0,0 0 0,0 0 0,0-1 0,0 1 0,0 0 0,1 0 0,-1-1 1,1 1-1,-1-1 0,1 1 0,-1-1 0,1 1 0,0-1 0,0 0 0,0 0 0,0 0 0,0 0 0,3 1 0,-2-2-150,0 1 1,-1-1-1,1 0 0,-1 0 1,1 0-1,-1 0 0,1-1 1,0 1-1,-1-1 0,1 0 1,-1 1-1,1-1 0,-1 0 1,0 0-1,1-1 0,-1 1 1,0 0-1,4-4 0,27-16-12103,1 5 5553,-15 6 6194,-8-1 687,-7-3 4029,-4 13-3854,0 0 0,0 1-1,0-1 1,1 1 0,-1-1 0,0 0 0,0 1 0,0-1 0,0 1 0,-1-1 0,1 0 0,0 1 0,0-1 0,0 1 0,0-1-1,-1 1 1,1-1 0,0 0 0,0 1 0,-1-1 0,1 1 0,0-1 0,-1 1 0,1 0 0,-1-1 0,1 1 0,0-1-1,-1 1 1,1 0 0,-1-1 0,1 1 0,-1 0 0,0-1 0,1 1 0,-1 0 0,0 0 0,-1 0-146,0 1 0,0 0 1,0 0-1,0 0 0,0 0 1,0 0-1,1 0 0,-1 0 1,0 0-1,1 1 0,-1-1 1,-2 4-1,3-5-211,1 1 0,-1-1 0,1 1 0,-1-1 0,1 1 0,-1-1 0,1 1 0,-1 0 0,1-1 0,0 1 0,-1-1 0,1 1 0,0 0 0,0-1 0,-1 1 0,1 0 0,0 0 0,0-1 0,0 1 0,0 0 0,0-1 0,0 1 0,0 0 0,0 0 0,0-1 0,0 1 0,0 0 0,0-1 0,1 1 0,-1 0 0,0-1 0,0 1 0,1 0 0,-1-1 0,0 1 0,1-1 0,-1 1 0,1 0 0,-1-1 0,2 1 0,-1 0-15,0-1 0,0 0-1,-1 1 1,1-1 0,0 0 0,0 0 0,0 0 0,0 0-1,0 0 1,0 0 0,0 0 0,0 0 0,0-1-1,0 1 1,0 0 0,0-1 0,-1 1 0,1 0-1,0-1 1,0 1 0,0-1 0,0 1 0,1-2 0,-2 1 13,1 1 1,0-1-1,0 1 1,0-1 0,0 1-1,0-1 1,-1 1-1,1 0 1,0 0 0,0-1-1,0 1 1,0 0 0,0 0-1,0 0 1,2 0-1,-3 1 10,1-1 0,-1 1 0,0 0-1,1 0 1,-1 0 0,0 0 0,0 0-1,1 0 1,-1 0 0,0 0 0,0 0-1,0 0 1,0 0 0,0 0 0,0-1-1,-1 1 1,1 2 0,-4 17 104,3-15-120,0-4-14,1 1-1,-1-1 1,1 0-1,0 1 1,-1-1-1,1 1 1,0-1-1,0 1 1,0-1-1,0 1 1,0-1-1,0 0 1,1 1-1,-1-1 1,0 1-1,1-1 1,0 2-1,0-4-981</inkml:trace>
+</inkml:ink>
+</file>
+
+<file path=word/ink/ink6.xml><?xml version="1.0" encoding="utf-8"?>
+<inkml:ink xmlns:inkml="http://www.w3.org/2003/InkML">
+  <inkml:definitions>
+    <inkml:context xml:id="ctx0">
+      <inkml:inkSource xml:id="inkSrc0">
+        <inkml:traceFormat>
+          <inkml:channel name="X" type="integer" min="-2.14748E9" max="2.14748E9" units="cm"/>
+          <inkml:channel name="Y" type="integer" min="-2.14748E9" max="2.14748E9" units="cm"/>
+          <inkml:channel name="F" type="integer" max="32767" units="dev"/>
+        </inkml:traceFormat>
+        <inkml:channelProperties>
+          <inkml:channelProperty channel="X" name="resolution" value="1000" units="1/cm"/>
+          <inkml:channelProperty channel="Y" name="resolution" value="1000" units="1/cm"/>
+          <inkml:channelProperty channel="F" name="resolution" value="0" units="1/dev"/>
+        </inkml:channelProperties>
+      </inkml:inkSource>
+      <inkml:timestamp xml:id="ts0" timeString="2024-10-25T17:01:36.363"/>
+    </inkml:context>
+    <inkml:brush xml:id="br0">
+      <inkml:brushProperty name="width" value="0.035" units="cm"/>
+      <inkml:brushProperty name="height" value="0.035" units="cm"/>
+      <inkml:brushProperty name="color" value="#E71224"/>
+    </inkml:brush>
+  </inkml:definitions>
+  <inkml:trace contextRef="#ctx0" brushRef="#br0">65 22 3161,'-8'0'6941,"-2"4"-3353,-14 14-361,21-13-2966,0-1 0,1 1-1,-1-1 1,1 1 0,0 0 0,1 0 0,-1 0 0,1 0-1,0 0 1,0 0 0,0 6 0,1 1-25,-1-1 1,1 0-1,1 0 0,2 14 1,-2-22-214,0 1 0,0-1 0,1 1 0,-1 0 0,1-1 1,-1 0-1,1 1 0,0-1 0,0 0 0,1 0 0,-1 0 1,0 0-1,1-1 0,5 5 0,-6-6-29,0 1 0,0-1-1,0 0 1,0 0 0,0 0-1,0 0 1,0 0 0,0-1 0,1 1-1,-1-1 1,0 1 0,1-1 0,-1 0-1,0 0 1,0 0 0,1 0-1,-1 0 1,0-1 0,1 1 0,-1-1-1,0 1 1,0-1 0,0 0 0,4-1-1,1-2-206,0 0 1,-1 0-1,11-9 0,-5-1-4249,-9 9 239</inkml:trace>
+  <inkml:trace contextRef="#ctx0" brushRef="#br0" timeOffset="1068.87">206 173 480,'50'-15'0,"-48"14"-173,17 2 20643,-20-1-20210,-3 7-551,-20 52 1122,22-53-813,0 0 1,1-1 0,0 1-1,0 0 1,0 0 0,0 0-1,1 0 1,0 0 0,1 5-1,-1-10-20,0-1 0,0 0 0,0 1 0,0-1 0,0 0 0,0 1 0,0-1 0,0 0 0,0 0 0,0 1 0,0-1 0,1 0 0,-1 1 0,0-1 0,0 0 0,0 0 0,0 1-1,0-1 1,1 0 0,-1 0 0,0 0 0,0 1 0,1-1 0,-1 0 0,0 0 0,0 0 0,1 0 0,-1 1 0,0-1 0,0 0 0,1 0 0,-1 0 0,0 0 0,1 0 0,-1 0 0,0 0 0,1 0 0,9-8-94,6-16-27,-15 23 118,-1 0-1,1 0 0,-1 0 0,1 0 1,-1 0-1,0 0 0,1 0 1,-1 0-1,0 0 0,0 0 1,0 0-1,0 0 0,0 0 0,0 0 1,0-1-1,0 1 0,0 0 1,0 0-1,-1 0 0,1 0 1,-1 0-1,0-2 0,0 2 14,0 0 0,-1 0 0,1-1 0,-1 1-1,0 0 1,1 0 0,-1 1 0,0-1 0,0 0 0,-1 0 0,-17-9 99,19 9-100,-1 0 0,1 1 0,0-1 0,-1 0 0,1 0 0,0 0 0,0 0 0,0-1 0,0 1 0,0 0 0,0 0 0,0-1 0,1 1 0,-1 0 0,0-1 0,1 1 0,-1-1 0,1 1 0,-1-1-1,1 1 1,0-1 0,0 1 0,0-1 0,0 1 0,0-1 0,0 1 0,0-1 0,0 1 0,1-3 0,0 1-104,0 1 0,0-1 0,1 1 0,-1-1 0,1 1 0,-1 0 0,1 0 0,0 0 0,0 0-1,0 0 1,0 0 0,0 0 0,0 0 0,5-2 0,1-1-2713,0 1-1124</inkml:trace>
+  <inkml:trace contextRef="#ctx0" brushRef="#br0" timeOffset="2842.04">23 68 304,'0'1'39,"0"-1"1,0 0-1,0 0 0,-1 0 0,1 0 0,0 0 1,0 1-1,0-1 0,0 0 0,0 0 1,0 0-1,0 0 0,0 0 0,0 1 1,0-1-1,-1 0 0,1 0 0,0 0 0,0 0 1,0 0-1,0 0 0,0 0 0,0 0 1,-1 1-1,1-1 0,0 0 0,0 0 1,0 0-1,0 0 0,-1 0 0,1 0 1,0 0-1,0 0 0,0 0 0,0 0 0,-1 0 1,1 0-1,0 0 0,0 0 0,0 0 1,0 0-1,0 0 0,-1 0 0,1-1 1,-4-8 3565,3-14 605,2 20-3964,0 1 0,1 0-1,-1 0 1,0-1 0,1 1 0,-1 0 0,1 0 0,-1 0 0,1 0 0,0 1 0,0-1-1,0 0 1,0 1 0,0-1 0,1 1 0,-1 0 0,0 0 0,1 0 0,-1 0-1,0 0 1,1 0 0,-1 1 0,4-1 0,1 5-27,-7-3-316,0-1 0,0 0 0,0 1 0,0-1 0,1 0 0,-1 0 0,0 1 0,0-1 0,0 0 0,1 1 0,-1-1 1,0 0-1,0 0 0,0 0 0,1 1 0,-1-1 0,0 0 0,0 0 0,1 0 0,-1 0 0,0 1 0,1-1 0,-1 0 0,0 0 0,1 0 0,-1 0 0,0 0 0,1 0 0,-1 0 0,0 0 0,1 0 0,-1 0 0,0 0 0,1 0 0,-1 0 0,0 0 0,0 0 0,1 0 1,-1 0-1,0-1 0,1 1 0,-1 0 0,0 0 0,0 0 0,1 0 0,-1-1 0,0 1 0,0 0 0,1 0 0,-1-1 0,0 1 0,0 0 0,0 0 0,1-1 0,-1 1 0,0 0 0,0 0 0,0-1 0,0 1 0,0 0 0,0-1 0,1 1 0,-1-1 0,0-1-1100</inkml:trace>
+</inkml:ink>
+</file>
+
+<file path=word/ink/ink7.xml><?xml version="1.0" encoding="utf-8"?>
+<inkml:ink xmlns:inkml="http://www.w3.org/2003/InkML">
+  <inkml:definitions>
+    <inkml:context xml:id="ctx0">
+      <inkml:inkSource xml:id="inkSrc0">
+        <inkml:traceFormat>
+          <inkml:channel name="X" type="integer" min="-2.14748E9" max="2.14748E9" units="cm"/>
+          <inkml:channel name="Y" type="integer" min="-2.14748E9" max="2.14748E9" units="cm"/>
+          <inkml:channel name="F" type="integer" max="32767" units="dev"/>
+        </inkml:traceFormat>
+        <inkml:channelProperties>
+          <inkml:channelProperty channel="X" name="resolution" value="1000" units="1/cm"/>
+          <inkml:channelProperty channel="Y" name="resolution" value="1000" units="1/cm"/>
+          <inkml:channelProperty channel="F" name="resolution" value="0" units="1/dev"/>
+        </inkml:channelProperties>
+      </inkml:inkSource>
+      <inkml:timestamp xml:id="ts0" timeString="2024-10-25T17:01:32.945"/>
+    </inkml:context>
+    <inkml:brush xml:id="br0">
+      <inkml:brushProperty name="width" value="0.035" units="cm"/>
+      <inkml:brushProperty name="height" value="0.035" units="cm"/>
+      <inkml:brushProperty name="color" value="#E71224"/>
+    </inkml:brush>
+  </inkml:definitions>
+  <inkml:trace contextRef="#ctx0" brushRef="#br0">166 65 2288,'0'-2'434,"1"0"0,-1 0-1,1 0 1,-1 0-1,0 0 1,0 0-1,0 0 1,0 1-1,0-1 1,0 0 0,-1 0-1,1 0 1,-1 0-1,1 0 1,-1 0-1,0 0 1,0 1-1,1-1 1,-1 0 0,0 1-1,-1-1 1,1 0-1,0 1 1,0-1-1,-1 1 1,1 0-1,-1 0 1,1-1 0,-4-1-1,3 2-249,0 0 0,0-1 0,0 1 0,0 0 0,0 0 0,0 0 0,-1 1 0,1-1 0,0 0 1,-1 1-1,1 0 0,-1-1 0,1 1 0,0 0 0,-1 0 0,1 0 0,-1 1 0,1-1 0,0 1 0,-1-1 0,1 1 0,0 0 0,-1 0 0,-2 1 0,-1 2-40,1 1-1,0 0 1,0 0-1,0 0 1,0 1-1,1-1 1,0 1-1,0 0 1,-6 13-1,3-4 160,1 1-1,-9 33 0,14-44-265,0 0 0,0 0 0,1 0 0,0 1 0,0-1 0,0 0 0,1 0 0,0 1 0,0-1 0,0 0 0,1 0 0,-1 0 0,1 0-1,0 0 1,1-1 0,-1 1 0,1-1 0,0 1 0,0-1 0,0 0 0,6 5 0,-7-7-52,1 1 0,0-1 1,0 1-1,0-1 0,0 0 0,0-1 0,0 1 0,0 0 0,1-1 1,-1 0-1,0 1 0,1-2 0,-1 1 0,1 0 0,0-1 0,-1 1 0,1-1 1,0 0-1,-1 0 0,1 0 0,-1-1 0,1 1 0,0-1 0,-1 0 1,1 0-1,-1 0 0,0-1 0,1 1 0,-1-1 0,0 0 0,4-2 0,7-6-146,-9 6-1671</inkml:trace>
+  <inkml:trace contextRef="#ctx0" brushRef="#br0" timeOffset="757.99">220 247 1784,'48'-11'-1,"-48"11"27,0 0-1,1 0 0,-1 0 1,0 0-1,0 0 1,0 0-1,1 0 1,-1 0-1,0 0 1,0 0-1,0-1 1,1 1-1,-1 0 1,0 0-1,0 0 0,0 0 1,0 0-1,0 0 1,1-1-1,-1 1 1,0 0-1,0 0 1,0 0-1,0 0 1,0-1-1,0 1 1,0 0-1,1 0 0,-1 0 1,0 0-1,0-1 1,0 1-1,0 0 1,0 0-1,0 0 1,0-1-1,0 1 1,0 0-1,0 0 1,-6-8 2147,-9-3 7874,25 9-3528,-5 1-6332,-1 0 0,0 0-1,1 0 1,-1 0-1,1 1 1,5 0-1,-9 0-190,0 0-1,0 1 1,0-1-1,0 0 1,0 0-1,0 1 1,0-1-1,0 1 0,0-1 1,0 1-1,0-1 1,-1 1-1,1-1 1,0 1-1,0 0 0,-1 0 1,1-1-1,0 1 1,-1 0-1,1 0 1,-1 0-1,1-1 1,-1 1-1,1 0 0,-1 0 1,0 0-1,1 0 1,-1 0-1,0 0 1,0 0-1,0 0 1,1 0-1,-1 0 0,0 0 1,-1 0-1,1 0 1,0 2-1,-4 33 417,3-25-565,-1 0 0,2 0 1,-1 1-1,2-1 1,1 12-1,-6-41-17167,-2 3 14074,6 14 3520,-1 0 1,0-1 0,1 1-1,-1 0 1,0 0 0,0 0-1,0 0 1,0 0-1,0 0 1,0 0 0,0 1-1,0-1 1,0 0 0,0 0-1,0 1 1,-1-1 0,1 1-1,0-1 1,-1 1 0,1-1-1,0 1 1,-1 0-1,0 0 1,-17-4 9849,15-1-5762,13-2-3389,-2 5-943,-1 0 1,1 0-1,0 0 0,-1 1 0,1 0 0,0 0 0,0 0 0,0 1 0,0 0 0,0 1 0,0 0 0,7 1 0,-10 3-4439</inkml:trace>
+</inkml:ink>
+</file>
+
+<file path=word/ink/ink8.xml><?xml version="1.0" encoding="utf-8"?>
+<inkml:ink xmlns:inkml="http://www.w3.org/2003/InkML">
+  <inkml:definitions>
+    <inkml:context xml:id="ctx0">
+      <inkml:inkSource xml:id="inkSrc0">
+        <inkml:traceFormat>
+          <inkml:channel name="X" type="integer" min="-2.14748E9" max="2.14748E9" units="cm"/>
+          <inkml:channel name="Y" type="integer" min="-2.14748E9" max="2.14748E9" units="cm"/>
+          <inkml:channel name="F" type="integer" max="32767" units="dev"/>
+        </inkml:traceFormat>
+        <inkml:channelProperties>
+          <inkml:channelProperty channel="X" name="resolution" value="1000" units="1/cm"/>
+          <inkml:channelProperty channel="Y" name="resolution" value="1000" units="1/cm"/>
+          <inkml:channelProperty channel="F" name="resolution" value="0" units="1/dev"/>
+        </inkml:channelProperties>
+      </inkml:inkSource>
+      <inkml:timestamp xml:id="ts0" timeString="2024-10-25T17:01:24.317"/>
+    </inkml:context>
+    <inkml:brush xml:id="br0">
+      <inkml:brushProperty name="width" value="0.035" units="cm"/>
+      <inkml:brushProperty name="height" value="0.035" units="cm"/>
+      <inkml:brushProperty name="color" value="#E71224"/>
+    </inkml:brush>
+  </inkml:definitions>
+  <inkml:trace contextRef="#ctx0" brushRef="#br0">54 0 680,'-7'3'20115,"1"3"-20752,1 1 1040,1-1 1,0 1 0,0 0 0,1 1-1,0-1 1,0 1 0,-2 13 0,4-20-356,1 1 1,-1 0-1,1 0 1,-1-1-1,1 1 1,0 0-1,0 0 1,0 0-1,0 0 1,0-1-1,0 1 1,1 0-1,-1 0 1,1 0-1,-1-1 1,1 1 0,-1 0-1,1-1 1,0 1-1,0 0 1,0-1-1,0 1 1,0-1-1,0 1 1,3 1-1,-3-2-42,1-1 0,-1 1 0,1 0 0,-1-1 0,1 1-1,0-1 1,-1 0 0,1 0 0,0 1 0,-1-1 0,1 0 0,0-1-1,-1 1 1,1 0 0,0 0 0,-1-1 0,1 1 0,0-1 0,-1 1-1,1-1 1,-1 1 0,1-1 0,-1 0 0,1 0 0,-1 0 0,0 0-1,3-2 1,-3 2-3,0 0-1,0 0 1,0 0 0,1 0-1,-1-1 1,0 1-1,0 0 1,-1 0 0,1-1-1,0 1 1,0-1-1,-1 1 1,1 0-1,0-1 1,-1 1 0,0-1-1,1 0 1,-1 1-1,0-1 1,0 1-1,0-1 1,0-1 0,0 2-2,0 1 1,0-1 0,0 1-1,-1-1 1,1 1 0,0-1-1,0 1 1,-1-1 0,1 1-1,0 0 1,0-1 0,-1 1-1,1-1 1,0 1 0,-1 0-1,1-1 1,-1 1 0,1 0-1,0 0 1,-1-1 0,1 1-1,-1 0 1,1 0 0,-1 0-1,0-1 1,0 1-1,-1 0 1,1 0-1,-1 0 1,1 0-1,0 1 1,-1-1-1,1 0 0,0 1 1,-1-1-1,1 0 1,0 1-1,-1 0 1,-1 1-1,-4 1 158,1 1 0,0 0 1,0 1-1,-8 7 0,1 1-3262</inkml:trace>
+</inkml:ink>
+</file>
+
+<file path=word/ink/ink9.xml><?xml version="1.0" encoding="utf-8"?>
+<inkml:ink xmlns:inkml="http://www.w3.org/2003/InkML">
+  <inkml:definitions>
+    <inkml:context xml:id="ctx0">
+      <inkml:inkSource xml:id="inkSrc0">
+        <inkml:traceFormat>
+          <inkml:channel name="X" type="integer" min="-2.14748E9" max="2.14748E9" units="cm"/>
+          <inkml:channel name="Y" type="integer" min="-2.14748E9" max="2.14748E9" units="cm"/>
+          <inkml:channel name="F" type="integer" max="32767" units="dev"/>
+        </inkml:traceFormat>
+        <inkml:channelProperties>
+          <inkml:channelProperty channel="X" name="resolution" value="1000" units="1/cm"/>
+          <inkml:channelProperty channel="Y" name="resolution" value="1000" units="1/cm"/>
+          <inkml:channelProperty channel="F" name="resolution" value="0" units="1/dev"/>
+        </inkml:channelProperties>
+      </inkml:inkSource>
+      <inkml:timestamp xml:id="ts0" timeString="2024-10-25T17:01:21.067"/>
+    </inkml:context>
+    <inkml:brush xml:id="br0">
+      <inkml:brushProperty name="width" value="0.035" units="cm"/>
+      <inkml:brushProperty name="height" value="0.035" units="cm"/>
+      <inkml:brushProperty name="color" value="#E71224"/>
+    </inkml:brush>
+  </inkml:definitions>
+  <inkml:trace contextRef="#ctx0" brushRef="#br0">118 37 1336,'0'0'152,"0"0"0,0 0 0,0 0 0,0 1 0,0-1-1,0 0 1,0 0 0,1 0 0,-1 0 0,0 0 0,0 0-1,0 1 1,0-1 0,0 0 0,1 0 0,-1 0 0,0 0-1,0 0 1,0 0 0,0 0 0,1 0 0,-1 0 0,0 0 0,0 0-1,0 0 1,1 0 0,-1 0 0,0 0 0,0 0 0,0 0-1,1 0 1,-1 0 0,0 0 0,0 0 0,0 0 0,0 0-1,1 0 1,-1 0 0,0 0 0,0 0 0,0 0 0,0 0 0,1-1-1,-1 1 1,0 0 0,0 0 0,0 0 0,0 0 0,0 0-1,1-1 1,-1 0 477,1 1 0,0-1 1,0 0-1,0 0 0,-1 0 0,1 1 0,0-1 0,-1 0 0,1 0 0,-1 0 0,1 0 0,0-2 0,-1 2-549,0 0 0,0 0 0,0 0 0,0 0 0,0 1 0,0-1 0,0 0 0,0 0 0,0 0 0,0 1 0,-1-1 0,1 0 0,0 0 0,0 1 0,-1-1 0,1 0 0,-1 0 0,1 1 0,0-1 0,-1 0 0,1 1 0,-1-1 0,0 1 0,1-1 0,-1 0 0,0 1 0,1 0 0,-1-1 0,0 1 0,1-1 0,-1 1 0,0 0 0,0-1 0,1 1 0,-1 0 0,0 0 0,0 0 0,0 0 0,1-1 0,-1 1 0,0 0 0,0 1 0,0-1 0,0 0 0,-1 0 0,-1 0 54,0 0 1,0 1-1,0-1 0,0 1 0,0-1 0,0 1 1,1 0-1,-1 0 0,0 0 0,0 0 0,1 1 1,-1-1-1,-3 3 0,-1 3-45,1 0 0,0 0 1,0 0-1,0 1 0,1 0 1,0 0-1,1 1 0,0-1 0,0 1 1,1 0-1,0 0 0,1 0 1,-1 0-1,2 0 0,-1 1 0,2-1 1,-1 0-1,2 17 0,0-23-75,-1 1 0,2 0-1,-1-1 1,0 0 0,1 1-1,-1-1 1,1 0 0,0 1-1,0-1 1,0 0 0,1-1-1,-1 1 1,1 0 0,0-1-1,-1 1 1,1-1 0,0 0-1,1 0 1,-1 0 0,0 0-1,0-1 1,6 3 0,-4-2-79,1-1 0,-1 1 1,1-1-1,0 0 0,0 0 0,-1 0 0,1-1 1,0 0-1,0 0 0,0-1 0,-1 0 1,1 0-1,9-2 0,-15 3-116,1 0-1,-1 0 1,0 0-1,1 0 1,-1 0-1,0 0 1,1 0 0,-1 0-1,0 0 1,0 1-1,1-1 1,-1 0-1,0 0 1,0 0-1,1 0 1,-1 1 0,0-1-1,0 0 1,1 0-1,-1 1 1,0-1-1,0 0 1,0 1-1,0-1 1,1 0 0,-1 0-1,0 1 1,0-1-1,0 0 1,0 1-1,0-1 1,0 0-1,0 1 1,0-1 0,0 0-1,0 1 1,0-1-1,0 0 1,0 1-1,0-1 1,0 0-1,0 0 1,0 1 0,-1-1-1,1 1 1,0 0-951,0 6-3613</inkml:trace>
+</inkml:ink>
 </file>
 
 <file path=word/theme/theme1.xml><?xml version="1.0" encoding="utf-8"?>

</xml_diff>